<commit_message>
Docs: Include note on label names with `IMP`
</commit_message>
<xml_diff>
--- a/Documentation/Language.docx
+++ b/Documentation/Language.docx
@@ -12730,6 +12730,29 @@
       </w:r>
       <w:r>
         <w:t xml:space="preserve">.</w:t>
+      </w:r>
+    </w:p>
+    <w:p>
+      <w:pPr>
+        <w:pStyle w:val="BodyText"/>
+      </w:pPr>
+      <w:r>
+        <w:t xml:space="preserve">The</w:t>
+      </w:r>
+      <w:r>
+        <w:t xml:space="preserve"> </w:t>
+      </w:r>
+      <w:r>
+        <w:rPr>
+          <w:rStyle w:val="VerbatimChar"/>
+        </w:rPr>
+        <w:t xml:space="preserve">IMP</w:t>
+      </w:r>
+      <w:r>
+        <w:t xml:space="preserve"> </w:t>
+      </w:r>
+      <w:r>
+        <w:t xml:space="preserve">directive simply inserts the text contents of a file into the current file for assembly. This means that any label names in files being imported will be usable in the main file, though imposes the added restriction that label names must be unique across the main file and all its imported files.</w:t>
       </w:r>
     </w:p>
     <w:p>

</xml_diff>

<commit_message>
Docs: Improve section on unsigned workarounds
</commit_message>
<xml_diff>
--- a/Documentation/Language.docx
+++ b/Documentation/Language.docx
@@ -55,7 +55,7 @@
         <w:pStyle w:val="BodyText"/>
       </w:pPr>
       <w:r>
-        <w:t xml:space="preserve">Last revised: 2023-01-05</w:t>
+        <w:t xml:space="preserve">Last revised: 2023-01-06</w:t>
       </w:r>
     </w:p>
     <w:bookmarkEnd w:id="21"/>
@@ -9087,7 +9087,7 @@
         <w:pStyle w:val="FirstParagraph"/>
       </w:pPr>
       <w:r>
-        <w:t xml:space="preserve">If a result of a subtraction has wrapped around (which can be checked using the carry flag), then the result can be multiplied by the 64-bit integer limit to find the absolute result (the non-negative result):</w:t>
+        <w:t xml:space="preserve">If a result of a subtraction has wrapped around (which can be checked using the carry flag), the absolute result (the non-negative result) can be found by performing a bitwise not on and incrementing the result by 1, like so:</w:t>
       </w:r>
     </w:p>
     <w:p>
@@ -9116,7 +9116,16 @@
         <w:rPr>
           <w:rStyle w:val="VerbatimChar"/>
         </w:rPr>
-        <w:t xml:space="preserve">MUL rg0, 18446744073709551615  ; 64-bit integer limit (unsigned)</w:t>
+        <w:t xml:space="preserve">NOT rg0</w:t>
+      </w:r>
+      <w:r>
+        <w:br/>
+      </w:r>
+      <w:r>
+        <w:rPr>
+          <w:rStyle w:val="VerbatimChar"/>
+        </w:rPr>
+        <w:t xml:space="preserve">ICR rg0</w:t>
       </w:r>
       <w:r>
         <w:br/>
@@ -9133,7 +9142,7 @@
         <w:pStyle w:val="FirstParagraph"/>
       </w:pPr>
       <w:r>
-        <w:t xml:space="preserve">Using the carry flag, this check can be done conditionally (more in the section on branching), as it should not be done on positive results:</w:t>
+        <w:t xml:space="preserve">Using the carry flag, this operation can be done conditionally (more in the section on branching), as it should not be done on positive results:</w:t>
       </w:r>
     </w:p>
     <w:p>
@@ -9171,7 +9180,16 @@
         <w:rPr>
           <w:rStyle w:val="VerbatimChar"/>
         </w:rPr>
-        <w:t xml:space="preserve">MUL rg0, 18446744073709551615  ; This will only run if rg0 wrapped (setting carry flag)</w:t>
+        <w:t xml:space="preserve">NOT rg0  ; These will only run if rg0 wrapped (setting carry flag)</w:t>
+      </w:r>
+      <w:r>
+        <w:br/>
+      </w:r>
+      <w:r>
+        <w:rPr>
+          <w:rStyle w:val="VerbatimChar"/>
+        </w:rPr>
+        <w:t xml:space="preserve">ICR rg0</w:t>
       </w:r>
       <w:r>
         <w:br/>

</xml_diff>

<commit_message>
Update code example to conform to best standards
</commit_message>
<xml_diff>
--- a/Documentation/Language.docx
+++ b/Documentation/Language.docx
@@ -55,7 +55,7 @@
         <w:pStyle w:val="BodyText"/>
       </w:pPr>
       <w:r>
-        <w:t xml:space="preserve">Last revised: 2023-01-06</w:t>
+        <w:t xml:space="preserve">Last revised: 2023-03-16</w:t>
       </w:r>
     </w:p>
     <w:bookmarkEnd w:id="21"/>
@@ -10365,7 +10365,16 @@
         <w:rPr>
           <w:rStyle w:val="VerbatimChar"/>
         </w:rPr>
-        <w:t xml:space="preserve">MUL rg0, 18446744073709551615  ; This will only run if rg0 wrapped (setting carry flag)</w:t>
+        <w:t xml:space="preserve">NOT rg0  ; This will only run if rg0 wrapped (setting carry flag)</w:t>
+      </w:r>
+      <w:r>
+        <w:br/>
+      </w:r>
+      <w:r>
+        <w:rPr>
+          <w:rStyle w:val="VerbatimChar"/>
+        </w:rPr>
+        <w:t xml:space="preserve">ICR rg0</w:t>
       </w:r>
       <w:r>
         <w:br/>

</xml_diff>

<commit_message>
Reword data movement instruction reference descriptions
</commit_message>
<xml_diff>
--- a/Documentation/Language.docx
+++ b/Documentation/Language.docx
@@ -55,7 +55,7 @@
         <w:pStyle w:val="BodyText"/>
       </w:pPr>
       <w:r>
-        <w:t xml:space="preserve">Last revised: 2023-03-16</w:t>
+        <w:t xml:space="preserve">Last revised: 2023-05-17</w:t>
       </w:r>
     </w:p>
     <w:bookmarkEnd w:id="21"/>
@@ -21565,7 +21565,7 @@
               <w:jc w:val="left"/>
             </w:pPr>
             <w:r>
-              <w:t xml:space="preserve">Move the lower 8-bits of the contents of memory at an address in a label to a register</w:t>
+              <w:t xml:space="preserve">Move 8-bits of the contents of memory starting at an address in a label to a register</w:t>
             </w:r>
           </w:p>
         </w:tc>
@@ -21633,7 +21633,7 @@
               <w:jc w:val="left"/>
             </w:pPr>
             <w:r>
-              <w:t xml:space="preserve">Move the lower 8-bits of the contents of memory at an address in a register to a register</w:t>
+              <w:t xml:space="preserve">Move 8-bits of the contents of memory starting at an address in a register to a register</w:t>
             </w:r>
           </w:p>
         </w:tc>
@@ -22109,7 +22109,7 @@
               <w:jc w:val="left"/>
             </w:pPr>
             <w:r>
-              <w:t xml:space="preserve">Move the lower 16-bits (2 bytes) of the contents of memory at an address in a label to a register</w:t>
+              <w:t xml:space="preserve">Move 16-bits (2 bytes) of the contents of memory starting at an address in a label to a register</w:t>
             </w:r>
           </w:p>
         </w:tc>
@@ -22177,7 +22177,7 @@
               <w:jc w:val="left"/>
             </w:pPr>
             <w:r>
-              <w:t xml:space="preserve">Move the lower 16-bits (2 bytes) of the contents of memory at an address in a register to a register</w:t>
+              <w:t xml:space="preserve">Move 16-bits (2 bytes) of the contents of memory starting at an address in a register to a register</w:t>
             </w:r>
           </w:p>
         </w:tc>
@@ -22653,7 +22653,7 @@
               <w:jc w:val="left"/>
             </w:pPr>
             <w:r>
-              <w:t xml:space="preserve">Move the lower 32-bits (4 bytes) of the contents of memory at an address in a label to a register</w:t>
+              <w:t xml:space="preserve">Move 32-bits (4 bytes) of the contents of memory starting at an address in a label to a register</w:t>
             </w:r>
           </w:p>
         </w:tc>
@@ -22721,7 +22721,7 @@
               <w:jc w:val="left"/>
             </w:pPr>
             <w:r>
-              <w:t xml:space="preserve">Move the lower 32-bits (4 bytes) of the contents of memory at an address in a register to a register</w:t>
+              <w:t xml:space="preserve">Move 32-bits (4 bytes) of the contents of memory starting at an address in a register to a register</w:t>
             </w:r>
           </w:p>
         </w:tc>
@@ -23061,7 +23061,7 @@
               <w:jc w:val="left"/>
             </w:pPr>
             <w:r>
-              <w:t xml:space="preserve">Move the lower 64-bits (8 bytes) of one register to another</w:t>
+              <w:t xml:space="preserve">Move all 64-bits (8 bytes) of one register to another</w:t>
             </w:r>
           </w:p>
         </w:tc>
@@ -23129,7 +23129,7 @@
               <w:jc w:val="left"/>
             </w:pPr>
             <w:r>
-              <w:t xml:space="preserve">Move the lower 64-bits (8 bytes) of a literal value to a register</w:t>
+              <w:t xml:space="preserve">Move all 64-bits (8 bytes) of a literal value to a register</w:t>
             </w:r>
           </w:p>
         </w:tc>
@@ -23197,7 +23197,7 @@
               <w:jc w:val="left"/>
             </w:pPr>
             <w:r>
-              <w:t xml:space="preserve">Move the lower 64-bits (8 bytes) of the contents of memory at an address in a label to a register</w:t>
+              <w:t xml:space="preserve">Move 64-bits (8 bytes) of the contents of memory starting at an address in a label to a register</w:t>
             </w:r>
           </w:p>
         </w:tc>
@@ -23265,7 +23265,7 @@
               <w:jc w:val="left"/>
             </w:pPr>
             <w:r>
-              <w:t xml:space="preserve">Move the lower 64-bits (8 bytes) of the contents of memory at an address in a register to a register</w:t>
+              <w:t xml:space="preserve">Move 64-bits (8 bytes) of the contents of memory starting at an address in a register to a register</w:t>
             </w:r>
           </w:p>
         </w:tc>
@@ -23333,7 +23333,7 @@
               <w:jc w:val="left"/>
             </w:pPr>
             <w:r>
-              <w:t xml:space="preserve">Move the lower 64-bits (8 bytes) of a register to the contents of memory at an address in a label</w:t>
+              <w:t xml:space="preserve">Move all 64-bits (8 bytes) of a register to the contents of memory at an address in a label</w:t>
             </w:r>
           </w:p>
         </w:tc>
@@ -23401,7 +23401,7 @@
               <w:jc w:val="left"/>
             </w:pPr>
             <w:r>
-              <w:t xml:space="preserve">Move the lower 64-bits (8 bytes) of a literal to the contents of memory at an address in a label</w:t>
+              <w:t xml:space="preserve">Move all 64-bits (8 bytes) of a literal to the contents of memory at an address in a label</w:t>
             </w:r>
           </w:p>
         </w:tc>
@@ -23469,7 +23469,7 @@
               <w:jc w:val="left"/>
             </w:pPr>
             <w:r>
-              <w:t xml:space="preserve">Move the lower 64-bits (8 bytes) of a register to the contents of memory at an address in a register</w:t>
+              <w:t xml:space="preserve">Move all 64-bits (8 bytes) of a register to the contents of memory at an address in a register</w:t>
             </w:r>
           </w:p>
         </w:tc>
@@ -23537,7 +23537,7 @@
               <w:jc w:val="left"/>
             </w:pPr>
             <w:r>
-              <w:t xml:space="preserve">Move the lower 64-bits (8 bytes) of a literal to the contents of memory at an address in a register</w:t>
+              <w:t xml:space="preserve">Move all 64-bits (8 bytes) of a literal to the contents of memory at an address in a register</w:t>
             </w:r>
           </w:p>
         </w:tc>

</xml_diff>

<commit_message>
Fix typo in documentation bit testing example code
</commit_message>
<xml_diff>
--- a/Documentation/Language.docx
+++ b/Documentation/Language.docx
@@ -55,7 +55,7 @@
         <w:pStyle w:val="BodyText"/>
       </w:pPr>
       <w:r>
-        <w:t xml:space="preserve">Last revised: 2023-05-17</w:t>
+        <w:t xml:space="preserve">Last revised: 2023-07-31</w:t>
       </w:r>
     </w:p>
     <w:bookmarkEnd w:id="21"/>
@@ -1254,6 +1254,8 @@
         <w:tblStyle w:val="Table"/>
         <w:tblW w:type="pct" w:w="5000"/>
         <w:tblLook w:firstRow="0" w:lastRow="0" w:firstColumn="0" w:lastColumn="0" w:noHBand="0" w:noVBand="0" w:val="0000"/>
+        <w:jc w:val="start"/>
+        <w:tblLayout w:type="fixed"/>
       </w:tblPr>
       <w:tblGrid>
         <w:gridCol w:w="2167"/>
@@ -3198,6 +3200,8 @@
         <w:tblStyle w:val="Table"/>
         <w:tblW w:type="pct" w:w="5000"/>
         <w:tblLook w:firstRow="1" w:lastRow="0" w:firstColumn="0" w:lastColumn="0" w:noHBand="0" w:noVBand="0" w:val="0020"/>
+        <w:jc w:val="start"/>
+        <w:tblLayout w:type="fixed"/>
       </w:tblPr>
       <w:tblGrid>
         <w:gridCol w:w="389"/>
@@ -10168,7 +10172,7 @@
         <w:rPr>
           <w:rStyle w:val="VerbatimChar"/>
         </w:rPr>
-        <w:t xml:space="preserve">JZO :READ  ; If it isn't 0 (i.e. it is set to 1), jump back to READ</w:t>
+        <w:t xml:space="preserve">JZO :READ  ; If it isn't set (i.e. it is equal to 0), jump back to READ</w:t>
       </w:r>
     </w:p>
     <w:p>
@@ -14097,7 +14101,7 @@
         <w:rPr>
           <w:rStyle w:val="VerbatimChar"/>
         </w:rPr>
-        <w:t xml:space="preserve">JZO :READ  ; If it isn't 0 (i.e. it is set to 1), jump back to READ</w:t>
+        <w:t xml:space="preserve">JZO :READ  ; If it isn't set (i.e. it is equal to 0), jump back to READ</w:t>
       </w:r>
     </w:p>
     <w:bookmarkEnd w:id="67"/>
@@ -15992,6 +15996,8 @@
         <w:tblStyle w:val="Table"/>
         <w:tblW w:type="pct" w:w="5000"/>
         <w:tblLook w:firstRow="1" w:lastRow="0" w:firstColumn="0" w:lastColumn="0" w:noHBand="0" w:noVBand="0" w:val="0020"/>
+        <w:jc w:val="start"/>
+        <w:tblLayout w:type="fixed"/>
       </w:tblPr>
       <w:tblGrid>
         <w:gridCol w:w="532"/>
@@ -28440,6 +28446,7 @@
         <w:tblStyle w:val="Table"/>
         <w:tblW w:type="auto" w:w="0"/>
         <w:tblLook w:firstRow="1" w:lastRow="0" w:firstColumn="0" w:lastColumn="0" w:noHBand="0" w:noVBand="0" w:val="0020"/>
+        <w:jc w:val="start"/>
       </w:tblPr>
       <w:tblGrid>
         <w:gridCol w:w="3960"/>
@@ -31343,6 +31350,25 @@
       <w:jc w:val="center"/>
     </w:pPr>
   </w:style>
+  <w:style w:customStyle="1" w:styleId="AbstractTitle" w:type="paragraph">
+    <w:name w:val="Abstract Title"/>
+    <w:basedOn w:val="Normal"/>
+    <w:next w:val="Abstract"/>
+    <w:qFormat/>
+    <w:pPr>
+      <w:keepNext/>
+      <w:keepLines/>
+      <w:jc w:val="center"/>
+      <w:spacing w:after="0" w:before="300"/>
+    </w:pPr>
+    <w:rPr>
+      <w:sz w:val="20"/>
+      <w:szCs w:val="20"/>
+      <w:b/>
+      <w:color w:val="345A8A"/>
+      &gt;
+    </w:rPr>
+  </w:style>
   <w:style w:customStyle="1" w:styleId="Abstract" w:type="paragraph">
     <w:name w:val="Abstract"/>
     <w:basedOn w:val="Normal"/>
@@ -31351,7 +31377,7 @@
     <w:pPr>
       <w:keepNext/>
       <w:keepLines/>
-      <w:spacing w:after="300" w:before="300"/>
+      <w:spacing w:after="300" w:before="100"/>
     </w:pPr>
     <w:rPr>
       <w:sz w:val="20"/>

</xml_diff>

<commit_message>
Add documentation on FSZ instruction
</commit_message>
<xml_diff>
--- a/Documentation/Language.docx
+++ b/Documentation/Language.docx
@@ -55,7 +55,7 @@
         <w:pStyle w:val="BodyText"/>
       </w:pPr>
       <w:r>
-        <w:t xml:space="preserve">Last revised: 2023-07-31</w:t>
+        <w:t xml:space="preserve">Last revised: 2023-08-01</w:t>
       </w:r>
     </w:p>
     <w:bookmarkEnd w:id="21"/>
@@ -14128,6 +14128,15 @@
         <w:t xml:space="preserve">FEX</w:t>
       </w:r>
       <w:r>
+        <w:t xml:space="preserve">), getting the size of a file (</w:t>
+      </w:r>
+      <w:r>
+        <w:rPr>
+          <w:rStyle w:val="VerbatimChar"/>
+        </w:rPr>
+        <w:t xml:space="preserve">FSZ</w:t>
+      </w:r>
+      <w:r>
         <w:t xml:space="preserve">), and deleting a file (</w:t>
       </w:r>
       <w:r>
@@ -14137,7 +14146,7 @@
         <w:t xml:space="preserve">DFL</w:t>
       </w:r>
       <w:r>
-        <w:t xml:space="preserve">). They both take a path in the same way</w:t>
+        <w:t xml:space="preserve">). They all take a path in the same way</w:t>
       </w:r>
       <w:r>
         <w:t xml:space="preserve"> </w:t>
@@ -14152,7 +14161,7 @@
         <w:t xml:space="preserve"> </w:t>
       </w:r>
       <w:r>
-        <w:t xml:space="preserve">does,</w:t>
+        <w:t xml:space="preserve">does.</w:t>
       </w:r>
       <w:r>
         <w:t xml:space="preserve"> </w:t>
@@ -14167,7 +14176,7 @@
         <w:t xml:space="preserve"> </w:t>
       </w:r>
       <w:r>
-        <w:t xml:space="preserve">having no effect other than deleting the file, and</w:t>
+        <w:t xml:space="preserve">has no effect other than deleting the file.</w:t>
       </w:r>
       <w:r>
         <w:t xml:space="preserve"> </w:t>
@@ -14182,7 +14191,37 @@
         <w:t xml:space="preserve"> </w:t>
       </w:r>
       <w:r>
-        <w:t xml:space="preserve">first taking a register operand to store</w:t>
+        <w:t xml:space="preserve">and</w:t>
+      </w:r>
+      <w:r>
+        <w:t xml:space="preserve"> </w:t>
+      </w:r>
+      <w:r>
+        <w:rPr>
+          <w:rStyle w:val="VerbatimChar"/>
+        </w:rPr>
+        <w:t xml:space="preserve">FSZ</w:t>
+      </w:r>
+      <w:r>
+        <w:t xml:space="preserve"> </w:t>
+      </w:r>
+      <w:r>
+        <w:t xml:space="preserve">first take a register operand to store their result in, then the path to the file as the second operand.</w:t>
+      </w:r>
+      <w:r>
+        <w:t xml:space="preserve"> </w:t>
+      </w:r>
+      <w:r>
+        <w:rPr>
+          <w:rStyle w:val="VerbatimChar"/>
+        </w:rPr>
+        <w:t xml:space="preserve">FEX</w:t>
+      </w:r>
+      <w:r>
+        <w:t xml:space="preserve"> </w:t>
+      </w:r>
+      <w:r>
+        <w:t xml:space="preserve">stores</w:t>
       </w:r>
       <w:r>
         <w:t xml:space="preserve"> </w:t>
@@ -14197,7 +14236,7 @@
         <w:t xml:space="preserve"> </w:t>
       </w:r>
       <w:r>
-        <w:t xml:space="preserve">in if the file exists,</w:t>
+        <w:t xml:space="preserve">in the register if the file exists,</w:t>
       </w:r>
       <w:r>
         <w:t xml:space="preserve"> </w:t>
@@ -14213,6 +14252,21 @@
       </w:r>
       <w:r>
         <w:t xml:space="preserve">if not.</w:t>
+      </w:r>
+      <w:r>
+        <w:t xml:space="preserve"> </w:t>
+      </w:r>
+      <w:r>
+        <w:rPr>
+          <w:rStyle w:val="VerbatimChar"/>
+        </w:rPr>
+        <w:t xml:space="preserve">FSZ</w:t>
+      </w:r>
+      <w:r>
+        <w:t xml:space="preserve"> </w:t>
+      </w:r>
+      <w:r>
+        <w:t xml:space="preserve">stores the total size of the file in bytes.</w:t>
       </w:r>
     </w:p>
     <w:bookmarkEnd w:id="68"/>
@@ -28232,6 +28286,142 @@
                 <w:rStyle w:val="VerbatimChar"/>
               </w:rPr>
               <w:t xml:space="preserve">0xE6</w:t>
+            </w:r>
+          </w:p>
+        </w:tc>
+      </w:tr>
+      <w:tr>
+        <w:tc>
+          <w:tcPr/>
+          <w:p>
+            <w:pPr>
+              <w:pStyle w:val="Compact"/>
+              <w:jc w:val="left"/>
+            </w:pPr>
+            <w:r>
+              <w:rPr>
+                <w:rStyle w:val="VerbatimChar"/>
+              </w:rPr>
+              <w:t xml:space="preserve">FSZ</w:t>
+            </w:r>
+          </w:p>
+        </w:tc>
+        <w:tc>
+          <w:tcPr/>
+          <w:p>
+            <w:pPr>
+              <w:pStyle w:val="Compact"/>
+              <w:jc w:val="left"/>
+            </w:pPr>
+            <w:r>
+              <w:t xml:space="preserve">Get File Size</w:t>
+            </w:r>
+          </w:p>
+        </w:tc>
+        <w:tc>
+          <w:tcPr/>
+          <w:p>
+            <w:pPr>
+              <w:pStyle w:val="Compact"/>
+              <w:jc w:val="left"/>
+            </w:pPr>
+            <w:r>
+              <w:t xml:space="preserve">Register, Address</w:t>
+            </w:r>
+          </w:p>
+        </w:tc>
+        <w:tc>
+          <w:tcPr/>
+          <w:p>
+            <w:pPr>
+              <w:pStyle w:val="Compact"/>
+              <w:jc w:val="left"/>
+            </w:pPr>
+            <w:r>
+              <w:t xml:space="preserve">In a register, store the byte size of the file at the path specified in memory starting at an address in a label</w:t>
+            </w:r>
+          </w:p>
+        </w:tc>
+        <w:tc>
+          <w:tcPr/>
+          <w:p>
+            <w:pPr>
+              <w:pStyle w:val="Compact"/>
+              <w:jc w:val="left"/>
+            </w:pPr>
+            <w:r>
+              <w:rPr>
+                <w:rStyle w:val="VerbatimChar"/>
+              </w:rPr>
+              <w:t xml:space="preserve">0xE7</w:t>
+            </w:r>
+          </w:p>
+        </w:tc>
+      </w:tr>
+      <w:tr>
+        <w:tc>
+          <w:tcPr/>
+          <w:p>
+            <w:pPr>
+              <w:pStyle w:val="Compact"/>
+              <w:jc w:val="left"/>
+            </w:pPr>
+            <w:r>
+              <w:rPr>
+                <w:rStyle w:val="VerbatimChar"/>
+              </w:rPr>
+              <w:t xml:space="preserve">FSZ</w:t>
+            </w:r>
+          </w:p>
+        </w:tc>
+        <w:tc>
+          <w:tcPr/>
+          <w:p>
+            <w:pPr>
+              <w:pStyle w:val="Compact"/>
+              <w:jc w:val="left"/>
+            </w:pPr>
+            <w:r>
+              <w:t xml:space="preserve">Get File Size</w:t>
+            </w:r>
+          </w:p>
+        </w:tc>
+        <w:tc>
+          <w:tcPr/>
+          <w:p>
+            <w:pPr>
+              <w:pStyle w:val="Compact"/>
+              <w:jc w:val="left"/>
+            </w:pPr>
+            <w:r>
+              <w:t xml:space="preserve">Register, Pointer</w:t>
+            </w:r>
+          </w:p>
+        </w:tc>
+        <w:tc>
+          <w:tcPr/>
+          <w:p>
+            <w:pPr>
+              <w:pStyle w:val="Compact"/>
+              <w:jc w:val="left"/>
+            </w:pPr>
+            <w:r>
+              <w:t xml:space="preserve">In a register, store the byte size of the file at the path specified in memory starting at an address in a register</w:t>
+            </w:r>
+          </w:p>
+        </w:tc>
+        <w:tc>
+          <w:tcPr/>
+          <w:p>
+            <w:pPr>
+              <w:pStyle w:val="Compact"/>
+              <w:jc w:val="left"/>
+            </w:pPr>
+            <w:r>
+              <w:rPr>
+                <w:rStyle w:val="VerbatimChar"/>
+              </w:rPr>
+              <w:t xml:space="preserve">0xE8</w:t>
             </w:r>
           </w:p>
         </w:tc>

</xml_diff>

<commit_message>
Fix binary files not reading correctly
</commit_message>
<xml_diff>
--- a/Documentation/Language.docx
+++ b/Documentation/Language.docx
@@ -46,6 +46,47 @@
           <w:t xml:space="preserve">Tolly Hill</w:t>
         </w:r>
       </w:hyperlink>
+      <w:r>
+        <w:t xml:space="preserve">.</w:t>
+      </w:r>
+    </w:p>
+    <w:p>
+      <w:pPr>
+        <w:pStyle w:val="BodyText"/>
+      </w:pPr>
+      <w:r>
+        <w:t xml:space="preserve">For the purposes of this documentation, a</w:t>
+      </w:r>
+      <w:r>
+        <w:t xml:space="preserve"> </w:t>
+      </w:r>
+      <w:r>
+        <w:t xml:space="preserve">“</w:t>
+      </w:r>
+      <w:r>
+        <w:t xml:space="preserve">character</w:t>
+      </w:r>
+      <w:r>
+        <w:t xml:space="preserve">”</w:t>
+      </w:r>
+      <w:r>
+        <w:t xml:space="preserve"> </w:t>
+      </w:r>
+      <w:r>
+        <w:t xml:space="preserve">is synonymous with a</w:t>
+      </w:r>
+      <w:r>
+        <w:t xml:space="preserve"> </w:t>
+      </w:r>
+      <w:r>
+        <w:t xml:space="preserve">“</w:t>
+      </w:r>
+      <w:r>
+        <w:t xml:space="preserve">byte</w:t>
+      </w:r>
+      <w:r>
+        <w:t xml:space="preserve">”</w:t>
+      </w:r>
       <w:r>
         <w:t xml:space="preserve">.</w:t>
       </w:r>

</xml_diff>

<commit_message>
Add version number to docs
</commit_message>
<xml_diff>
--- a/Documentation/Language.docx
+++ b/Documentation/Language.docx
@@ -9,6 +9,31 @@
       </w:pPr>
       <w:r>
         <w:t xml:space="preserve">AssEmbly Language Reference</w:t>
+      </w:r>
+    </w:p>
+    <w:p>
+      <w:pPr>
+        <w:pStyle w:val="FirstParagraph"/>
+      </w:pPr>
+      <w:r>
+        <w:t xml:space="preserve">Applies to versions:</w:t>
+      </w:r>
+      <w:r>
+        <w:t xml:space="preserve"> </w:t>
+      </w:r>
+      <w:r>
+        <w:rPr>
+          <w:rStyle w:val="VerbatimChar"/>
+        </w:rPr>
+        <w:t xml:space="preserve">1.0.0</w:t>
+      </w:r>
+    </w:p>
+    <w:p>
+      <w:pPr>
+        <w:pStyle w:val="BodyText"/>
+      </w:pPr>
+      <w:r>
+        <w:t xml:space="preserve">Last revised: 2023-08-02</w:t>
       </w:r>
     </w:p>
     <w:bookmarkStart w:id="21" w:name="introduction"/>
@@ -89,14 +114,6 @@
       </w:r>
       <w:r>
         <w:t xml:space="preserve">.</w:t>
-      </w:r>
-    </w:p>
-    <w:p>
-      <w:pPr>
-        <w:pStyle w:val="BodyText"/>
-      </w:pPr>
-      <w:r>
-        <w:t xml:space="preserve">Last revised: 2023-08-01</w:t>
       </w:r>
     </w:p>
     <w:bookmarkEnd w:id="21"/>

</xml_diff>

<commit_message>
Improvements to assembler behaviour with imports
* Circular import detection
* Current file and line detection
</commit_message>
<xml_diff>
--- a/Documentation/Language.docx
+++ b/Documentation/Language.docx
@@ -25,7 +25,7 @@
         <w:rPr>
           <w:rStyle w:val="VerbatimChar"/>
         </w:rPr>
-        <w:t xml:space="preserve">1.0.0</w:t>
+        <w:t xml:space="preserve">1.1.0</w:t>
       </w:r>
     </w:p>
     <w:p>
@@ -33,7 +33,7 @@
         <w:pStyle w:val="BodyText"/>
       </w:pPr>
       <w:r>
-        <w:t xml:space="preserve">Last revised: 2023-08-02</w:t>
+        <w:t xml:space="preserve">Last revised: 2023-08-03</w:t>
       </w:r>
     </w:p>
     <w:bookmarkStart w:id="21" w:name="introduction"/>
@@ -12880,22 +12880,7 @@
         <w:t xml:space="preserve"> </w:t>
       </w:r>
       <w:r>
-        <w:t xml:space="preserve">be AssEmbly source files, not already assembled binaries. While not a strict requirement,</w:t>
-      </w:r>
-      <w:r>
-        <w:t xml:space="preserve"> </w:t>
-      </w:r>
-      <w:r>
-        <w:rPr>
-          <w:rStyle w:val="VerbatimChar"/>
-        </w:rPr>
-        <w:t xml:space="preserve">IMP</w:t>
-      </w:r>
-      <w:r>
-        <w:t xml:space="preserve"> </w:t>
-      </w:r>
-      <w:r>
-        <w:t xml:space="preserve">statements should be placed at the end of a source file, as they will influence the line numbers shown in error messages, which may make debugging more difficult as the line number in the error messages and the line numbers in the source file will no longer line up after an import.</w:t>
+        <w:t xml:space="preserve">be AssEmbly source files, not already assembled binaries. It is recommended, though not a strict requirement, that import statements are placed at the end of a file, as that will make it easier to ensure that the imported contents of a file aren’t executed by mistake as part of the main program.</w:t>
       </w:r>
     </w:p>
     <w:p>
@@ -12903,7 +12888,29 @@
         <w:pStyle w:val="BodyText"/>
       </w:pPr>
       <w:r>
-        <w:t xml:space="preserve">Consider this example:</w:t>
+        <w:t xml:space="preserve">Care should be taken to ensure that a file does not end up depending on itself, even if it is through other files, as this will result in an infinite loop of imports (also known as a circular dependency). The AssEmbly assembler will detect these and throw an error should one occur.</w:t>
+      </w:r>
+    </w:p>
+    <w:p>
+      <w:pPr>
+        <w:pStyle w:val="BodyText"/>
+      </w:pPr>
+      <w:r>
+        <w:t xml:space="preserve">An example of a circular dependency:</w:t>
+      </w:r>
+    </w:p>
+    <w:p>
+      <w:pPr>
+        <w:pStyle w:val="BodyText"/>
+      </w:pPr>
+      <w:r>
+        <w:rPr>
+          <w:rStyle w:val="VerbatimChar"/>
+        </w:rPr>
+        <w:t xml:space="preserve">file_one.asm</w:t>
+      </w:r>
+      <w:r>
+        <w:t xml:space="preserve">:</w:t>
       </w:r>
     </w:p>
     <w:p>
@@ -12914,16 +12921,7 @@
         <w:rPr>
           <w:rStyle w:val="VerbatimChar"/>
         </w:rPr>
-        <w:t xml:space="preserve">IMP "file.asm"</w:t>
-      </w:r>
-      <w:r>
-        <w:br/>
-      </w:r>
-      <w:r>
-        <w:rPr>
-          <w:rStyle w:val="VerbatimChar"/>
-        </w:rPr>
-        <w:t xml:space="preserve">INV  ; INV isn't a valid mnemonic, will result in an error</w:t>
+        <w:t xml:space="preserve">IMP "file_two.asm"</w:t>
       </w:r>
     </w:p>
     <w:p>
@@ -12934,7 +12932,7 @@
         <w:rPr>
           <w:rStyle w:val="VerbatimChar"/>
         </w:rPr>
-        <w:t xml:space="preserve">file.asm</w:t>
+        <w:t xml:space="preserve">file_two.asm</w:t>
       </w:r>
       <w:r>
         <w:t xml:space="preserve">:</w:t>
@@ -12948,25 +12946,7 @@
         <w:rPr>
           <w:rStyle w:val="VerbatimChar"/>
         </w:rPr>
-        <w:t xml:space="preserve">MVQ rg0, 5</w:t>
-      </w:r>
-      <w:r>
-        <w:br/>
-      </w:r>
-      <w:r>
-        <w:rPr>
-          <w:rStyle w:val="VerbatimChar"/>
-        </w:rPr>
-        <w:t xml:space="preserve">MVQ rg1, 6</w:t>
-      </w:r>
-      <w:r>
-        <w:br/>
-      </w:r>
-      <w:r>
-        <w:rPr>
-          <w:rStyle w:val="VerbatimChar"/>
-        </w:rPr>
-        <w:t xml:space="preserve">ADD rg1, rg0</w:t>
+        <w:t xml:space="preserve">IMP "file_three.asm"</w:t>
       </w:r>
     </w:p>
     <w:p>
@@ -12974,7 +12954,13 @@
         <w:pStyle w:val="FirstParagraph"/>
       </w:pPr>
       <w:r>
-        <w:t xml:space="preserve">Assembling the first file will output the following error message:</w:t>
+        <w:rPr>
+          <w:rStyle w:val="VerbatimChar"/>
+        </w:rPr>
+        <w:t xml:space="preserve">file_three.asm</w:t>
+      </w:r>
+      <w:r>
+        <w:t xml:space="preserve">:</w:t>
       </w:r>
     </w:p>
     <w:p>
@@ -12985,43 +12971,7 @@
         <w:rPr>
           <w:rStyle w:val="VerbatimChar"/>
         </w:rPr>
-        <w:t xml:space="preserve">Error on line 5</w:t>
-      </w:r>
-      <w:r>
-        <w:br/>
-      </w:r>
-      <w:r>
-        <w:rPr>
-          <w:rStyle w:val="VerbatimChar"/>
-        </w:rPr>
-        <w:t xml:space="preserve">    "INV"</w:t>
-      </w:r>
-      <w:r>
-        <w:br/>
-      </w:r>
-      <w:r>
-        <w:rPr>
-          <w:rStyle w:val="VerbatimChar"/>
-        </w:rPr>
-        <w:t xml:space="preserve">Unrecognised mnemonic and operand combination:</w:t>
-      </w:r>
-      <w:r>
-        <w:br/>
-      </w:r>
-      <w:r>
-        <w:rPr>
-          <w:rStyle w:val="VerbatimChar"/>
-        </w:rPr>
-        <w:t xml:space="preserve">    INV</w:t>
-      </w:r>
-      <w:r>
-        <w:br/>
-      </w:r>
-      <w:r>
-        <w:rPr>
-          <w:rStyle w:val="VerbatimChar"/>
-        </w:rPr>
-        <w:t xml:space="preserve">Consult the language reference for a list of all valid mnemonic/operand combinations.</w:t>
+        <w:t xml:space="preserve">IMP "file_one.asm"</w:t>
       </w:r>
     </w:p>
     <w:p>
@@ -13029,168 +12979,7 @@
         <w:pStyle w:val="FirstParagraph"/>
       </w:pPr>
       <w:r>
-        <w:t xml:space="preserve">Note that the error message claims that the error is located on line 5, despite the fact that it is only line 2 in the original file. This has occurred because the</w:t>
-      </w:r>
-      <w:r>
-        <w:t xml:space="preserve"> </w:t>
-      </w:r>
-      <w:r>
-        <w:rPr>
-          <w:rStyle w:val="VerbatimChar"/>
-        </w:rPr>
-        <w:t xml:space="preserve">IMP</w:t>
-      </w:r>
-      <w:r>
-        <w:t xml:space="preserve"> </w:t>
-      </w:r>
-      <w:r>
-        <w:t xml:space="preserve">directive offset the line that contained the error, like so:</w:t>
-      </w:r>
-    </w:p>
-    <w:p>
-      <w:pPr>
-        <w:pStyle w:val="SourceCode"/>
-      </w:pPr>
-      <w:r>
-        <w:rPr>
-          <w:rStyle w:val="VerbatimChar"/>
-        </w:rPr>
-        <w:t xml:space="preserve">IMP "file.asm"</w:t>
-      </w:r>
-      <w:r>
-        <w:br/>
-      </w:r>
-      <w:r>
-        <w:rPr>
-          <w:rStyle w:val="VerbatimChar"/>
-        </w:rPr>
-        <w:t xml:space="preserve">MVQ rg0, 5</w:t>
-      </w:r>
-      <w:r>
-        <w:br/>
-      </w:r>
-      <w:r>
-        <w:rPr>
-          <w:rStyle w:val="VerbatimChar"/>
-        </w:rPr>
-        <w:t xml:space="preserve">MVQ rg1, 6</w:t>
-      </w:r>
-      <w:r>
-        <w:br/>
-      </w:r>
-      <w:r>
-        <w:rPr>
-          <w:rStyle w:val="VerbatimChar"/>
-        </w:rPr>
-        <w:t xml:space="preserve">ADD rg1, rg0</w:t>
-      </w:r>
-      <w:r>
-        <w:br/>
-      </w:r>
-      <w:r>
-        <w:rPr>
-          <w:rStyle w:val="VerbatimChar"/>
-        </w:rPr>
-        <w:t xml:space="preserve">INV  ; INV isn't a valid mnemonic, will result in an error</w:t>
-      </w:r>
-    </w:p>
-    <w:p>
-      <w:pPr>
-        <w:pStyle w:val="FirstParagraph"/>
-      </w:pPr>
-      <w:r>
-        <w:t xml:space="preserve">Care should be taken to ensure that a file does not end up depending on itself, even if it is through other files, as this will result in an infinite loop of imports (also known as a circular dependency). AssEmbly has no built-in way to detect these, so if a file seems to be taking longer than expected to assemble, it is a good idea to check your imports to ensure that a file has not ended up depending on itself.</w:t>
-      </w:r>
-    </w:p>
-    <w:p>
-      <w:pPr>
-        <w:pStyle w:val="BodyText"/>
-      </w:pPr>
-      <w:r>
-        <w:t xml:space="preserve">An example of a circular dependency:</w:t>
-      </w:r>
-    </w:p>
-    <w:p>
-      <w:pPr>
-        <w:pStyle w:val="BodyText"/>
-      </w:pPr>
-      <w:r>
-        <w:rPr>
-          <w:rStyle w:val="VerbatimChar"/>
-        </w:rPr>
-        <w:t xml:space="preserve">file_one.asm</w:t>
-      </w:r>
-      <w:r>
-        <w:t xml:space="preserve">:</w:t>
-      </w:r>
-    </w:p>
-    <w:p>
-      <w:pPr>
-        <w:pStyle w:val="SourceCode"/>
-      </w:pPr>
-      <w:r>
-        <w:rPr>
-          <w:rStyle w:val="VerbatimChar"/>
-        </w:rPr>
-        <w:t xml:space="preserve">IMP "file_two.asm"</w:t>
-      </w:r>
-    </w:p>
-    <w:p>
-      <w:pPr>
-        <w:pStyle w:val="FirstParagraph"/>
-      </w:pPr>
-      <w:r>
-        <w:rPr>
-          <w:rStyle w:val="VerbatimChar"/>
-        </w:rPr>
-        <w:t xml:space="preserve">file_two.asm</w:t>
-      </w:r>
-      <w:r>
-        <w:t xml:space="preserve">:</w:t>
-      </w:r>
-    </w:p>
-    <w:p>
-      <w:pPr>
-        <w:pStyle w:val="SourceCode"/>
-      </w:pPr>
-      <w:r>
-        <w:rPr>
-          <w:rStyle w:val="VerbatimChar"/>
-        </w:rPr>
-        <w:t xml:space="preserve">IMP "file_three.asm"</w:t>
-      </w:r>
-    </w:p>
-    <w:p>
-      <w:pPr>
-        <w:pStyle w:val="FirstParagraph"/>
-      </w:pPr>
-      <w:r>
-        <w:rPr>
-          <w:rStyle w:val="VerbatimChar"/>
-        </w:rPr>
-        <w:t xml:space="preserve">file_three.asm</w:t>
-      </w:r>
-      <w:r>
-        <w:t xml:space="preserve">:</w:t>
-      </w:r>
-    </w:p>
-    <w:p>
-      <w:pPr>
-        <w:pStyle w:val="SourceCode"/>
-      </w:pPr>
-      <w:r>
-        <w:rPr>
-          <w:rStyle w:val="VerbatimChar"/>
-        </w:rPr>
-        <w:t xml:space="preserve">IMP "file_one.asm"</w:t>
-      </w:r>
-    </w:p>
-    <w:p>
-      <w:pPr>
-        <w:pStyle w:val="FirstParagraph"/>
-      </w:pPr>
-      <w:r>
-        <w:t xml:space="preserve">Attempting to assemble any of these three files would put the assembler into an infinite loop, as each file ends up depending on itself as it resolves its import.</w:t>
+        <w:t xml:space="preserve">Attempting to assemble any of these three files would result in the assembler throwing an error, as each file ends up depending on itself as it resolves its import.</w:t>
       </w:r>
     </w:p>
     <w:bookmarkEnd w:id="63"/>

</xml_diff>

<commit_message>
Fix docs issue with how rpo behaviour is described
</commit_message>
<xml_diff>
--- a/Documentation/Language.docx
+++ b/Documentation/Language.docx
@@ -33,7 +33,7 @@
         <w:pStyle w:val="BodyText"/>
       </w:pPr>
       <w:r>
-        <w:t xml:space="preserve">Last revised: 2023-08-03</w:t>
+        <w:t xml:space="preserve">Last revised: 2023-08-14</w:t>
       </w:r>
     </w:p>
     <w:bookmarkStart w:id="21" w:name="introduction"/>
@@ -4739,7 +4739,19 @@
         <w:t xml:space="preserve"> </w:t>
       </w:r>
       <w:r>
-        <w:t xml:space="preserve">by 1.</w:t>
+        <w:t xml:space="preserve">by</w:t>
+      </w:r>
+      <w:r>
+        <w:t xml:space="preserve"> </w:t>
+      </w:r>
+      <w:r>
+        <w:rPr>
+          <w:rStyle w:val="VerbatimChar"/>
+        </w:rPr>
+        <w:t xml:space="preserve">1</w:t>
+      </w:r>
+      <w:r>
+        <w:t xml:space="preserve">.</w:t>
       </w:r>
       <w:r>
         <w:t xml:space="preserve"> </w:t>
@@ -4790,13 +4802,43 @@
         <w:rPr>
           <w:rStyle w:val="VerbatimChar"/>
         </w:rPr>
+        <w:t xml:space="preserve">2</w:t>
+      </w:r>
+      <w:r>
+        <w:t xml:space="preserve"> </w:t>
+      </w:r>
+      <w:r>
+        <w:t xml:space="preserve">(</w:t>
+      </w:r>
+      <w:r>
+        <w:rPr>
+          <w:rStyle w:val="VerbatimChar"/>
+        </w:rPr>
+        <w:t xml:space="preserve">1</w:t>
+      </w:r>
+      <w:r>
+        <w:t xml:space="preserve"> </w:t>
+      </w:r>
+      <w:r>
+        <w:t xml:space="preserve">for each register operand). This means there was an increase of</w:t>
+      </w:r>
+      <w:r>
+        <w:t xml:space="preserve"> </w:t>
+      </w:r>
+      <w:r>
+        <w:rPr>
+          <w:rStyle w:val="VerbatimChar"/>
+        </w:rPr>
         <w:t xml:space="preserve">3</w:t>
       </w:r>
       <w:r>
         <w:t xml:space="preserve"> </w:t>
       </w:r>
       <w:r>
-        <w:t xml:space="preserve">(</w:t>
+        <w:t xml:space="preserve">overall when including the initial increment by</w:t>
+      </w:r>
+      <w:r>
+        <w:t xml:space="preserve"> </w:t>
       </w:r>
       <w:r>
         <w:rPr>
@@ -4808,22 +4850,7 @@
         <w:t xml:space="preserve"> </w:t>
       </w:r>
       <w:r>
-        <w:t xml:space="preserve">for the opcode,</w:t>
-      </w:r>
-      <w:r>
-        <w:t xml:space="preserve"> </w:t>
-      </w:r>
-      <w:r>
-        <w:rPr>
-          <w:rStyle w:val="VerbatimChar"/>
-        </w:rPr>
-        <w:t xml:space="preserve">1</w:t>
-      </w:r>
-      <w:r>
-        <w:t xml:space="preserve"> </w:t>
-      </w:r>
-      <w:r>
-        <w:t xml:space="preserve">for each register operand).</w:t>
+        <w:t xml:space="preserve">for the opcode.</w:t>
       </w:r>
     </w:p>
     <w:bookmarkEnd w:id="34"/>

</xml_diff>

<commit_message>
Document end of assembly analyzers
</commit_message>
<xml_diff>
--- a/Documentation/Language.docx
+++ b/Documentation/Language.docx
@@ -13219,6 +13219,29 @@
           <w:rStyle w:val="VerbatimChar"/>
         </w:rPr>
         <w:t xml:space="preserve">CMP rg0, 0  ; generates suggestion 0005 again</w:t>
+      </w:r>
+    </w:p>
+    <w:p>
+      <w:pPr>
+        <w:pStyle w:val="FirstParagraph"/>
+      </w:pPr>
+      <w:r>
+        <w:t xml:space="preserve">Be aware that some analyzers do not run until the end of the assembly process and so cannot be re-enabled without inadvertently causing the warning to re-appear. This can be overcome by placing the disabling</w:t>
+      </w:r>
+      <w:r>
+        <w:t xml:space="preserve"> </w:t>
+      </w:r>
+      <w:r>
+        <w:rPr>
+          <w:rStyle w:val="VerbatimChar"/>
+        </w:rPr>
+        <w:t xml:space="preserve">#analyzer</w:t>
+      </w:r>
+      <w:r>
+        <w:t xml:space="preserve"> </w:t>
+      </w:r>
+      <w:r>
+        <w:t xml:space="preserve">directive at the end of the base file for any analyzers where this behaviour is an issue, or by simply not re-enabling the analyzer.</w:t>
       </w:r>
     </w:p>
     <w:bookmarkEnd w:id="64"/>

</xml_diff>

<commit_message>
Remove # from analyzer toggle directive
</commit_message>
<xml_diff>
--- a/Documentation/Language.docx
+++ b/Documentation/Language.docx
@@ -33,7 +33,7 @@
         <w:pStyle w:val="BodyText"/>
       </w:pPr>
       <w:r>
-        <w:t xml:space="preserve">Last revised: 2023-08-15</w:t>
+        <w:t xml:space="preserve">Last revised: 2023-08-18</w:t>
       </w:r>
     </w:p>
     <w:bookmarkStart w:id="21" w:name="introduction"/>
@@ -1072,7 +1072,7 @@
           <w:rPr>
             <w:rStyle w:val="VerbatimChar"/>
           </w:rPr>
-          <w:t xml:space="preserve">#analyzer</w:t>
+          <w:t xml:space="preserve">ANALYZER</w:t>
         </w:r>
         <w:r>
           <w:rPr>
@@ -13048,7 +13048,7 @@
         <w:rPr>
           <w:rStyle w:val="VerbatimChar"/>
         </w:rPr>
-        <w:t xml:space="preserve">#analyzer</w:t>
+        <w:t xml:space="preserve">ANALYZER</w:t>
       </w:r>
       <w:r>
         <w:t xml:space="preserve"> </w:t>
@@ -13071,7 +13071,7 @@
         <w:rPr>
           <w:rStyle w:val="VerbatimChar"/>
         </w:rPr>
-        <w:t xml:space="preserve">#analyzer</w:t>
+        <w:t xml:space="preserve">ANALYZER</w:t>
       </w:r>
       <w:r>
         <w:t xml:space="preserve"> </w:t>
@@ -13179,7 +13179,7 @@
         <w:rPr>
           <w:rStyle w:val="VerbatimChar"/>
         </w:rPr>
-        <w:t xml:space="preserve">#analyzer suggestion, 0005, 0</w:t>
+        <w:t xml:space="preserve">ANALYZER suggestion, 0005, 0</w:t>
       </w:r>
       <w:r>
         <w:br/>
@@ -13206,7 +13206,7 @@
         <w:rPr>
           <w:rStyle w:val="VerbatimChar"/>
         </w:rPr>
-        <w:t xml:space="preserve">#analyzer suggestion, 0005, 1  ; 'r' would also work if the suggestion isn't disabled via a CLI argument</w:t>
+        <w:t xml:space="preserve">ANALYZER suggestion, 0005, 1  ; 'r' would also work if the suggestion isn't disabled via a CLI argument</w:t>
       </w:r>
       <w:r>
         <w:br/>
@@ -13235,7 +13235,7 @@
         <w:rPr>
           <w:rStyle w:val="VerbatimChar"/>
         </w:rPr>
-        <w:t xml:space="preserve">#analyzer</w:t>
+        <w:t xml:space="preserve">ANALYZER</w:t>
       </w:r>
       <w:r>
         <w:t xml:space="preserve"> </w:t>

</xml_diff>

<commit_message>
Update documentation with escape sequences
</commit_message>
<xml_diff>
--- a/Documentation/Language.docx
+++ b/Documentation/Language.docx
@@ -2,7 +2,7 @@
 <file path=word/document.xml><?xml version="1.0" encoding="utf-8"?>
 <w:document xmlns:w="http://schemas.openxmlformats.org/wordprocessingml/2006/main" xmlns:m="http://schemas.openxmlformats.org/officeDocument/2006/math" xmlns:r="http://schemas.openxmlformats.org/officeDocument/2006/relationships" xmlns:o="urn:schemas-microsoft-com:office:office" xmlns:v="urn:schemas-microsoft-com:vml" xmlns:w10="urn:schemas-microsoft-com:office:word" xmlns:a="http://schemas.openxmlformats.org/drawingml/2006/main" xmlns:pic="http://schemas.openxmlformats.org/drawingml/2006/picture" xmlns:wp="http://schemas.openxmlformats.org/drawingml/2006/wordprocessingDrawing">
   <w:body>
-    <w:bookmarkStart w:id="80" w:name="assembly-language-reference"/>
+    <w:bookmarkStart w:id="81" w:name="assembly-language-reference"/>
     <w:p>
       <w:pPr>
         <w:pStyle w:val="Heading1"/>
@@ -33,7 +33,7 @@
         <w:pStyle w:val="BodyText"/>
       </w:pPr>
       <w:r>
-        <w:t xml:space="preserve">Last revised: 2023-08-18</w:t>
+        <w:t xml:space="preserve">Last revised: 2023-08-19</w:t>
       </w:r>
     </w:p>
     <w:bookmarkStart w:id="21" w:name="introduction"/>
@@ -975,6 +975,23 @@
     <w:p>
       <w:pPr>
         <w:numPr>
+          <w:ilvl w:val="3"/>
+          <w:numId w:val="1010"/>
+        </w:numPr>
+        <w:pStyle w:val="Compact"/>
+      </w:pPr>
+      <w:hyperlink w:anchor="escape-sequences">
+        <w:r>
+          <w:rPr>
+            <w:rStyle w:val="Hyperlink"/>
+          </w:rPr>
+          <w:t xml:space="preserve">Escape Sequences</w:t>
+        </w:r>
+      </w:hyperlink>
+    </w:p>
+    <w:p>
+      <w:pPr>
+        <w:numPr>
           <w:ilvl w:val="2"/>
           <w:numId w:val="1009"/>
         </w:numPr>
@@ -1126,7 +1143,7 @@
       <w:pPr>
         <w:numPr>
           <w:ilvl w:val="2"/>
-          <w:numId w:val="1010"/>
+          <w:numId w:val="1011"/>
         </w:numPr>
         <w:pStyle w:val="Compact"/>
       </w:pPr>
@@ -1143,7 +1160,7 @@
       <w:pPr>
         <w:numPr>
           <w:ilvl w:val="2"/>
-          <w:numId w:val="1010"/>
+          <w:numId w:val="1011"/>
         </w:numPr>
         <w:pStyle w:val="Compact"/>
       </w:pPr>
@@ -1160,7 +1177,7 @@
       <w:pPr>
         <w:numPr>
           <w:ilvl w:val="2"/>
-          <w:numId w:val="1010"/>
+          <w:numId w:val="1011"/>
         </w:numPr>
         <w:pStyle w:val="Compact"/>
       </w:pPr>
@@ -1194,7 +1211,7 @@
       <w:pPr>
         <w:numPr>
           <w:ilvl w:val="2"/>
-          <w:numId w:val="1011"/>
+          <w:numId w:val="1012"/>
         </w:numPr>
         <w:pStyle w:val="Compact"/>
       </w:pPr>
@@ -1228,7 +1245,7 @@
       <w:pPr>
         <w:numPr>
           <w:ilvl w:val="2"/>
-          <w:numId w:val="1012"/>
+          <w:numId w:val="1013"/>
         </w:numPr>
         <w:pStyle w:val="Compact"/>
       </w:pPr>
@@ -1245,7 +1262,7 @@
       <w:pPr>
         <w:numPr>
           <w:ilvl w:val="2"/>
-          <w:numId w:val="1012"/>
+          <w:numId w:val="1013"/>
         </w:numPr>
         <w:pStyle w:val="Compact"/>
       </w:pPr>
@@ -1262,7 +1279,7 @@
       <w:pPr>
         <w:numPr>
           <w:ilvl w:val="2"/>
-          <w:numId w:val="1012"/>
+          <w:numId w:val="1013"/>
         </w:numPr>
         <w:pStyle w:val="Compact"/>
       </w:pPr>
@@ -1279,7 +1296,7 @@
       <w:pPr>
         <w:numPr>
           <w:ilvl w:val="2"/>
-          <w:numId w:val="1012"/>
+          <w:numId w:val="1013"/>
         </w:numPr>
         <w:pStyle w:val="Compact"/>
       </w:pPr>
@@ -1630,6 +1647,32 @@
             </w:pPr>
             <w:r>
               <w:t xml:space="preserve">165 opcodes (48 unique operations)</w:t>
+            </w:r>
+          </w:p>
+        </w:tc>
+      </w:tr>
+      <w:tr>
+        <w:tc>
+          <w:tcPr/>
+          <w:p>
+            <w:pPr>
+              <w:pStyle w:val="Compact"/>
+              <w:jc w:val="left"/>
+            </w:pPr>
+            <w:r>
+              <w:t xml:space="preserve">Text Encoding</w:t>
+            </w:r>
+          </w:p>
+        </w:tc>
+        <w:tc>
+          <w:tcPr/>
+          <w:p>
+            <w:pPr>
+              <w:pStyle w:val="Compact"/>
+              <w:jc w:val="left"/>
+            </w:pPr>
+            <w:r>
+              <w:t xml:space="preserve">UTF-8</w:t>
             </w:r>
           </w:p>
         </w:tc>
@@ -10658,7 +10701,7 @@
     </w:p>
     <w:bookmarkEnd w:id="57"/>
     <w:bookmarkEnd w:id="58"/>
-    <w:bookmarkStart w:id="65" w:name="assembler-directives"/>
+    <w:bookmarkStart w:id="66" w:name="assembler-directives"/>
     <w:p>
       <w:pPr>
         <w:pStyle w:val="Heading2"/>
@@ -11004,7 +11047,7 @@
       </w:r>
     </w:p>
     <w:bookmarkEnd w:id="59"/>
-    <w:bookmarkStart w:id="60" w:name="dat-byte-insertion"/>
+    <w:bookmarkStart w:id="61" w:name="dat-byte-insertion"/>
     <w:p>
       <w:pPr>
         <w:pStyle w:val="Heading3"/>
@@ -11385,16 +11428,16 @@
         <w:rPr>
           <w:rStyle w:val="VerbatimChar"/>
         </w:rPr>
-        <w:t xml:space="preserve">DAT "Hello!"  ; Store a string of character bytes after program data.</w:t>
-      </w:r>
-      <w:r>
-        <w:br/>
-      </w:r>
-      <w:r>
-        <w:rPr>
-          <w:rStyle w:val="VerbatimChar"/>
-        </w:rPr>
-        <w:t xml:space="preserve">DAT 0  ; End string with a 0 byte</w:t>
+        <w:t xml:space="preserve">DAT "Hello!\0"  ; Store a string of character bytes after program data.</w:t>
+      </w:r>
+      <w:r>
+        <w:br/>
+      </w:r>
+      <w:r>
+        <w:rPr>
+          <w:rStyle w:val="VerbatimChar"/>
+        </w:rPr>
+        <w:t xml:space="preserve">; Note that the string ends with '\0' (a 0 or "null" byte)</w:t>
       </w:r>
     </w:p>
     <w:p>
@@ -11417,7 +11460,37 @@
         <w:t xml:space="preserve"> </w:t>
       </w:r>
       <w:r>
-        <w:t xml:space="preserve">and writing it to the console as a character, until it reaches the 0 byte, when it will then stop to avoid looping infinitely. Terminating a string with a 0 byte like this should always be done to give an easy way of knowing when the end of a string has been reached.</w:t>
+        <w:t xml:space="preserve">and writing it to the console as a character, until it reaches the 0 byte, when it will then stop to avoid looping infinitely. While not a strict requirement, terminating a string with a 0 byte like this should always be done to give an easy way of knowing when the end of a string has been reached. Placing a</w:t>
+      </w:r>
+      <w:r>
+        <w:t xml:space="preserve"> </w:t>
+      </w:r>
+      <w:r>
+        <w:rPr>
+          <w:rStyle w:val="VerbatimChar"/>
+        </w:rPr>
+        <w:t xml:space="preserve">DAT 0</w:t>
+      </w:r>
+      <w:r>
+        <w:t xml:space="preserve"> </w:t>
+      </w:r>
+      <w:r>
+        <w:t xml:space="preserve">directive on the line after the string insertion will also achieve this 0 termination, and will result in the exact same bytes being assembled, however using the</w:t>
+      </w:r>
+      <w:r>
+        <w:t xml:space="preserve"> </w:t>
+      </w:r>
+      <w:r>
+        <w:rPr>
+          <w:rStyle w:val="VerbatimChar"/>
+        </w:rPr>
+        <w:t xml:space="preserve">\0</w:t>
+      </w:r>
+      <w:r>
+        <w:t xml:space="preserve"> </w:t>
+      </w:r>
+      <w:r>
+        <w:t xml:space="preserve">escape sequence is more compact. Escape sequences are explained after this example.</w:t>
       </w:r>
     </w:p>
     <w:p>
@@ -11425,7 +11498,7 @@
         <w:pStyle w:val="BodyText"/>
       </w:pPr>
       <w:r>
-        <w:t xml:space="preserve">This program assembles down to the following bytes:</w:t>
+        <w:t xml:space="preserve">The example program assembles down to the following bytes:</w:t>
       </w:r>
     </w:p>
     <w:p>
@@ -11689,16 +11762,916 @@
         <w:rPr>
           <w:rStyle w:val="VerbatimChar"/>
         </w:rPr>
-        <w:t xml:space="preserve"> 0x2E   | 48 65 6C 6C 6F 21</w:t>
-      </w:r>
-      <w:r>
-        <w:br/>
-      </w:r>
-      <w:r>
-        <w:rPr>
-          <w:rStyle w:val="VerbatimChar"/>
-        </w:rPr>
-        <w:t xml:space="preserve">        | DAT "Hello!"</w:t>
+        <w:t xml:space="preserve"> 0x2E   | 48 65 6C 6C 6F 21 00</w:t>
+      </w:r>
+      <w:r>
+        <w:br/>
+      </w:r>
+      <w:r>
+        <w:rPr>
+          <w:rStyle w:val="VerbatimChar"/>
+        </w:rPr>
+        <w:t xml:space="preserve">        | DAT "Hello!\0"</w:t>
+      </w:r>
+    </w:p>
+    <w:bookmarkStart w:id="60" w:name="escape-sequences"/>
+    <w:p>
+      <w:pPr>
+        <w:pStyle w:val="Heading4"/>
+      </w:pPr>
+      <w:r>
+        <w:t xml:space="preserve">Escape Sequences</w:t>
+      </w:r>
+    </w:p>
+    <w:p>
+      <w:pPr>
+        <w:pStyle w:val="FirstParagraph"/>
+      </w:pPr>
+      <w:r>
+        <w:t xml:space="preserve">There are some sequences of characters that have special meanings when found inside a string. Each of these begins with a backslash (</w:t>
+      </w:r>
+      <w:r>
+        <w:rPr>
+          <w:rStyle w:val="VerbatimChar"/>
+        </w:rPr>
+        <w:t xml:space="preserve">\</w:t>
+      </w:r>
+      <w:r>
+        <w:t xml:space="preserve">) character and are used to insert characters into the string that couldn’t be inserted normally. Every supported sequence is as follows:</w:t>
+      </w:r>
+    </w:p>
+    <w:tbl>
+      <w:tblPr>
+        <w:tblStyle w:val="Table"/>
+        <w:tblW w:type="pct" w:w="5000"/>
+        <w:tblLook w:firstRow="1" w:lastRow="0" w:firstColumn="0" w:lastColumn="0" w:noHBand="0" w:noVBand="0" w:val="0020"/>
+        <w:jc w:val="start"/>
+        <w:tblLayout w:type="fixed"/>
+      </w:tblPr>
+      <w:tblGrid>
+        <w:gridCol w:w="635"/>
+        <w:gridCol w:w="1046"/>
+        <w:gridCol w:w="6238"/>
+      </w:tblGrid>
+      <w:tr>
+        <w:trPr>
+          <w:tblHeader w:val="true"/>
+        </w:trPr>
+        <w:tc>
+          <w:tcPr/>
+          <w:p>
+            <w:pPr>
+              <w:pStyle w:val="Compact"/>
+              <w:jc w:val="left"/>
+            </w:pPr>
+            <w:r>
+              <w:t xml:space="preserve">Escape sequence</w:t>
+            </w:r>
+          </w:p>
+        </w:tc>
+        <w:tc>
+          <w:tcPr/>
+          <w:p>
+            <w:pPr>
+              <w:pStyle w:val="Compact"/>
+              <w:jc w:val="left"/>
+            </w:pPr>
+            <w:r>
+              <w:t xml:space="preserve">Character name</w:t>
+            </w:r>
+          </w:p>
+        </w:tc>
+        <w:tc>
+          <w:tcPr/>
+          <w:p>
+            <w:pPr>
+              <w:pStyle w:val="Compact"/>
+              <w:jc w:val="left"/>
+            </w:pPr>
+            <w:r>
+              <w:t xml:space="preserve">Notes</w:t>
+            </w:r>
+          </w:p>
+        </w:tc>
+      </w:tr>
+      <w:tr>
+        <w:tc>
+          <w:tcPr/>
+          <w:p>
+            <w:pPr>
+              <w:pStyle w:val="Compact"/>
+              <w:jc w:val="left"/>
+            </w:pPr>
+            <w:r>
+              <w:rPr>
+                <w:rStyle w:val="VerbatimChar"/>
+              </w:rPr>
+              <w:t xml:space="preserve">\"</w:t>
+            </w:r>
+          </w:p>
+        </w:tc>
+        <w:tc>
+          <w:tcPr/>
+          <w:p>
+            <w:pPr>
+              <w:pStyle w:val="Compact"/>
+              <w:jc w:val="left"/>
+            </w:pPr>
+            <w:r>
+              <w:t xml:space="preserve">Double quote</w:t>
+            </w:r>
+          </w:p>
+        </w:tc>
+        <w:tc>
+          <w:tcPr/>
+          <w:p>
+            <w:pPr>
+              <w:pStyle w:val="Compact"/>
+              <w:jc w:val="left"/>
+            </w:pPr>
+            <w:r>
+              <w:t xml:space="preserve">Used to insert a double quote into the string without causing the string to end.</w:t>
+            </w:r>
+          </w:p>
+        </w:tc>
+      </w:tr>
+      <w:tr>
+        <w:tc>
+          <w:tcPr/>
+          <w:p>
+            <w:pPr>
+              <w:pStyle w:val="Compact"/>
+              <w:jc w:val="left"/>
+            </w:pPr>
+            <w:r>
+              <w:rPr>
+                <w:rStyle w:val="VerbatimChar"/>
+              </w:rPr>
+              <w:t xml:space="preserve">\\</w:t>
+            </w:r>
+          </w:p>
+        </w:tc>
+        <w:tc>
+          <w:tcPr/>
+          <w:p>
+            <w:pPr>
+              <w:pStyle w:val="Compact"/>
+              <w:jc w:val="left"/>
+            </w:pPr>
+            <w:r>
+              <w:t xml:space="preserve">Backslash</w:t>
+            </w:r>
+          </w:p>
+        </w:tc>
+        <w:tc>
+          <w:tcPr/>
+          <w:p>
+            <w:pPr>
+              <w:pStyle w:val="Compact"/>
+              <w:jc w:val="left"/>
+            </w:pPr>
+            <w:r>
+              <w:t xml:space="preserve">In order for a string to contain a backslash, you must escape it so it isn’t treated as the start of an escape sequence.</w:t>
+            </w:r>
+          </w:p>
+        </w:tc>
+      </w:tr>
+      <w:tr>
+        <w:tc>
+          <w:tcPr/>
+          <w:p>
+            <w:pPr>
+              <w:pStyle w:val="Compact"/>
+              <w:jc w:val="left"/>
+            </w:pPr>
+            <w:r>
+              <w:rPr>
+                <w:rStyle w:val="VerbatimChar"/>
+              </w:rPr>
+              <w:t xml:space="preserve">\0</w:t>
+            </w:r>
+          </w:p>
+        </w:tc>
+        <w:tc>
+          <w:tcPr/>
+          <w:p>
+            <w:pPr>
+              <w:pStyle w:val="Compact"/>
+              <w:jc w:val="left"/>
+            </w:pPr>
+            <w:r>
+              <w:t xml:space="preserve">Null</w:t>
+            </w:r>
+          </w:p>
+        </w:tc>
+        <w:tc>
+          <w:tcPr/>
+          <w:p>
+            <w:pPr>
+              <w:pStyle w:val="Compact"/>
+              <w:jc w:val="left"/>
+            </w:pPr>
+            <w:r>
+              <w:t xml:space="preserve">ASCII 0x00. Should be used to terminate every string.</w:t>
+            </w:r>
+          </w:p>
+        </w:tc>
+      </w:tr>
+      <w:tr>
+        <w:tc>
+          <w:tcPr/>
+          <w:p>
+            <w:pPr>
+              <w:pStyle w:val="Compact"/>
+              <w:jc w:val="left"/>
+            </w:pPr>
+            <w:r>
+              <w:rPr>
+                <w:rStyle w:val="VerbatimChar"/>
+              </w:rPr>
+              <w:t xml:space="preserve">\a</w:t>
+            </w:r>
+          </w:p>
+        </w:tc>
+        <w:tc>
+          <w:tcPr/>
+          <w:p>
+            <w:pPr>
+              <w:pStyle w:val="Compact"/>
+              <w:jc w:val="left"/>
+            </w:pPr>
+            <w:r>
+              <w:t xml:space="preserve">Alert</w:t>
+            </w:r>
+          </w:p>
+        </w:tc>
+        <w:tc>
+          <w:tcPr/>
+          <w:p>
+            <w:pPr>
+              <w:pStyle w:val="Compact"/>
+              <w:jc w:val="left"/>
+            </w:pPr>
+            <w:r>
+              <w:t xml:space="preserve">ASCII 0x07.</w:t>
+            </w:r>
+          </w:p>
+        </w:tc>
+      </w:tr>
+      <w:tr>
+        <w:tc>
+          <w:tcPr/>
+          <w:p>
+            <w:pPr>
+              <w:pStyle w:val="Compact"/>
+              <w:jc w:val="left"/>
+            </w:pPr>
+            <w:r>
+              <w:rPr>
+                <w:rStyle w:val="VerbatimChar"/>
+              </w:rPr>
+              <w:t xml:space="preserve">\b</w:t>
+            </w:r>
+          </w:p>
+        </w:tc>
+        <w:tc>
+          <w:tcPr/>
+          <w:p>
+            <w:pPr>
+              <w:pStyle w:val="Compact"/>
+              <w:jc w:val="left"/>
+            </w:pPr>
+            <w:r>
+              <w:t xml:space="preserve">Backspace</w:t>
+            </w:r>
+          </w:p>
+        </w:tc>
+        <w:tc>
+          <w:tcPr/>
+          <w:p>
+            <w:pPr>
+              <w:pStyle w:val="Compact"/>
+              <w:jc w:val="left"/>
+            </w:pPr>
+            <w:r>
+              <w:t xml:space="preserve">ASCII 0x08.</w:t>
+            </w:r>
+          </w:p>
+        </w:tc>
+      </w:tr>
+      <w:tr>
+        <w:tc>
+          <w:tcPr/>
+          <w:p>
+            <w:pPr>
+              <w:pStyle w:val="Compact"/>
+              <w:jc w:val="left"/>
+            </w:pPr>
+            <w:r>
+              <w:rPr>
+                <w:rStyle w:val="VerbatimChar"/>
+              </w:rPr>
+              <w:t xml:space="preserve">\f</w:t>
+            </w:r>
+          </w:p>
+        </w:tc>
+        <w:tc>
+          <w:tcPr/>
+          <w:p>
+            <w:pPr>
+              <w:pStyle w:val="Compact"/>
+              <w:jc w:val="left"/>
+            </w:pPr>
+            <w:r>
+              <w:t xml:space="preserve">Form feed</w:t>
+            </w:r>
+          </w:p>
+        </w:tc>
+        <w:tc>
+          <w:tcPr/>
+          <w:p>
+            <w:pPr>
+              <w:pStyle w:val="Compact"/>
+              <w:jc w:val="left"/>
+            </w:pPr>
+            <w:r>
+              <w:t xml:space="preserve">ASCII 0x0C.</w:t>
+            </w:r>
+          </w:p>
+        </w:tc>
+      </w:tr>
+      <w:tr>
+        <w:tc>
+          <w:tcPr/>
+          <w:p>
+            <w:pPr>
+              <w:pStyle w:val="Compact"/>
+              <w:jc w:val="left"/>
+            </w:pPr>
+            <w:r>
+              <w:rPr>
+                <w:rStyle w:val="VerbatimChar"/>
+              </w:rPr>
+              <w:t xml:space="preserve">\n</w:t>
+            </w:r>
+          </w:p>
+        </w:tc>
+        <w:tc>
+          <w:tcPr/>
+          <w:p>
+            <w:pPr>
+              <w:pStyle w:val="Compact"/>
+              <w:jc w:val="left"/>
+            </w:pPr>
+            <w:r>
+              <w:t xml:space="preserve">Newline</w:t>
+            </w:r>
+          </w:p>
+        </w:tc>
+        <w:tc>
+          <w:tcPr/>
+          <w:p>
+            <w:pPr>
+              <w:pStyle w:val="Compact"/>
+              <w:jc w:val="left"/>
+            </w:pPr>
+            <w:r>
+              <w:t xml:space="preserve">ASCII 0x0A. Will cause the string to move onto a new console/file line when printed. Should be preceded by</w:t>
+            </w:r>
+            <w:r>
+              <w:t xml:space="preserve"> </w:t>
+            </w:r>
+            <w:r>
+              <w:rPr>
+                <w:rStyle w:val="VerbatimChar"/>
+              </w:rPr>
+              <w:t xml:space="preserve">\r</w:t>
+            </w:r>
+            <w:r>
+              <w:t xml:space="preserve"> </w:t>
+            </w:r>
+            <w:r>
+              <w:t xml:space="preserve">on Windows.</w:t>
+            </w:r>
+          </w:p>
+        </w:tc>
+      </w:tr>
+      <w:tr>
+        <w:tc>
+          <w:tcPr/>
+          <w:p>
+            <w:pPr>
+              <w:pStyle w:val="Compact"/>
+              <w:jc w:val="left"/>
+            </w:pPr>
+            <w:r>
+              <w:rPr>
+                <w:rStyle w:val="VerbatimChar"/>
+              </w:rPr>
+              <w:t xml:space="preserve">\r</w:t>
+            </w:r>
+          </w:p>
+        </w:tc>
+        <w:tc>
+          <w:tcPr/>
+          <w:p>
+            <w:pPr>
+              <w:pStyle w:val="Compact"/>
+              <w:jc w:val="left"/>
+            </w:pPr>
+            <w:r>
+              <w:t xml:space="preserve">Carriage return</w:t>
+            </w:r>
+          </w:p>
+        </w:tc>
+        <w:tc>
+          <w:tcPr/>
+          <w:p>
+            <w:pPr>
+              <w:pStyle w:val="Compact"/>
+              <w:jc w:val="left"/>
+            </w:pPr>
+            <w:r>
+              <w:t xml:space="preserve">ASCII 0x0D.</w:t>
+            </w:r>
+          </w:p>
+        </w:tc>
+      </w:tr>
+      <w:tr>
+        <w:tc>
+          <w:tcPr/>
+          <w:p>
+            <w:pPr>
+              <w:pStyle w:val="Compact"/>
+              <w:jc w:val="left"/>
+            </w:pPr>
+            <w:r>
+              <w:rPr>
+                <w:rStyle w:val="VerbatimChar"/>
+              </w:rPr>
+              <w:t xml:space="preserve">\t</w:t>
+            </w:r>
+          </w:p>
+        </w:tc>
+        <w:tc>
+          <w:tcPr/>
+          <w:p>
+            <w:pPr>
+              <w:pStyle w:val="Compact"/>
+              <w:jc w:val="left"/>
+            </w:pPr>
+            <w:r>
+              <w:t xml:space="preserve">Horizontal tab</w:t>
+            </w:r>
+          </w:p>
+        </w:tc>
+        <w:tc>
+          <w:tcPr/>
+          <w:p>
+            <w:pPr>
+              <w:pStyle w:val="Compact"/>
+              <w:jc w:val="left"/>
+            </w:pPr>
+            <w:r>
+              <w:t xml:space="preserve">ASCII 0x09.</w:t>
+            </w:r>
+          </w:p>
+        </w:tc>
+      </w:tr>
+      <w:tr>
+        <w:tc>
+          <w:tcPr/>
+          <w:p>
+            <w:pPr>
+              <w:pStyle w:val="Compact"/>
+              <w:jc w:val="left"/>
+            </w:pPr>
+            <w:r>
+              <w:rPr>
+                <w:rStyle w:val="VerbatimChar"/>
+              </w:rPr>
+              <w:t xml:space="preserve">\v</w:t>
+            </w:r>
+          </w:p>
+        </w:tc>
+        <w:tc>
+          <w:tcPr/>
+          <w:p>
+            <w:pPr>
+              <w:pStyle w:val="Compact"/>
+              <w:jc w:val="left"/>
+            </w:pPr>
+            <w:r>
+              <w:t xml:space="preserve">Vertical tab</w:t>
+            </w:r>
+          </w:p>
+        </w:tc>
+        <w:tc>
+          <w:tcPr/>
+          <w:p>
+            <w:pPr>
+              <w:pStyle w:val="Compact"/>
+              <w:jc w:val="left"/>
+            </w:pPr>
+            <w:r>
+              <w:t xml:space="preserve">ASCII 0x0B.</w:t>
+            </w:r>
+          </w:p>
+        </w:tc>
+      </w:tr>
+      <w:tr>
+        <w:tc>
+          <w:tcPr/>
+          <w:p>
+            <w:pPr>
+              <w:pStyle w:val="Compact"/>
+              <w:jc w:val="left"/>
+            </w:pPr>
+            <w:r>
+              <w:rPr>
+                <w:rStyle w:val="VerbatimChar"/>
+              </w:rPr>
+              <w:t xml:space="preserve">\u....</w:t>
+            </w:r>
+          </w:p>
+        </w:tc>
+        <w:tc>
+          <w:tcPr/>
+          <w:p>
+            <w:pPr>
+              <w:pStyle w:val="Compact"/>
+              <w:jc w:val="left"/>
+            </w:pPr>
+            <w:r>
+              <w:t xml:space="preserve">Unicode codepoint (16-bit)</w:t>
+            </w:r>
+          </w:p>
+        </w:tc>
+        <w:tc>
+          <w:tcPr/>
+          <w:p>
+            <w:pPr>
+              <w:pStyle w:val="Compact"/>
+              <w:jc w:val="left"/>
+            </w:pPr>
+            <w:r>
+              <w:t xml:space="preserve">Inserts the unicode character with a codepoint represented by 4 hexadecimal digits in the range</w:t>
+            </w:r>
+            <w:r>
+              <w:t xml:space="preserve"> </w:t>
+            </w:r>
+            <w:r>
+              <w:rPr>
+                <w:rStyle w:val="VerbatimChar"/>
+              </w:rPr>
+              <w:t xml:space="preserve">0x0000</w:t>
+            </w:r>
+            <w:r>
+              <w:t xml:space="preserve"> </w:t>
+            </w:r>
+            <w:r>
+              <w:t xml:space="preserve">to</w:t>
+            </w:r>
+            <w:r>
+              <w:t xml:space="preserve"> </w:t>
+            </w:r>
+            <w:r>
+              <w:rPr>
+                <w:rStyle w:val="VerbatimChar"/>
+              </w:rPr>
+              <w:t xml:space="preserve">0xFFFF</w:t>
+            </w:r>
+            <w:r>
+              <w:t xml:space="preserve">.</w:t>
+            </w:r>
+          </w:p>
+        </w:tc>
+      </w:tr>
+      <w:tr>
+        <w:tc>
+          <w:tcPr/>
+          <w:p>
+            <w:pPr>
+              <w:pStyle w:val="Compact"/>
+              <w:jc w:val="left"/>
+            </w:pPr>
+            <w:r>
+              <w:rPr>
+                <w:rStyle w:val="VerbatimChar"/>
+              </w:rPr>
+              <w:t xml:space="preserve">\U........</w:t>
+            </w:r>
+          </w:p>
+        </w:tc>
+        <w:tc>
+          <w:tcPr/>
+          <w:p>
+            <w:pPr>
+              <w:pStyle w:val="Compact"/>
+              <w:jc w:val="left"/>
+            </w:pPr>
+            <w:r>
+              <w:t xml:space="preserve">Unicode codepoint (32-bit)</w:t>
+            </w:r>
+          </w:p>
+        </w:tc>
+        <w:tc>
+          <w:tcPr/>
+          <w:p>
+            <w:pPr>
+              <w:pStyle w:val="Compact"/>
+              <w:jc w:val="left"/>
+            </w:pPr>
+            <w:r>
+              <w:t xml:space="preserve">Inserts the unicode character with a codepoint represented by 8 hexadecimal digits in the range</w:t>
+            </w:r>
+            <w:r>
+              <w:t xml:space="preserve"> </w:t>
+            </w:r>
+            <w:r>
+              <w:rPr>
+                <w:rStyle w:val="VerbatimChar"/>
+              </w:rPr>
+              <w:t xml:space="preserve">0x00000000</w:t>
+            </w:r>
+            <w:r>
+              <w:t xml:space="preserve"> </w:t>
+            </w:r>
+            <w:r>
+              <w:t xml:space="preserve">to</w:t>
+            </w:r>
+            <w:r>
+              <w:t xml:space="preserve"> </w:t>
+            </w:r>
+            <w:r>
+              <w:rPr>
+                <w:rStyle w:val="VerbatimChar"/>
+              </w:rPr>
+              <w:t xml:space="preserve">0x0010FFFF</w:t>
+            </w:r>
+            <w:r>
+              <w:t xml:space="preserve">, excluding</w:t>
+            </w:r>
+            <w:r>
+              <w:t xml:space="preserve"> </w:t>
+            </w:r>
+            <w:r>
+              <w:rPr>
+                <w:rStyle w:val="VerbatimChar"/>
+              </w:rPr>
+              <w:t xml:space="preserve">0x0000d800</w:t>
+            </w:r>
+            <w:r>
+              <w:t xml:space="preserve"> </w:t>
+            </w:r>
+            <w:r>
+              <w:t xml:space="preserve">to</w:t>
+            </w:r>
+            <w:r>
+              <w:t xml:space="preserve"> </w:t>
+            </w:r>
+            <w:r>
+              <w:rPr>
+                <w:rStyle w:val="VerbatimChar"/>
+              </w:rPr>
+              <w:t xml:space="preserve">0x0000dfff</w:t>
+            </w:r>
+            <w:r>
+              <w:t xml:space="preserve">.</w:t>
+            </w:r>
+          </w:p>
+        </w:tc>
+      </w:tr>
+      <w:tr>
+        <w:tc>
+          <w:tcPr/>
+          <w:p>
+            <w:pPr>
+              <w:pStyle w:val="Compact"/>
+              <w:jc w:val="left"/>
+            </w:pPr>
+            <w:r>
+              <w:rPr>
+                <w:rStyle w:val="VerbatimChar"/>
+              </w:rPr>
+              <w:t xml:space="preserve">\'</w:t>
+            </w:r>
+          </w:p>
+        </w:tc>
+        <w:tc>
+          <w:tcPr/>
+          <w:p>
+            <w:pPr>
+              <w:pStyle w:val="Compact"/>
+              <w:jc w:val="left"/>
+            </w:pPr>
+            <w:r>
+              <w:t xml:space="preserve">Single quote</w:t>
+            </w:r>
+          </w:p>
+        </w:tc>
+        <w:tc>
+          <w:tcPr/>
+          <w:p>
+            <w:pPr>
+              <w:pStyle w:val="Compact"/>
+              <w:jc w:val="left"/>
+            </w:pPr>
+            <w:r>
+              <w:t xml:space="preserve">Included for future expansion. Not currently required - simply type a</w:t>
+            </w:r>
+            <w:r>
+              <w:t xml:space="preserve"> </w:t>
+            </w:r>
+            <w:r>
+              <w:rPr>
+                <w:rStyle w:val="VerbatimChar"/>
+              </w:rPr>
+              <w:t xml:space="preserve">'</w:t>
+            </w:r>
+            <w:r>
+              <w:t xml:space="preserve"> </w:t>
+            </w:r>
+            <w:r>
+              <w:t xml:space="preserve">character instead.</w:t>
+            </w:r>
+          </w:p>
+        </w:tc>
+      </w:tr>
+    </w:tbl>
+    <w:bookmarkEnd w:id="60"/>
+    <w:bookmarkEnd w:id="61"/>
+    <w:bookmarkStart w:id="62" w:name="num-number-insertion"/>
+    <w:p>
+      <w:pPr>
+        <w:pStyle w:val="Heading3"/>
+      </w:pPr>
+      <w:r>
+        <w:rPr>
+          <w:rStyle w:val="VerbatimChar"/>
+        </w:rPr>
+        <w:t xml:space="preserve">NUM</w:t>
+      </w:r>
+      <w:r>
+        <w:t xml:space="preserve"> </w:t>
+      </w:r>
+      <w:r>
+        <w:t xml:space="preserve">— Number Insertion</w:t>
+      </w:r>
+    </w:p>
+    <w:p>
+      <w:pPr>
+        <w:pStyle w:val="FirstParagraph"/>
+      </w:pPr>
+      <w:r>
+        <w:t xml:space="preserve">The</w:t>
+      </w:r>
+      <w:r>
+        <w:t xml:space="preserve"> </w:t>
+      </w:r>
+      <w:r>
+        <w:rPr>
+          <w:rStyle w:val="VerbatimChar"/>
+        </w:rPr>
+        <w:t xml:space="preserve">NUM</w:t>
+      </w:r>
+      <w:r>
+        <w:t xml:space="preserve"> </w:t>
+      </w:r>
+      <w:r>
+        <w:t xml:space="preserve">directive is similar to</w:t>
+      </w:r>
+      <w:r>
+        <w:t xml:space="preserve"> </w:t>
+      </w:r>
+      <w:r>
+        <w:rPr>
+          <w:rStyle w:val="VerbatimChar"/>
+        </w:rPr>
+        <w:t xml:space="preserve">DAT</w:t>
+      </w:r>
+      <w:r>
+        <w:t xml:space="preserve">, except it always inserts 8 bytes exactly, so can be used to represent 64-bit numbers for use in instructions which always work on 64-bit values, like maths and bitwise operations.</w:t>
+      </w:r>
+      <w:r>
+        <w:t xml:space="preserve"> </w:t>
+      </w:r>
+      <w:r>
+        <w:rPr>
+          <w:rStyle w:val="VerbatimChar"/>
+        </w:rPr>
+        <w:t xml:space="preserve">NUM</w:t>
+      </w:r>
+      <w:r>
+        <w:t xml:space="preserve"> </w:t>
+      </w:r>
+      <w:r>
+        <w:t xml:space="preserve">cannot be used to insert strings, only single 64-bit integers.</w:t>
+      </w:r>
+    </w:p>
+    <w:p>
+      <w:pPr>
+        <w:pStyle w:val="BodyText"/>
+      </w:pPr>
+      <w:r>
+        <w:t xml:space="preserve">An example:</w:t>
+      </w:r>
+    </w:p>
+    <w:p>
+      <w:pPr>
+        <w:pStyle w:val="SourceCode"/>
+      </w:pPr>
+      <w:r>
+        <w:rPr>
+          <w:rStyle w:val="VerbatimChar"/>
+        </w:rPr>
+        <w:t xml:space="preserve">MVQ rg0, 115  ; Initialise rg0 to 15</w:t>
+      </w:r>
+      <w:r>
+        <w:br/>
+      </w:r>
+      <w:r>
+        <w:rPr>
+          <w:rStyle w:val="VerbatimChar"/>
+        </w:rPr>
+        <w:t xml:space="preserve">ADD rg0, :NUMBER  ; Add the number stored in memory to rg0</w:t>
+      </w:r>
+      <w:r>
+        <w:br/>
+      </w:r>
+      <w:r>
+        <w:rPr>
+          <w:rStyle w:val="VerbatimChar"/>
+        </w:rPr>
+        <w:t xml:space="preserve">; rg0 is now 100130</w:t>
+      </w:r>
+      <w:r>
+        <w:br/>
+      </w:r>
+      <w:r>
+        <w:rPr>
+          <w:rStyle w:val="VerbatimChar"/>
+        </w:rPr>
+        <w:t xml:space="preserve">HLT  ; End execution to stop processor running into number data</w:t>
+      </w:r>
+      <w:r>
+        <w:br/>
+      </w:r>
+      <w:r>
+        <w:br/>
+      </w:r>
+      <w:r>
+        <w:rPr>
+          <w:rStyle w:val="VerbatimChar"/>
+        </w:rPr>
+        <w:t xml:space="preserve">:NUMBER</w:t>
+      </w:r>
+      <w:r>
+        <w:br/>
+      </w:r>
+      <w:r>
+        <w:rPr>
+          <w:rStyle w:val="VerbatimChar"/>
+        </w:rPr>
+        <w:t xml:space="preserve">NUM 100_015  ; Insert the number 100015 with 8 bytes</w:t>
+      </w:r>
+    </w:p>
+    <w:p>
+      <w:pPr>
+        <w:pStyle w:val="FirstParagraph"/>
+      </w:pPr>
+      <w:r>
+        <w:t xml:space="preserve">Which will produce the following bytes:</w:t>
+      </w:r>
+    </w:p>
+    <w:p>
+      <w:pPr>
+        <w:pStyle w:val="SourceCode"/>
+      </w:pPr>
+      <w:r>
+        <w:rPr>
+          <w:rStyle w:val="VerbatimChar"/>
+        </w:rPr>
+        <w:t xml:space="preserve">99 06 73 00 00 00 00 00 00 00 12 06 15 00 00 00 00 00 00 00 00 AF 86 01 00 00 00 00 00</w:t>
+      </w:r>
+    </w:p>
+    <w:p>
+      <w:pPr>
+        <w:pStyle w:val="FirstParagraph"/>
+      </w:pPr>
+      <w:r>
+        <w:t xml:space="preserve">Breaking down into:</w:t>
+      </w:r>
+    </w:p>
+    <w:p>
+      <w:pPr>
+        <w:pStyle w:val="SourceCode"/>
+      </w:pPr>
+      <w:r>
+        <w:rPr>
+          <w:rStyle w:val="VerbatimChar"/>
+        </w:rPr>
+        <w:t xml:space="preserve">Address | Bytes</w:t>
       </w:r>
       <w:r>
         <w:br/>
@@ -11716,24 +12689,109 @@
         <w:rPr>
           <w:rStyle w:val="VerbatimChar"/>
         </w:rPr>
-        <w:t xml:space="preserve"> 0x34   | 00</w:t>
-      </w:r>
-      <w:r>
-        <w:br/>
-      </w:r>
-      <w:r>
-        <w:rPr>
-          <w:rStyle w:val="VerbatimChar"/>
-        </w:rPr>
-        <w:t xml:space="preserve">        | DAT 0</w:t>
-      </w:r>
-    </w:p>
-    <w:bookmarkEnd w:id="60"/>
-    <w:bookmarkStart w:id="61" w:name="num-number-insertion"/>
-    <w:p>
-      <w:pPr>
-        <w:pStyle w:val="Heading3"/>
-      </w:pPr>
+        <w:t xml:space="preserve"> 0x00   | 99             | 06  | 73 00 00 00 00 00 00 00</w:t>
+      </w:r>
+      <w:r>
+        <w:br/>
+      </w:r>
+      <w:r>
+        <w:rPr>
+          <w:rStyle w:val="VerbatimChar"/>
+        </w:rPr>
+        <w:t xml:space="preserve">        | MVQ (reg, lit) | rg0 | 115 (0x73)</w:t>
+      </w:r>
+      <w:r>
+        <w:br/>
+      </w:r>
+      <w:r>
+        <w:rPr>
+          <w:rStyle w:val="VerbatimChar"/>
+        </w:rPr>
+        <w:t xml:space="preserve">--------+----------------------------------------------------</w:t>
+      </w:r>
+      <w:r>
+        <w:br/>
+      </w:r>
+      <w:r>
+        <w:rPr>
+          <w:rStyle w:val="VerbatimChar"/>
+        </w:rPr>
+        <w:t xml:space="preserve"> 0x0A   | 12             | 06  | 15 00 00 00 00 00 00 00</w:t>
+      </w:r>
+      <w:r>
+        <w:br/>
+      </w:r>
+      <w:r>
+        <w:rPr>
+          <w:rStyle w:val="VerbatimChar"/>
+        </w:rPr>
+        <w:t xml:space="preserve">        | ADD (reg, adr) | rg0 | :NUMBER (address 0x15)</w:t>
+      </w:r>
+      <w:r>
+        <w:br/>
+      </w:r>
+      <w:r>
+        <w:rPr>
+          <w:rStyle w:val="VerbatimChar"/>
+        </w:rPr>
+        <w:t xml:space="preserve">--------+----------------------------------------------------</w:t>
+      </w:r>
+      <w:r>
+        <w:br/>
+      </w:r>
+      <w:r>
+        <w:rPr>
+          <w:rStyle w:val="VerbatimChar"/>
+        </w:rPr>
+        <w:t xml:space="preserve"> 0x14   | 00</w:t>
+      </w:r>
+      <w:r>
+        <w:br/>
+      </w:r>
+      <w:r>
+        <w:rPr>
+          <w:rStyle w:val="VerbatimChar"/>
+        </w:rPr>
+        <w:t xml:space="preserve">        | HLT</w:t>
+      </w:r>
+      <w:r>
+        <w:br/>
+      </w:r>
+      <w:r>
+        <w:rPr>
+          <w:rStyle w:val="VerbatimChar"/>
+        </w:rPr>
+        <w:t xml:space="preserve">--------+----------------------------------------------------</w:t>
+      </w:r>
+      <w:r>
+        <w:br/>
+      </w:r>
+      <w:r>
+        <w:rPr>
+          <w:rStyle w:val="VerbatimChar"/>
+        </w:rPr>
+        <w:t xml:space="preserve"> 0x15   | AF 86 01 00 00 00 00 00</w:t>
+      </w:r>
+      <w:r>
+        <w:br/>
+      </w:r>
+      <w:r>
+        <w:rPr>
+          <w:rStyle w:val="VerbatimChar"/>
+        </w:rPr>
+        <w:t xml:space="preserve">        | NUM 100_015 (0x186AF)</w:t>
+      </w:r>
+    </w:p>
+    <w:p>
+      <w:pPr>
+        <w:pStyle w:val="FirstParagraph"/>
+      </w:pPr>
+      <w:r>
+        <w:t xml:space="preserve">As with other operations in AssEmbly,</w:t>
+      </w:r>
+      <w:r>
+        <w:t xml:space="preserve"> </w:t>
+      </w:r>
       <w:r>
         <w:rPr>
           <w:rStyle w:val="VerbatimChar"/>
@@ -11744,297 +12802,11 @@
         <w:t xml:space="preserve"> </w:t>
       </w:r>
       <w:r>
-        <w:t xml:space="preserve">— Number Insertion</w:t>
-      </w:r>
-    </w:p>
-    <w:p>
-      <w:pPr>
-        <w:pStyle w:val="FirstParagraph"/>
-      </w:pPr>
-      <w:r>
-        <w:t xml:space="preserve">The</w:t>
-      </w:r>
-      <w:r>
-        <w:t xml:space="preserve"> </w:t>
-      </w:r>
-      <w:r>
-        <w:rPr>
-          <w:rStyle w:val="VerbatimChar"/>
-        </w:rPr>
-        <w:t xml:space="preserve">NUM</w:t>
-      </w:r>
-      <w:r>
-        <w:t xml:space="preserve"> </w:t>
-      </w:r>
-      <w:r>
-        <w:t xml:space="preserve">directive is similar to</w:t>
-      </w:r>
-      <w:r>
-        <w:t xml:space="preserve"> </w:t>
-      </w:r>
-      <w:r>
-        <w:rPr>
-          <w:rStyle w:val="VerbatimChar"/>
-        </w:rPr>
-        <w:t xml:space="preserve">DAT</w:t>
-      </w:r>
-      <w:r>
-        <w:t xml:space="preserve">, except it always inserts 8 bytes exactly, so can be used to represent 64-bit numbers for use in instructions which always work on 64-bit values, like maths and bitwise operations.</w:t>
-      </w:r>
-      <w:r>
-        <w:t xml:space="preserve"> </w:t>
-      </w:r>
-      <w:r>
-        <w:rPr>
-          <w:rStyle w:val="VerbatimChar"/>
-        </w:rPr>
-        <w:t xml:space="preserve">NUM</w:t>
-      </w:r>
-      <w:r>
-        <w:t xml:space="preserve"> </w:t>
-      </w:r>
-      <w:r>
-        <w:t xml:space="preserve">cannot be used to insert strings, only single 64-bit integers.</w:t>
-      </w:r>
-    </w:p>
-    <w:p>
-      <w:pPr>
-        <w:pStyle w:val="BodyText"/>
-      </w:pPr>
-      <w:r>
-        <w:t xml:space="preserve">An example:</w:t>
-      </w:r>
-    </w:p>
-    <w:p>
-      <w:pPr>
-        <w:pStyle w:val="SourceCode"/>
-      </w:pPr>
-      <w:r>
-        <w:rPr>
-          <w:rStyle w:val="VerbatimChar"/>
-        </w:rPr>
-        <w:t xml:space="preserve">MVQ rg0, 115  ; Initialise rg0 to 15</w:t>
-      </w:r>
-      <w:r>
-        <w:br/>
-      </w:r>
-      <w:r>
-        <w:rPr>
-          <w:rStyle w:val="VerbatimChar"/>
-        </w:rPr>
-        <w:t xml:space="preserve">ADD rg0, :NUMBER  ; Add the number stored in memory to rg0</w:t>
-      </w:r>
-      <w:r>
-        <w:br/>
-      </w:r>
-      <w:r>
-        <w:rPr>
-          <w:rStyle w:val="VerbatimChar"/>
-        </w:rPr>
-        <w:t xml:space="preserve">; rg0 is now 100130</w:t>
-      </w:r>
-      <w:r>
-        <w:br/>
-      </w:r>
-      <w:r>
-        <w:rPr>
-          <w:rStyle w:val="VerbatimChar"/>
-        </w:rPr>
-        <w:t xml:space="preserve">HLT  ; End execution to stop processor running into number data</w:t>
-      </w:r>
-      <w:r>
-        <w:br/>
-      </w:r>
-      <w:r>
-        <w:br/>
-      </w:r>
-      <w:r>
-        <w:rPr>
-          <w:rStyle w:val="VerbatimChar"/>
-        </w:rPr>
-        <w:t xml:space="preserve">:NUMBER</w:t>
-      </w:r>
-      <w:r>
-        <w:br/>
-      </w:r>
-      <w:r>
-        <w:rPr>
-          <w:rStyle w:val="VerbatimChar"/>
-        </w:rPr>
-        <w:t xml:space="preserve">NUM 100_015  ; Insert the number 100015 with 8 bytes</w:t>
-      </w:r>
-    </w:p>
-    <w:p>
-      <w:pPr>
-        <w:pStyle w:val="FirstParagraph"/>
-      </w:pPr>
-      <w:r>
-        <w:t xml:space="preserve">Which will produce the following bytes:</w:t>
-      </w:r>
-    </w:p>
-    <w:p>
-      <w:pPr>
-        <w:pStyle w:val="SourceCode"/>
-      </w:pPr>
-      <w:r>
-        <w:rPr>
-          <w:rStyle w:val="VerbatimChar"/>
-        </w:rPr>
-        <w:t xml:space="preserve">99 06 73 00 00 00 00 00 00 00 12 06 15 00 00 00 00 00 00 00 00 AF 86 01 00 00 00 00 00</w:t>
-      </w:r>
-    </w:p>
-    <w:p>
-      <w:pPr>
-        <w:pStyle w:val="FirstParagraph"/>
-      </w:pPr>
-      <w:r>
-        <w:t xml:space="preserve">Breaking down into:</w:t>
-      </w:r>
-    </w:p>
-    <w:p>
-      <w:pPr>
-        <w:pStyle w:val="SourceCode"/>
-      </w:pPr>
-      <w:r>
-        <w:rPr>
-          <w:rStyle w:val="VerbatimChar"/>
-        </w:rPr>
-        <w:t xml:space="preserve">Address | Bytes</w:t>
-      </w:r>
-      <w:r>
-        <w:br/>
-      </w:r>
-      <w:r>
-        <w:rPr>
-          <w:rStyle w:val="VerbatimChar"/>
-        </w:rPr>
-        <w:t xml:space="preserve">--------+----------------------------------------------------</w:t>
-      </w:r>
-      <w:r>
-        <w:br/>
-      </w:r>
-      <w:r>
-        <w:rPr>
-          <w:rStyle w:val="VerbatimChar"/>
-        </w:rPr>
-        <w:t xml:space="preserve"> 0x00   | 99             | 06  | 73 00 00 00 00 00 00 00</w:t>
-      </w:r>
-      <w:r>
-        <w:br/>
-      </w:r>
-      <w:r>
-        <w:rPr>
-          <w:rStyle w:val="VerbatimChar"/>
-        </w:rPr>
-        <w:t xml:space="preserve">        | MVQ (reg, lit) | rg0 | 115 (0x73)</w:t>
-      </w:r>
-      <w:r>
-        <w:br/>
-      </w:r>
-      <w:r>
-        <w:rPr>
-          <w:rStyle w:val="VerbatimChar"/>
-        </w:rPr>
-        <w:t xml:space="preserve">--------+----------------------------------------------------</w:t>
-      </w:r>
-      <w:r>
-        <w:br/>
-      </w:r>
-      <w:r>
-        <w:rPr>
-          <w:rStyle w:val="VerbatimChar"/>
-        </w:rPr>
-        <w:t xml:space="preserve"> 0x0A   | 12             | 06  | 15 00 00 00 00 00 00 00</w:t>
-      </w:r>
-      <w:r>
-        <w:br/>
-      </w:r>
-      <w:r>
-        <w:rPr>
-          <w:rStyle w:val="VerbatimChar"/>
-        </w:rPr>
-        <w:t xml:space="preserve">        | ADD (reg, adr) | rg0 | :NUMBER (address 0x15)</w:t>
-      </w:r>
-      <w:r>
-        <w:br/>
-      </w:r>
-      <w:r>
-        <w:rPr>
-          <w:rStyle w:val="VerbatimChar"/>
-        </w:rPr>
-        <w:t xml:space="preserve">--------+----------------------------------------------------</w:t>
-      </w:r>
-      <w:r>
-        <w:br/>
-      </w:r>
-      <w:r>
-        <w:rPr>
-          <w:rStyle w:val="VerbatimChar"/>
-        </w:rPr>
-        <w:t xml:space="preserve"> 0x14   | 00</w:t>
-      </w:r>
-      <w:r>
-        <w:br/>
-      </w:r>
-      <w:r>
-        <w:rPr>
-          <w:rStyle w:val="VerbatimChar"/>
-        </w:rPr>
-        <w:t xml:space="preserve">        | HLT</w:t>
-      </w:r>
-      <w:r>
-        <w:br/>
-      </w:r>
-      <w:r>
-        <w:rPr>
-          <w:rStyle w:val="VerbatimChar"/>
-        </w:rPr>
-        <w:t xml:space="preserve">--------+----------------------------------------------------</w:t>
-      </w:r>
-      <w:r>
-        <w:br/>
-      </w:r>
-      <w:r>
-        <w:rPr>
-          <w:rStyle w:val="VerbatimChar"/>
-        </w:rPr>
-        <w:t xml:space="preserve"> 0x15   | AF 86 01 00 00 00 00 00</w:t>
-      </w:r>
-      <w:r>
-        <w:br/>
-      </w:r>
-      <w:r>
-        <w:rPr>
-          <w:rStyle w:val="VerbatimChar"/>
-        </w:rPr>
-        <w:t xml:space="preserve">        | NUM 100_015 (0x186AF)</w:t>
-      </w:r>
-    </w:p>
-    <w:p>
-      <w:pPr>
-        <w:pStyle w:val="FirstParagraph"/>
-      </w:pPr>
-      <w:r>
-        <w:t xml:space="preserve">As with other operations in AssEmbly,</w:t>
-      </w:r>
-      <w:r>
-        <w:t xml:space="preserve"> </w:t>
-      </w:r>
-      <w:r>
-        <w:rPr>
-          <w:rStyle w:val="VerbatimChar"/>
-        </w:rPr>
-        <w:t xml:space="preserve">NUM</w:t>
-      </w:r>
-      <w:r>
-        <w:t xml:space="preserve"> </w:t>
-      </w:r>
-      <w:r>
         <w:t xml:space="preserve">stores numbers in memory using little endian encoding. See the section on moving with memory for more info on how this encoding works.</w:t>
       </w:r>
     </w:p>
-    <w:bookmarkEnd w:id="61"/>
-    <w:bookmarkStart w:id="62" w:name="mac-macro-definition"/>
+    <w:bookmarkEnd w:id="62"/>
+    <w:bookmarkStart w:id="63" w:name="mac-macro-definition"/>
     <w:p>
       <w:pPr>
         <w:pStyle w:val="Heading3"/>
@@ -12444,8 +13216,8 @@
         <w:t xml:space="preserve">), and surrounding whitespace will be ignored. They are case sensitive, and macros with the same name but different capitalisation can exist simultaneously.</w:t>
       </w:r>
     </w:p>
-    <w:bookmarkEnd w:id="62"/>
-    <w:bookmarkStart w:id="63" w:name="imp-file-importing"/>
+    <w:bookmarkEnd w:id="63"/>
+    <w:bookmarkStart w:id="64" w:name="imp-file-importing"/>
     <w:p>
       <w:pPr>
         <w:pStyle w:val="Heading3"/>
@@ -13038,8 +13810,8 @@
         <w:t xml:space="preserve">Attempting to assemble any of these three files would result in the assembler throwing an error, as each file ends up depending on itself as it resolves its import.</w:t>
       </w:r>
     </w:p>
-    <w:bookmarkEnd w:id="63"/>
-    <w:bookmarkStart w:id="64" w:name="analyzer-toggling-assembler-warnings"/>
+    <w:bookmarkEnd w:id="64"/>
+    <w:bookmarkStart w:id="65" w:name="analyzer-toggling-assembler-warnings"/>
     <w:p>
       <w:pPr>
         <w:pStyle w:val="Heading3"/>
@@ -13244,9 +14016,9 @@
         <w:t xml:space="preserve">directive at the end of the base file for any analyzers where this behaviour is an issue, or by simply not re-enabling the analyzer.</w:t>
       </w:r>
     </w:p>
-    <w:bookmarkEnd w:id="64"/>
     <w:bookmarkEnd w:id="65"/>
-    <w:bookmarkStart w:id="66" w:name="console-input-and-output"/>
+    <w:bookmarkEnd w:id="66"/>
+    <w:bookmarkStart w:id="67" w:name="console-input-and-output"/>
     <w:p>
       <w:pPr>
         <w:pStyle w:val="Heading2"/>
@@ -13567,8 +14339,8 @@
         <w:t xml:space="preserve">contains a subroutine which does this.</w:t>
       </w:r>
     </w:p>
-    <w:bookmarkEnd w:id="66"/>
-    <w:bookmarkStart w:id="70" w:name="file-handling"/>
+    <w:bookmarkEnd w:id="67"/>
+    <w:bookmarkStart w:id="71" w:name="file-handling"/>
     <w:p>
       <w:pPr>
         <w:pStyle w:val="Heading2"/>
@@ -13585,7 +14357,7 @@
         <w:t xml:space="preserve">As well as interfacing with the console, AssEmbly also has native support for handling files.</w:t>
       </w:r>
     </w:p>
-    <w:bookmarkStart w:id="67" w:name="opening-and-closing"/>
+    <w:bookmarkStart w:id="68" w:name="opening-and-closing"/>
     <w:p>
       <w:pPr>
         <w:pStyle w:val="Heading3"/>
@@ -13687,16 +14459,7 @@
         <w:rPr>
           <w:rStyle w:val="VerbatimChar"/>
         </w:rPr>
-        <w:t xml:space="preserve">DAT "file.txt"</w:t>
-      </w:r>
-      <w:r>
-        <w:br/>
-      </w:r>
-      <w:r>
-        <w:rPr>
-          <w:rStyle w:val="VerbatimChar"/>
-        </w:rPr>
-        <w:t xml:space="preserve">DAT 0  ; Could also be "PAD 1"</w:t>
+        <w:t xml:space="preserve">DAT "file.txt\0"</w:t>
       </w:r>
     </w:p>
     <w:p>
@@ -13814,8 +14577,8 @@
         <w:t xml:space="preserve">will close whatever file is currently open, so does not require any operands. If a file at the specified path does not exist when it is opened, an empty one will be created.</w:t>
       </w:r>
     </w:p>
-    <w:bookmarkEnd w:id="67"/>
-    <w:bookmarkStart w:id="68" w:name="reading-and-writing"/>
+    <w:bookmarkEnd w:id="68"/>
+    <w:bookmarkStart w:id="69" w:name="reading-and-writing"/>
     <w:p>
       <w:pPr>
         <w:pStyle w:val="Heading3"/>
@@ -14044,16 +14807,7 @@
         <w:rPr>
           <w:rStyle w:val="VerbatimChar"/>
         </w:rPr>
-        <w:t xml:space="preserve">DAT "file.txt"</w:t>
-      </w:r>
-      <w:r>
-        <w:br/>
-      </w:r>
-      <w:r>
-        <w:rPr>
-          <w:rStyle w:val="VerbatimChar"/>
-        </w:rPr>
-        <w:t xml:space="preserve">DAT 0  ; Could also be "PAD 1"</w:t>
+        <w:t xml:space="preserve">DAT "file.txt\0"</w:t>
       </w:r>
     </w:p>
     <w:p>
@@ -14213,8 +14967,8 @@
         <w:t xml:space="preserve">JZO :READ  ; If it isn't set (i.e. it is equal to 0), jump back to READ</w:t>
       </w:r>
     </w:p>
-    <w:bookmarkEnd w:id="68"/>
-    <w:bookmarkStart w:id="69" w:name="other-operations"/>
+    <w:bookmarkEnd w:id="69"/>
+    <w:bookmarkStart w:id="70" w:name="other-operations"/>
     <w:p>
       <w:pPr>
         <w:pStyle w:val="Heading3"/>
@@ -14378,9 +15132,9 @@
         <w:t xml:space="preserve">stores the total size of the file in bytes.</w:t>
       </w:r>
     </w:p>
-    <w:bookmarkEnd w:id="69"/>
     <w:bookmarkEnd w:id="70"/>
-    <w:bookmarkStart w:id="72" w:name="the-stack"/>
+    <w:bookmarkEnd w:id="71"/>
+    <w:bookmarkStart w:id="73" w:name="the-stack"/>
     <w:p>
       <w:pPr>
         <w:pStyle w:val="Heading2"/>
@@ -14810,7 +15564,7 @@
         <w:t xml:space="preserve">; rg0 = 0xCAFEB0BA</w:t>
       </w:r>
     </w:p>
-    <w:bookmarkStart w:id="71" w:name="using-the-stack-to-preserve-registers"/>
+    <w:bookmarkStart w:id="72" w:name="using-the-stack-to-preserve-registers"/>
     <w:p>
       <w:pPr>
         <w:pStyle w:val="Heading3"/>
@@ -14924,9 +15678,9 @@
         <w:t xml:space="preserve">; rg0 is back to 65</w:t>
       </w:r>
     </w:p>
-    <w:bookmarkEnd w:id="71"/>
     <w:bookmarkEnd w:id="72"/>
-    <w:bookmarkStart w:id="77" w:name="subroutines"/>
+    <w:bookmarkEnd w:id="73"/>
+    <w:bookmarkStart w:id="78" w:name="subroutines"/>
     <w:p>
       <w:pPr>
         <w:pStyle w:val="Heading2"/>
@@ -15193,7 +15947,7 @@
         <w:t xml:space="preserve">instruction and nothing else.</w:t>
       </w:r>
     </w:p>
-    <w:bookmarkStart w:id="73" w:name="fast-calling"/>
+    <w:bookmarkStart w:id="74" w:name="fast-calling"/>
     <w:p>
       <w:pPr>
         <w:pStyle w:val="Heading3"/>
@@ -15393,8 +16147,8 @@
         <w:t xml:space="preserve">; rg0 is now 8</w:t>
       </w:r>
     </w:p>
-    <w:bookmarkEnd w:id="73"/>
-    <w:bookmarkStart w:id="74" w:name="return-values"/>
+    <w:bookmarkEnd w:id="74"/>
+    <w:bookmarkStart w:id="75" w:name="return-values"/>
     <w:p>
       <w:pPr>
         <w:pStyle w:val="Heading3"/>
@@ -15544,8 +16298,8 @@
         <w:t xml:space="preserve">; rrv is now 8</w:t>
       </w:r>
     </w:p>
-    <w:bookmarkEnd w:id="74"/>
-    <w:bookmarkStart w:id="75" w:name="subroutines-and-the-stack"/>
+    <w:bookmarkEnd w:id="75"/>
+    <w:bookmarkStart w:id="76" w:name="subroutines-and-the-stack"/>
     <w:p>
       <w:pPr>
         <w:pStyle w:val="Heading3"/>
@@ -15836,8 +16590,8 @@
         <w:t xml:space="preserve">If you utilise registers in a subroutine, you should use the stack to ensure that the value of each modified register is returned to its initial value before returning from the subroutine. See the above section on using the stack to preserve registers for info on how to do this.</w:t>
       </w:r>
     </w:p>
-    <w:bookmarkEnd w:id="75"/>
-    <w:bookmarkStart w:id="76" w:name="passing-multiple-parameters"/>
+    <w:bookmarkEnd w:id="76"/>
+    <w:bookmarkStart w:id="77" w:name="passing-multiple-parameters"/>
     <w:p>
       <w:pPr>
         <w:pStyle w:val="Heading3"/>
@@ -16143,9 +16897,9 @@
         <w:t xml:space="preserve">RET rfp</w:t>
       </w:r>
     </w:p>
-    <w:bookmarkEnd w:id="76"/>
     <w:bookmarkEnd w:id="77"/>
-    <w:bookmarkStart w:id="78" w:name="full-instruction-reference"/>
+    <w:bookmarkEnd w:id="78"/>
+    <w:bookmarkStart w:id="79" w:name="full-instruction-reference"/>
     <w:p>
       <w:pPr>
         <w:pStyle w:val="Heading2"/>
@@ -28722,8 +29476,8 @@
         </w:tc>
       </w:tr>
     </w:tbl>
-    <w:bookmarkEnd w:id="78"/>
-    <w:bookmarkStart w:id="79" w:name="ascii-table"/>
+    <w:bookmarkEnd w:id="79"/>
+    <w:bookmarkStart w:id="80" w:name="ascii-table"/>
     <w:p>
       <w:pPr>
         <w:pStyle w:val="Heading2"/>
@@ -31322,8 +32076,8 @@
         <w:t xml:space="preserve">Copyright © 2022–2023 Ptolemy Hill</w:t>
       </w:r>
     </w:p>
-    <w:bookmarkEnd w:id="79"/>
     <w:bookmarkEnd w:id="80"/>
+    <w:bookmarkEnd w:id="81"/>
     <w:sectPr/>
   </w:body>
 </w:document>
@@ -31543,6 +32297,9 @@
     <w:abstractNumId w:val="991"/>
   </w:num>
   <w:num w:numId="1012">
+    <w:abstractNumId w:val="991"/>
+  </w:num>
+  <w:num w:numId="1013">
     <w:abstractNumId w:val="991"/>
   </w:num>
 </w:numbering>

</xml_diff>

<commit_message>
Add text encoding section to documentation
</commit_message>
<xml_diff>
--- a/Documentation/Language.docx
+++ b/Documentation/Language.docx
@@ -2,7 +2,7 @@
 <file path=word/document.xml><?xml version="1.0" encoding="utf-8"?>
 <w:document xmlns:w="http://schemas.openxmlformats.org/wordprocessingml/2006/main" xmlns:m="http://schemas.openxmlformats.org/officeDocument/2006/math" xmlns:r="http://schemas.openxmlformats.org/officeDocument/2006/relationships" xmlns:o="urn:schemas-microsoft-com:office:office" xmlns:v="urn:schemas-microsoft-com:vml" xmlns:w10="urn:schemas-microsoft-com:office:word" xmlns:a="http://schemas.openxmlformats.org/drawingml/2006/main" xmlns:pic="http://schemas.openxmlformats.org/drawingml/2006/picture" xmlns:wp="http://schemas.openxmlformats.org/drawingml/2006/wordprocessingDrawing">
   <w:body>
-    <w:bookmarkStart w:id="81" w:name="assembly-language-reference"/>
+    <w:bookmarkStart w:id="82" w:name="assembly-language-reference"/>
     <w:p>
       <w:pPr>
         <w:pStyle w:val="Heading1"/>
@@ -33,7 +33,7 @@
         <w:pStyle w:val="BodyText"/>
       </w:pPr>
       <w:r>
-        <w:t xml:space="preserve">Last revised: 2023-08-19</w:t>
+        <w:t xml:space="preserve">Last revised: 2023-08-20</w:t>
       </w:r>
     </w:p>
     <w:bookmarkStart w:id="21" w:name="introduction"/>
@@ -71,47 +71,6 @@
           <w:t xml:space="preserve">Tolly Hill</w:t>
         </w:r>
       </w:hyperlink>
-      <w:r>
-        <w:t xml:space="preserve">.</w:t>
-      </w:r>
-    </w:p>
-    <w:p>
-      <w:pPr>
-        <w:pStyle w:val="BodyText"/>
-      </w:pPr>
-      <w:r>
-        <w:t xml:space="preserve">For the purposes of this documentation, a</w:t>
-      </w:r>
-      <w:r>
-        <w:t xml:space="preserve"> </w:t>
-      </w:r>
-      <w:r>
-        <w:t xml:space="preserve">“</w:t>
-      </w:r>
-      <w:r>
-        <w:t xml:space="preserve">character</w:t>
-      </w:r>
-      <w:r>
-        <w:t xml:space="preserve">”</w:t>
-      </w:r>
-      <w:r>
-        <w:t xml:space="preserve"> </w:t>
-      </w:r>
-      <w:r>
-        <w:t xml:space="preserve">is synonymous with a</w:t>
-      </w:r>
-      <w:r>
-        <w:t xml:space="preserve"> </w:t>
-      </w:r>
-      <w:r>
-        <w:t xml:space="preserve">“</w:t>
-      </w:r>
-      <w:r>
-        <w:t xml:space="preserve">byte</w:t>
-      </w:r>
-      <w:r>
-        <w:t xml:space="preserve">”</w:t>
-      </w:r>
       <w:r>
         <w:t xml:space="preserve">.</w:t>
       </w:r>
@@ -1317,6 +1276,23 @@
         </w:numPr>
         <w:pStyle w:val="Compact"/>
       </w:pPr>
+      <w:hyperlink w:anchor="text-encoding">
+        <w:r>
+          <w:rPr>
+            <w:rStyle w:val="Hyperlink"/>
+          </w:rPr>
+          <w:t xml:space="preserve">Text Encoding</w:t>
+        </w:r>
+      </w:hyperlink>
+    </w:p>
+    <w:p>
+      <w:pPr>
+        <w:numPr>
+          <w:ilvl w:val="1"/>
+          <w:numId w:val="1002"/>
+        </w:numPr>
+        <w:pStyle w:val="Compact"/>
+      </w:pPr>
       <w:hyperlink w:anchor="full-instruction-reference">
         <w:r>
           <w:rPr>
@@ -16899,7 +16875,156 @@
     </w:p>
     <w:bookmarkEnd w:id="77"/>
     <w:bookmarkEnd w:id="78"/>
-    <w:bookmarkStart w:id="79" w:name="full-instruction-reference"/>
+    <w:bookmarkStart w:id="79" w:name="text-encoding"/>
+    <w:p>
+      <w:pPr>
+        <w:pStyle w:val="Heading2"/>
+      </w:pPr>
+      <w:r>
+        <w:t xml:space="preserve">Text Encoding</w:t>
+      </w:r>
+    </w:p>
+    <w:p>
+      <w:pPr>
+        <w:pStyle w:val="FirstParagraph"/>
+      </w:pPr>
+      <w:r>
+        <w:t xml:space="preserve">All text in AssEmbly (input from/output to the console; strings inserted by</w:t>
+      </w:r>
+      <w:r>
+        <w:t xml:space="preserve"> </w:t>
+      </w:r>
+      <w:r>
+        <w:rPr>
+          <w:rStyle w:val="VerbatimChar"/>
+        </w:rPr>
+        <w:t xml:space="preserve">DAT</w:t>
+      </w:r>
+      <w:r>
+        <w:t xml:space="preserve">; strings given to</w:t>
+      </w:r>
+      <w:r>
+        <w:t xml:space="preserve"> </w:t>
+      </w:r>
+      <w:r>
+        <w:rPr>
+          <w:rStyle w:val="VerbatimChar"/>
+        </w:rPr>
+        <w:t xml:space="preserve">OFL</w:t>
+      </w:r>
+      <w:r>
+        <w:t xml:space="preserve">,</w:t>
+      </w:r>
+      <w:r>
+        <w:t xml:space="preserve"> </w:t>
+      </w:r>
+      <w:r>
+        <w:rPr>
+          <w:rStyle w:val="VerbatimChar"/>
+        </w:rPr>
+        <w:t xml:space="preserve">DFL</w:t>
+      </w:r>
+      <w:r>
+        <w:t xml:space="preserve">,</w:t>
+      </w:r>
+      <w:r>
+        <w:t xml:space="preserve"> </w:t>
+      </w:r>
+      <w:r>
+        <w:rPr>
+          <w:rStyle w:val="VerbatimChar"/>
+        </w:rPr>
+        <w:t xml:space="preserve">FEX</w:t>
+      </w:r>
+      <w:r>
+        <w:t xml:space="preserve">, etc) is encoded in UTF-8. This means that all characters that are a part of the ASCII character set only take up a single byte, though some characters may take as many as 4 bytes to store fully.</w:t>
+      </w:r>
+    </w:p>
+    <w:p>
+      <w:pPr>
+        <w:pStyle w:val="BodyText"/>
+      </w:pPr>
+      <w:r>
+        <w:t xml:space="preserve">Be aware that when working with characters that require multiple bytes, instructions like</w:t>
+      </w:r>
+      <w:r>
+        <w:t xml:space="preserve"> </w:t>
+      </w:r>
+      <w:r>
+        <w:rPr>
+          <w:rStyle w:val="VerbatimChar"/>
+        </w:rPr>
+        <w:t xml:space="preserve">RCC</w:t>
+      </w:r>
+      <w:r>
+        <w:t xml:space="preserve">,</w:t>
+      </w:r>
+      <w:r>
+        <w:t xml:space="preserve"> </w:t>
+      </w:r>
+      <w:r>
+        <w:rPr>
+          <w:rStyle w:val="VerbatimChar"/>
+        </w:rPr>
+        <w:t xml:space="preserve">RFC</w:t>
+      </w:r>
+      <w:r>
+        <w:t xml:space="preserve">,</w:t>
+      </w:r>
+      <w:r>
+        <w:t xml:space="preserve"> </w:t>
+      </w:r>
+      <w:r>
+        <w:rPr>
+          <w:rStyle w:val="VerbatimChar"/>
+        </w:rPr>
+        <w:t xml:space="preserve">WCC</w:t>
+      </w:r>
+      <w:r>
+        <w:t xml:space="preserve">, and</w:t>
+      </w:r>
+      <w:r>
+        <w:t xml:space="preserve"> </w:t>
+      </w:r>
+      <w:r>
+        <w:rPr>
+          <w:rStyle w:val="VerbatimChar"/>
+        </w:rPr>
+        <w:t xml:space="preserve">WFC</w:t>
+      </w:r>
+      <w:r>
+        <w:t xml:space="preserve"> </w:t>
+      </w:r>
+      <w:r>
+        <w:t xml:space="preserve">still only work on single bytes at a time. As long as you read/write all of the UTF-8 bytes in the correct order, they should be stored and displayed correctly.</w:t>
+      </w:r>
+    </w:p>
+    <w:p>
+      <w:pPr>
+        <w:pStyle w:val="BodyText"/>
+      </w:pPr>
+      <w:r>
+        <w:t xml:space="preserve">Text bytes read from files</w:t>
+      </w:r>
+      <w:r>
+        <w:t xml:space="preserve"> </w:t>
+      </w:r>
+      <w:r>
+        <w:rPr>
+          <w:bCs/>
+          <w:b/>
+        </w:rPr>
+        <w:t xml:space="preserve">will not</w:t>
+      </w:r>
+      <w:r>
+        <w:t xml:space="preserve"> </w:t>
+      </w:r>
+      <w:r>
+        <w:t xml:space="preserve">be automatically converted to UTF-8 if the file was saved with another encoding.</w:t>
+      </w:r>
+    </w:p>
+    <w:bookmarkEnd w:id="79"/>
+    <w:bookmarkStart w:id="80" w:name="full-instruction-reference"/>
     <w:p>
       <w:pPr>
         <w:pStyle w:val="Heading2"/>
@@ -29476,8 +29601,8 @@
         </w:tc>
       </w:tr>
     </w:tbl>
-    <w:bookmarkEnd w:id="79"/>
-    <w:bookmarkStart w:id="80" w:name="ascii-table"/>
+    <w:bookmarkEnd w:id="80"/>
+    <w:bookmarkStart w:id="81" w:name="ascii-table"/>
     <w:p>
       <w:pPr>
         <w:pStyle w:val="Heading2"/>
@@ -32076,8 +32201,8 @@
         <w:t xml:space="preserve">Copyright © 2022–2023 Ptolemy Hill</w:t>
       </w:r>
     </w:p>
-    <w:bookmarkEnd w:id="80"/>
     <w:bookmarkEnd w:id="81"/>
+    <w:bookmarkEnd w:id="82"/>
     <w:sectPr/>
   </w:body>
 </w:document>

</xml_diff>

<commit_message>
Reduce ambiguity in documentation over characters
</commit_message>
<xml_diff>
--- a/Documentation/Language.docx
+++ b/Documentation/Language.docx
@@ -5119,7 +5119,7 @@
         <w:t xml:space="preserve"> </w:t>
       </w:r>
       <w:r>
-        <w:t xml:space="preserve">operation if the character that has just been read from the currently open file was the last character in that file. It is reset to</w:t>
+        <w:t xml:space="preserve">operation if the byte that has just been read from the currently open file was the last byte in that file. It is reset to</w:t>
       </w:r>
       <w:r>
         <w:t xml:space="preserve"> </w:t>
@@ -10287,7 +10287,7 @@
         <w:rPr>
           <w:rStyle w:val="VerbatimChar"/>
         </w:rPr>
-        <w:t xml:space="preserve">RFC rg0  ; Read the next character from the open file to rg0</w:t>
+        <w:t xml:space="preserve">RFC rg0  ; Read the next byte from the open file to rg0</w:t>
       </w:r>
       <w:r>
         <w:br/>
@@ -11061,7 +11061,7 @@
         <w:t xml:space="preserve"> </w:t>
       </w:r>
       <w:r>
-        <w:t xml:space="preserve">directive inserts either a single byte, or a string of character bytes, into a program wherever the directive is located. As with</w:t>
+        <w:t xml:space="preserve">directive inserts either a single byte, or a string of UTF-8 character bytes, into a program wherever the directive is located. As with</w:t>
       </w:r>
       <w:r>
         <w:t xml:space="preserve"> </w:t>
@@ -11436,7 +11436,7 @@
         <w:t xml:space="preserve"> </w:t>
       </w:r>
       <w:r>
-        <w:t xml:space="preserve">and writing it to the console as a character, until it reaches the 0 byte, when it will then stop to avoid looping infinitely. While not a strict requirement, terminating a string with a 0 byte like this should always be done to give an easy way of knowing when the end of a string has been reached. Placing a</w:t>
+        <w:t xml:space="preserve">and writing it to the console, until it reaches the 0 byte, when it will then stop to avoid looping infinitely. While not a strict requirement, terminating a string with a 0 byte like this should always be done to give an easy way of knowing when the end of a string has been reached. Placing a</w:t>
       </w:r>
       <w:r>
         <w:t xml:space="preserve"> </w:t>
@@ -14008,7 +14008,7 @@
         <w:pStyle w:val="FirstParagraph"/>
       </w:pPr>
       <w:r>
-        <w:t xml:space="preserve">AssEmbly has native support for reading and writing from the console. There are four types of write that can be performed: 64-bit number in decimal; byte in decimal; byte in hexadecimal; and byte as a character. There is only a single type of read: a character as a byte. There is no native support for reading numbers in any base, nor is there support for reading or writing multiple numbers/characters at once.</w:t>
+        <w:t xml:space="preserve">AssEmbly has native support for reading and writing from the console. There are four types of write that can be performed: 64-bit number in decimal; byte in decimal; byte in hexadecimal; and a raw byte (character). There is only a single type of read: a single raw byte. There is no native support for reading numbers in any base, nor is there support for reading or writing multiple numbers/bytes at once.</w:t>
       </w:r>
     </w:p>
     <w:p>
@@ -14175,7 +14175,7 @@
         <w:pStyle w:val="FirstParagraph"/>
       </w:pPr>
       <w:r>
-        <w:t xml:space="preserve">Keep in mind that newlines are not automatically written after each write instruction, you will need to manually write the character with a value of</w:t>
+        <w:t xml:space="preserve">Keep in mind that newlines are not automatically written after each write instruction, you will need to manually write the raw byte</w:t>
       </w:r>
       <w:r>
         <w:t xml:space="preserve"> </w:t>
@@ -14190,7 +14190,7 @@
         <w:t xml:space="preserve"> </w:t>
       </w:r>
       <w:r>
-        <w:t xml:space="preserve">to start writing on a new line. See the ASCII table at the end of the document for other character codes.</w:t>
+        <w:t xml:space="preserve">(a newline character) to start writing on a new line. See the ASCII table at the end of the document for other common character codes.</w:t>
       </w:r>
     </w:p>
     <w:p>
@@ -14198,7 +14198,7 @@
         <w:pStyle w:val="BodyText"/>
       </w:pPr>
       <w:r>
-        <w:t xml:space="preserve">An example of reading a character:</w:t>
+        <w:t xml:space="preserve">An example of reading a byte:</w:t>
       </w:r>
     </w:p>
     <w:p>
@@ -14209,7 +14209,7 @@
         <w:rPr>
           <w:rStyle w:val="VerbatimChar"/>
         </w:rPr>
-        <w:t xml:space="preserve">RCC rg0  ; Read a character from the console and save the byte code to rg0</w:t>
+        <w:t xml:space="preserve">RCC rg0  ; Read a byte from the console and save the byte code to rg0</w:t>
       </w:r>
     </w:p>
     <w:p>
@@ -14282,6 +14282,59 @@
         <w:pStyle w:val="BodyText"/>
       </w:pPr>
       <w:r>
+        <w:t xml:space="preserve">Be aware that if the user types a character that requires multiple bytes to represent in UTF-8,</w:t>
+      </w:r>
+      <w:r>
+        <w:t xml:space="preserve"> </w:t>
+      </w:r>
+      <w:r>
+        <w:rPr>
+          <w:rStyle w:val="VerbatimChar"/>
+        </w:rPr>
+        <w:t xml:space="preserve">RCC</w:t>
+      </w:r>
+      <w:r>
+        <w:t xml:space="preserve"> </w:t>
+      </w:r>
+      <w:r>
+        <w:t xml:space="preserve">will still only retrieve a single byte. You will have to use</w:t>
+      </w:r>
+      <w:r>
+        <w:t xml:space="preserve"> </w:t>
+      </w:r>
+      <w:r>
+        <w:rPr>
+          <w:rStyle w:val="VerbatimChar"/>
+        </w:rPr>
+        <w:t xml:space="preserve">RCC</w:t>
+      </w:r>
+      <w:r>
+        <w:t xml:space="preserve"> </w:t>
+      </w:r>
+      <w:r>
+        <w:t xml:space="preserve">multiple times to get all of the bytes needed to represent the character.</w:t>
+      </w:r>
+      <w:r>
+        <w:t xml:space="preserve"> </w:t>
+      </w:r>
+      <w:r>
+        <w:rPr>
+          <w:rStyle w:val="VerbatimChar"/>
+        </w:rPr>
+        <w:t xml:space="preserve">WCC</w:t>
+      </w:r>
+      <w:r>
+        <w:t xml:space="preserve"> </w:t>
+      </w:r>
+      <w:r>
+        <w:t xml:space="preserve">will also only write a single byte at a time, though as long as the console has UTF-8 support, simply writing each UTF-8 byte one after the other will result in the correct character being displayed.</w:t>
+      </w:r>
+    </w:p>
+    <w:p>
+      <w:pPr>
+        <w:pStyle w:val="BodyText"/>
+      </w:pPr>
+      <w:r>
         <w:t xml:space="preserve">Note that the user does not need to press enter after inputting a character, execution will resume immediately after a single character is typed. If you wish to wait for the user to press enter, compare the inputted character to</w:t>
       </w:r>
       <w:r>
@@ -14297,7 +14350,7 @@
         <w:t xml:space="preserve"> </w:t>
       </w:r>
       <w:r>
-        <w:t xml:space="preserve">(the code for a newline character inserted when enter is pressed). The example program</w:t>
+        <w:t xml:space="preserve">(the code for a newline character). The example program</w:t>
       </w:r>
       <w:r>
         <w:t xml:space="preserve"> </w:t>
@@ -14312,7 +14365,22 @@
         <w:t xml:space="preserve"> </w:t>
       </w:r>
       <w:r>
-        <w:t xml:space="preserve">contains a subroutine which does this.</w:t>
+        <w:t xml:space="preserve">contains a subroutine which does this. The user pressing the enter key will always give a single</w:t>
+      </w:r>
+      <w:r>
+        <w:t xml:space="preserve"> </w:t>
+      </w:r>
+      <w:r>
+        <w:rPr>
+          <w:rStyle w:val="VerbatimChar"/>
+        </w:rPr>
+        <w:t xml:space="preserve">10</w:t>
+      </w:r>
+      <w:r>
+        <w:t xml:space="preserve"> </w:t>
+      </w:r>
+      <w:r>
+        <w:t xml:space="preserve">byte, regardless of platform.</w:t>
       </w:r>
     </w:p>
     <w:bookmarkEnd w:id="67"/>
@@ -14400,7 +14468,7 @@
         <w:t xml:space="preserve"> </w:t>
       </w:r>
       <w:r>
-        <w:t xml:space="preserve">to be opened should be strings of character bytes in memory, ending with at least one</w:t>
+        <w:t xml:space="preserve">to be opened should be strings of UTF-8 character bytes in memory, ending with at least one</w:t>
       </w:r>
       <w:r>
         <w:t xml:space="preserve"> </w:t>
@@ -14568,7 +14636,7 @@
         <w:pStyle w:val="FirstParagraph"/>
       </w:pPr>
       <w:r>
-        <w:t xml:space="preserve">Reading and writing from files is almost identical to how it is done from the console. Registers, literals, labels, and pointers can all be written, and reading must be done to a register. Only the lower byte of registers and literals is considered, and only a single byte of memory is read for labels and pointers. An open file can be both read from and written to while it is open, though changes written to the file will not be reflected in either the current AssEmbly program or other applications until the file is closed. If a file already has data in it when it is written to, the new data will be</w:t>
+        <w:t xml:space="preserve">Reading and writing from files is almost identical to how it is done from the console. Registers, literals, labels, and pointers can all be written, and reading must be done to a register. When using byte writing instructions, only the lower byte of registers and literals is considered, and only a single byte of memory is read for labels and pointers. An open file can be both read from and written to while it is open, though changes written to the file will not be reflected in either the current AssEmbly program or other applications until the file is closed. If a file already has data in it when it is written to, the new data will be</w:t>
       </w:r>
       <w:r>
         <w:t xml:space="preserve"> </w:t>
@@ -14621,7 +14689,7 @@
         <w:rPr>
           <w:rStyle w:val="VerbatimChar"/>
         </w:rPr>
-        <w:t xml:space="preserve">WFN rg0  ; Write a 64-bit number to the console in decimal</w:t>
+        <w:t xml:space="preserve">WFN rg0  ; Write a 64-bit number to the file in decimal</w:t>
       </w:r>
       <w:r>
         <w:br/>
@@ -14654,7 +14722,7 @@
         <w:rPr>
           <w:rStyle w:val="VerbatimChar"/>
         </w:rPr>
-        <w:t xml:space="preserve">WFB rg0  ; Write a single byte to the console in decimal</w:t>
+        <w:t xml:space="preserve">WFB rg0  ; Write a single byte to the file in decimal</w:t>
       </w:r>
       <w:r>
         <w:br/>
@@ -14687,7 +14755,7 @@
         <w:rPr>
           <w:rStyle w:val="VerbatimChar"/>
         </w:rPr>
-        <w:t xml:space="preserve">WFX rg0  ; Write a single byte to the console in hexadecimal</w:t>
+        <w:t xml:space="preserve">WFX rg0  ; Write a single byte to the file in hexadecimal</w:t>
       </w:r>
       <w:r>
         <w:br/>
@@ -14720,7 +14788,7 @@
         <w:rPr>
           <w:rStyle w:val="VerbatimChar"/>
         </w:rPr>
-        <w:t xml:space="preserve">WFC rg0  ; Write a single byte to the console as a character</w:t>
+        <w:t xml:space="preserve">WFC rg0  ; Write a single byte to the file as a character</w:t>
       </w:r>
       <w:r>
         <w:br/>
@@ -14867,7 +14935,22 @@
         <w:t xml:space="preserve"> </w:t>
       </w:r>
       <w:r>
-        <w:t xml:space="preserve">instruction, taking a single register as an operand. The next unread character from the file will be stored in the specified register as its byte representation, and if the end of the file has been reached the file end flag will be set to</w:t>
+        <w:t xml:space="preserve">instruction, taking a single register as an operand. The next unread byte from the file will be stored in the specified register. Text files are not treated specially,</w:t>
+      </w:r>
+      <w:r>
+        <w:t xml:space="preserve"> </w:t>
+      </w:r>
+      <w:r>
+        <w:rPr>
+          <w:rStyle w:val="VerbatimChar"/>
+        </w:rPr>
+        <w:t xml:space="preserve">RFC</w:t>
+      </w:r>
+      <w:r>
+        <w:t xml:space="preserve"> </w:t>
+      </w:r>
+      <w:r>
+        <w:t xml:space="preserve">will simply retrieve the characters 1 byte at a time as they are encoded in the file. If the end of the file has been reached after reading, the file end flag will be set to</w:t>
       </w:r>
       <w:r>
         <w:t xml:space="preserve"> </w:t>
@@ -14879,7 +14962,7 @@
         <w:t xml:space="preserve">1</w:t>
       </w:r>
       <w:r>
-        <w:t xml:space="preserve">. The only way to reset the current reading position in a file, and by extension to only way to unset the file end flag, is to close and reopen the file.</w:t>
+        <w:t xml:space="preserve">. The only way to reset the current reading position in a file is to close and reopen the file.</w:t>
       </w:r>
     </w:p>
     <w:p>
@@ -14887,7 +14970,7 @@
         <w:pStyle w:val="BodyText"/>
       </w:pPr>
       <w:r>
-        <w:t xml:space="preserve">To read all characters until the end of a file, you will need to continually read single characters from the file, testing the file end flag after every read, stopping as soon as it becomes set. The example program</w:t>
+        <w:t xml:space="preserve">To read all bytes until the end of a file, you will need to continually read single bytes from the file, testing the file end flag after every read, stopping as soon as it becomes set. The example program</w:t>
       </w:r>
       <w:r>
         <w:t xml:space="preserve"> </w:t>
@@ -14922,7 +15005,7 @@
         <w:rPr>
           <w:rStyle w:val="VerbatimChar"/>
         </w:rPr>
-        <w:t xml:space="preserve">RFC rg0  ; Read the next character from the open file to rg0</w:t>
+        <w:t xml:space="preserve">RFC rg0  ; Read the next byte from the open file to rg0</w:t>
       </w:r>
       <w:r>
         <w:br/>
@@ -26714,7 +26797,7 @@
               <w:jc w:val="left"/>
             </w:pPr>
             <w:r>
-              <w:t xml:space="preserve">Write Byte to Console</w:t>
+              <w:t xml:space="preserve">Write Numeric Byte to Console</w:t>
             </w:r>
           </w:p>
         </w:tc>
@@ -26782,7 +26865,7 @@
               <w:jc w:val="left"/>
             </w:pPr>
             <w:r>
-              <w:t xml:space="preserve">Write Byte to Console</w:t>
+              <w:t xml:space="preserve">Write Numeric Byte to Console</w:t>
             </w:r>
           </w:p>
         </w:tc>
@@ -26850,7 +26933,7 @@
               <w:jc w:val="left"/>
             </w:pPr>
             <w:r>
-              <w:t xml:space="preserve">Write Byte to Console</w:t>
+              <w:t xml:space="preserve">Write Numeric Byte to Console</w:t>
             </w:r>
           </w:p>
         </w:tc>
@@ -26918,7 +27001,7 @@
               <w:jc w:val="left"/>
             </w:pPr>
             <w:r>
-              <w:t xml:space="preserve">Write Byte to Console</w:t>
+              <w:t xml:space="preserve">Write Numeric Byte to Console</w:t>
             </w:r>
           </w:p>
         </w:tc>
@@ -27258,7 +27341,7 @@
               <w:jc w:val="left"/>
             </w:pPr>
             <w:r>
-              <w:t xml:space="preserve">Write Character to Console</w:t>
+              <w:t xml:space="preserve">Write Raw Byte to Console</w:t>
             </w:r>
           </w:p>
         </w:tc>
@@ -27282,7 +27365,7 @@
               <w:jc w:val="left"/>
             </w:pPr>
             <w:r>
-              <w:t xml:space="preserve">Write the lower 8-bits of a register value as a character to the console</w:t>
+              <w:t xml:space="preserve">Write the lower 8-bits of a register value as a raw byte to the console</w:t>
             </w:r>
           </w:p>
         </w:tc>
@@ -27326,7 +27409,7 @@
               <w:jc w:val="left"/>
             </w:pPr>
             <w:r>
-              <w:t xml:space="preserve">Write Character to Console</w:t>
+              <w:t xml:space="preserve">Write Raw Byte to Console</w:t>
             </w:r>
           </w:p>
         </w:tc>
@@ -27350,7 +27433,7 @@
               <w:jc w:val="left"/>
             </w:pPr>
             <w:r>
-              <w:t xml:space="preserve">Write the lower 8-bits of a literal value as a character to the console</w:t>
+              <w:t xml:space="preserve">Write the lower 8-bits of a literal value as a raw byte to the console</w:t>
             </w:r>
           </w:p>
         </w:tc>
@@ -27394,7 +27477,7 @@
               <w:jc w:val="left"/>
             </w:pPr>
             <w:r>
-              <w:t xml:space="preserve">Write Character to Console</w:t>
+              <w:t xml:space="preserve">Write Raw Byte to Console</w:t>
             </w:r>
           </w:p>
         </w:tc>
@@ -27418,7 +27501,7 @@
               <w:jc w:val="left"/>
             </w:pPr>
             <w:r>
-              <w:t xml:space="preserve">Write contents of memory at the address in a label as a character to the console</w:t>
+              <w:t xml:space="preserve">Write contents of memory at the address in a label as a raw byte to the console</w:t>
             </w:r>
           </w:p>
         </w:tc>
@@ -27462,7 +27545,7 @@
               <w:jc w:val="left"/>
             </w:pPr>
             <w:r>
-              <w:t xml:space="preserve">Write Character to Console</w:t>
+              <w:t xml:space="preserve">Write Raw Byte to Console</w:t>
             </w:r>
           </w:p>
         </w:tc>
@@ -27486,7 +27569,7 @@
               <w:jc w:val="left"/>
             </w:pPr>
             <w:r>
-              <w:t xml:space="preserve">Write contents of memory at the address in a register as a character to the console</w:t>
+              <w:t xml:space="preserve">Write contents of memory at the address in a register as a raw byte to the console</w:t>
             </w:r>
           </w:p>
         </w:tc>
@@ -27852,7 +27935,7 @@
               <w:jc w:val="left"/>
             </w:pPr>
             <w:r>
-              <w:t xml:space="preserve">Write Byte to File</w:t>
+              <w:t xml:space="preserve">Write Numeric Byte to File</w:t>
             </w:r>
           </w:p>
         </w:tc>
@@ -27920,7 +28003,7 @@
               <w:jc w:val="left"/>
             </w:pPr>
             <w:r>
-              <w:t xml:space="preserve">Write Byte to File</w:t>
+              <w:t xml:space="preserve">Write Numeric Byte to File</w:t>
             </w:r>
           </w:p>
         </w:tc>
@@ -27988,7 +28071,7 @@
               <w:jc w:val="left"/>
             </w:pPr>
             <w:r>
-              <w:t xml:space="preserve">Write Byte to File</w:t>
+              <w:t xml:space="preserve">Write Numeric Byte to File</w:t>
             </w:r>
           </w:p>
         </w:tc>
@@ -28056,7 +28139,7 @@
               <w:jc w:val="left"/>
             </w:pPr>
             <w:r>
-              <w:t xml:space="preserve">Write Byte to File</w:t>
+              <w:t xml:space="preserve">Write Numeric Byte to File</w:t>
             </w:r>
           </w:p>
         </w:tc>
@@ -28396,7 +28479,7 @@
               <w:jc w:val="left"/>
             </w:pPr>
             <w:r>
-              <w:t xml:space="preserve">Write Character to File</w:t>
+              <w:t xml:space="preserve">Write Raw Byte to File</w:t>
             </w:r>
           </w:p>
         </w:tc>
@@ -28420,7 +28503,7 @@
               <w:jc w:val="left"/>
             </w:pPr>
             <w:r>
-              <w:t xml:space="preserve">Write the lower 8-bits of a register value as a character to the opened file</w:t>
+              <w:t xml:space="preserve">Write the lower 8-bits of a register value as a raw byte to the opened file</w:t>
             </w:r>
           </w:p>
         </w:tc>
@@ -28464,7 +28547,7 @@
               <w:jc w:val="left"/>
             </w:pPr>
             <w:r>
-              <w:t xml:space="preserve">Write Character to File</w:t>
+              <w:t xml:space="preserve">Write Raw Byte to File</w:t>
             </w:r>
           </w:p>
         </w:tc>
@@ -28488,7 +28571,7 @@
               <w:jc w:val="left"/>
             </w:pPr>
             <w:r>
-              <w:t xml:space="preserve">Write the lower 8-bits of a literal value as a character to the opened file</w:t>
+              <w:t xml:space="preserve">Write the lower 8-bits of a literal value as a raw byte to the opened file</w:t>
             </w:r>
           </w:p>
         </w:tc>
@@ -28532,7 +28615,7 @@
               <w:jc w:val="left"/>
             </w:pPr>
             <w:r>
-              <w:t xml:space="preserve">Write Character to File</w:t>
+              <w:t xml:space="preserve">Write Raw Byte to File</w:t>
             </w:r>
           </w:p>
         </w:tc>
@@ -28556,7 +28639,7 @@
               <w:jc w:val="left"/>
             </w:pPr>
             <w:r>
-              <w:t xml:space="preserve">Write contents of memory at the address in a label as a character to the opened file</w:t>
+              <w:t xml:space="preserve">Write contents of memory at the address in a label as a raw byte to the opened file</w:t>
             </w:r>
           </w:p>
         </w:tc>
@@ -28600,7 +28683,7 @@
               <w:jc w:val="left"/>
             </w:pPr>
             <w:r>
-              <w:t xml:space="preserve">Write Character to File</w:t>
+              <w:t xml:space="preserve">Write Raw Byte to File</w:t>
             </w:r>
           </w:p>
         </w:tc>
@@ -28624,7 +28707,7 @@
               <w:jc w:val="left"/>
             </w:pPr>
             <w:r>
-              <w:t xml:space="preserve">Write contents of memory at the address in a register as a character to the opened file</w:t>
+              <w:t xml:space="preserve">Write contents of memory at the address in a register as a raw byte to the opened file</w:t>
             </w:r>
           </w:p>
         </w:tc>
@@ -29488,7 +29571,7 @@
               <w:jc w:val="left"/>
             </w:pPr>
             <w:r>
-              <w:t xml:space="preserve">Read Character from Console</w:t>
+              <w:t xml:space="preserve">Read Raw Byte from Console</w:t>
             </w:r>
           </w:p>
         </w:tc>
@@ -29512,7 +29595,7 @@
               <w:jc w:val="left"/>
             </w:pPr>
             <w:r>
-              <w:t xml:space="preserve">Read a character from the console as a byte, storing it in a register</w:t>
+              <w:t xml:space="preserve">Read a raw byte from the console, storing it in a register</w:t>
             </w:r>
           </w:p>
         </w:tc>
@@ -29556,7 +29639,7 @@
               <w:jc w:val="left"/>
             </w:pPr>
             <w:r>
-              <w:t xml:space="preserve">Read Character from File</w:t>
+              <w:t xml:space="preserve">Read Raw Byte from File</w:t>
             </w:r>
           </w:p>
         </w:tc>
@@ -29580,7 +29663,7 @@
               <w:jc w:val="left"/>
             </w:pPr>
             <w:r>
-              <w:t xml:space="preserve">Read the next character from the currently open file as a byte, storing it in a register</w:t>
+              <w:t xml:space="preserve">Read the next byte from the currently open file, storing it in a register</w:t>
             </w:r>
           </w:p>
         </w:tc>

</xml_diff>

<commit_message>
Don't push rso when calling function
</commit_message>
<xml_diff>
--- a/Documentation/Language.docx
+++ b/Documentation/Language.docx
@@ -16387,7 +16387,7 @@
         <w:t xml:space="preserve"> </w:t>
       </w:r>
       <w:r>
-        <w:t xml:space="preserve">instruction is used, the address of the next opcode, the current value of</w:t>
+        <w:t xml:space="preserve">instruction is used, the address of the next opcode, and the current value of</w:t>
       </w:r>
       <w:r>
         <w:t xml:space="preserve"> </w:t>
@@ -16399,7 +16399,22 @@
         <w:t xml:space="preserve">rsb</w:t>
       </w:r>
       <w:r>
-        <w:t xml:space="preserve">, and the current value of</w:t>
+        <w:t xml:space="preserve">, are pushed to the stack in that order.</w:t>
+      </w:r>
+      <w:r>
+        <w:t xml:space="preserve"> </w:t>
+      </w:r>
+      <w:r>
+        <w:rPr>
+          <w:rStyle w:val="VerbatimChar"/>
+        </w:rPr>
+        <w:t xml:space="preserve">rsb</w:t>
+      </w:r>
+      <w:r>
+        <w:t xml:space="preserve"> </w:t>
+      </w:r>
+      <w:r>
+        <w:t xml:space="preserve">and</w:t>
       </w:r>
       <w:r>
         <w:t xml:space="preserve"> </w:t>
@@ -16414,7 +16429,7 @@
         <w:t xml:space="preserve"> </w:t>
       </w:r>
       <w:r>
-        <w:t xml:space="preserve">are pushed to the stack in that order.</w:t>
+        <w:t xml:space="preserve">will then be updated to the new address of the top of the stack (the address where</w:t>
       </w:r>
       <w:r>
         <w:t xml:space="preserve"> </w:t>
@@ -16424,36 +16439,6 @@
           <w:rStyle w:val="VerbatimChar"/>
         </w:rPr>
         <w:t xml:space="preserve">rsb</w:t>
-      </w:r>
-      <w:r>
-        <w:t xml:space="preserve"> </w:t>
-      </w:r>
-      <w:r>
-        <w:t xml:space="preserve">and</w:t>
-      </w:r>
-      <w:r>
-        <w:t xml:space="preserve"> </w:t>
-      </w:r>
-      <w:r>
-        <w:rPr>
-          <w:rStyle w:val="VerbatimChar"/>
-        </w:rPr>
-        <w:t xml:space="preserve">rso</w:t>
-      </w:r>
-      <w:r>
-        <w:t xml:space="preserve"> </w:t>
-      </w:r>
-      <w:r>
-        <w:t xml:space="preserve">will then be updated to the new address of the top of the stack (the address where</w:t>
-      </w:r>
-      <w:r>
-        <w:t xml:space="preserve"> </w:t>
-      </w:r>
-      <w:r>
-        <w:rPr>
-          <w:rStyle w:val="VerbatimChar"/>
-        </w:rPr>
-        <w:t xml:space="preserve">rso</w:t>
       </w:r>
       <w:r>
         <w:t xml:space="preserve"> </w:t>
@@ -16566,67 +16551,67 @@
         <w:rPr>
           <w:rStyle w:val="VerbatimChar"/>
         </w:rPr>
+        <w:t xml:space="preserve">rsb</w:t>
+      </w:r>
+      <w:r>
+        <w:t xml:space="preserve">, and</w:t>
+      </w:r>
+      <w:r>
+        <w:t xml:space="preserve"> </w:t>
+      </w:r>
+      <w:r>
+        <w:rPr>
+          <w:rStyle w:val="VerbatimChar"/>
+        </w:rPr>
+        <w:t xml:space="preserve">rpo</w:t>
+      </w:r>
+      <w:r>
+        <w:t xml:space="preserve"> </w:t>
+      </w:r>
+      <w:r>
+        <w:t xml:space="preserve">are popped off the top of the stack, thereby continuing execution as it was before the subroutine was called. It is important that all values apart from these two are popped off the stack prior to using the</w:t>
+      </w:r>
+      <w:r>
+        <w:t xml:space="preserve"> </w:t>
+      </w:r>
+      <w:r>
+        <w:rPr>
+          <w:rStyle w:val="VerbatimChar"/>
+        </w:rPr>
+        <w:t xml:space="preserve">RET</w:t>
+      </w:r>
+      <w:r>
+        <w:t xml:space="preserve"> </w:t>
+      </w:r>
+      <w:r>
+        <w:t xml:space="preserve">instruction (you can ensure this by moving the value of</w:t>
+      </w:r>
+      <w:r>
+        <w:t xml:space="preserve"> </w:t>
+      </w:r>
+      <w:r>
+        <w:rPr>
+          <w:rStyle w:val="VerbatimChar"/>
+        </w:rPr>
+        <w:t xml:space="preserve">rsb</w:t>
+      </w:r>
+      <w:r>
+        <w:t xml:space="preserve"> </w:t>
+      </w:r>
+      <w:r>
+        <w:t xml:space="preserve">into</w:t>
+      </w:r>
+      <w:r>
+        <w:t xml:space="preserve"> </w:t>
+      </w:r>
+      <w:r>
+        <w:rPr>
+          <w:rStyle w:val="VerbatimChar"/>
+        </w:rPr>
         <w:t xml:space="preserve">rso</w:t>
       </w:r>
       <w:r>
-        <w:t xml:space="preserve">,</w:t>
-      </w:r>
-      <w:r>
-        <w:t xml:space="preserve"> </w:t>
-      </w:r>
-      <w:r>
-        <w:rPr>
-          <w:rStyle w:val="VerbatimChar"/>
-        </w:rPr>
-        <w:t xml:space="preserve">rsb</w:t>
-      </w:r>
-      <w:r>
-        <w:t xml:space="preserve">, and</w:t>
-      </w:r>
-      <w:r>
-        <w:t xml:space="preserve"> </w:t>
-      </w:r>
-      <w:r>
-        <w:rPr>
-          <w:rStyle w:val="VerbatimChar"/>
-        </w:rPr>
-        <w:t xml:space="preserve">rpo</w:t>
-      </w:r>
-      <w:r>
-        <w:t xml:space="preserve"> </w:t>
-      </w:r>
-      <w:r>
-        <w:t xml:space="preserve">are popped off the top of the stack, thereby continuing execution as it was before the subroutine was called. It is important that all values apart from these three are popped off the stack prior to using the</w:t>
-      </w:r>
-      <w:r>
-        <w:t xml:space="preserve"> </w:t>
-      </w:r>
-      <w:r>
-        <w:rPr>
-          <w:rStyle w:val="VerbatimChar"/>
-        </w:rPr>
-        <w:t xml:space="preserve">RET</w:t>
-      </w:r>
-      <w:r>
-        <w:t xml:space="preserve"> </w:t>
-      </w:r>
-      <w:r>
-        <w:t xml:space="preserve">instruction (you can ensure this by moving the value of</w:t>
-      </w:r>
-      <w:r>
-        <w:t xml:space="preserve"> </w:t>
-      </w:r>
-      <w:r>
-        <w:rPr>
-          <w:rStyle w:val="VerbatimChar"/>
-        </w:rPr>
-        <w:t xml:space="preserve">rsb</w:t>
-      </w:r>
-      <w:r>
-        <w:t xml:space="preserve"> </w:t>
-      </w:r>
-      <w:r>
-        <w:t xml:space="preserve">into</w:t>
+        <w:t xml:space="preserve">). After returning</w:t>
       </w:r>
       <w:r>
         <w:t xml:space="preserve"> </w:t>
@@ -16638,7 +16623,10 @@
         <w:t xml:space="preserve">rso</w:t>
       </w:r>
       <w:r>
-        <w:t xml:space="preserve">).</w:t>
+        <w:t xml:space="preserve"> </w:t>
+      </w:r>
+      <w:r>
+        <w:t xml:space="preserve">will point to the same address as when the function was called.</w:t>
       </w:r>
     </w:p>
     <w:p>
@@ -16694,16 +16682,16 @@
         <w:t xml:space="preserve"> </w:t>
       </w:r>
       <w:r>
-        <w:t xml:space="preserve">to calculate the address that each parameter will be stored at. To access the first parameter (the last one pushed before calling), you need to account for the three automatically pushed values first. These, along with every other value in the stack, are all 8 bytes long, so adding</w:t>
-      </w:r>
-      <w:r>
-        <w:t xml:space="preserve"> </w:t>
-      </w:r>
-      <w:r>
-        <w:rPr>
-          <w:rStyle w:val="VerbatimChar"/>
-        </w:rPr>
-        <w:t xml:space="preserve">24</w:t>
+        <w:t xml:space="preserve">to calculate the address that each parameter will be stored at. To access the first parameter (the last one pushed before calling), you need to account for the two automatically pushed values first. These, along with every other value in the stack, are all 8 bytes long, so adding</w:t>
+      </w:r>
+      <w:r>
+        <w:t xml:space="preserve"> </w:t>
+      </w:r>
+      <w:r>
+        <w:rPr>
+          <w:rStyle w:val="VerbatimChar"/>
+        </w:rPr>
+        <w:t xml:space="preserve">16</w:t>
       </w:r>
       <w:r>
         <w:t xml:space="preserve"> </w:t>
@@ -16715,7 +16703,7 @@
         <w:rPr>
           <w:rStyle w:val="VerbatimChar"/>
         </w:rPr>
-        <w:t xml:space="preserve">8 * 3</w:t>
+        <w:t xml:space="preserve">8 * 2</w:t>
       </w:r>
       <w:r>
         <w:t xml:space="preserve">) to</w:t>
@@ -16860,7 +16848,7 @@
         <w:rPr>
           <w:rStyle w:val="VerbatimChar"/>
         </w:rPr>
-        <w:t xml:space="preserve">ADD rg0, 24  ; Parameter B</w:t>
+        <w:t xml:space="preserve">ADD rg0, 16  ; Parameter B</w:t>
       </w:r>
       <w:r>
         <w:br/>
@@ -25188,28 +25176,19 @@
               <w:t xml:space="preserve">rpo</w:t>
             </w:r>
             <w:r>
-              <w:t xml:space="preserve">,</w:t>
-            </w:r>
-            <w:r>
               <w:t xml:space="preserve"> </w:t>
             </w:r>
             <w:r>
+              <w:t xml:space="preserve">and</w:t>
+            </w:r>
+            <w:r>
+              <w:t xml:space="preserve"> </w:t>
+            </w:r>
+            <w:r>
               <w:rPr>
                 <w:rStyle w:val="VerbatimChar"/>
               </w:rPr>
               <w:t xml:space="preserve">rsb</w:t>
-            </w:r>
-            <w:r>
-              <w:t xml:space="preserve">, and</w:t>
-            </w:r>
-            <w:r>
-              <w:t xml:space="preserve"> </w:t>
-            </w:r>
-            <w:r>
-              <w:rPr>
-                <w:rStyle w:val="VerbatimChar"/>
-              </w:rPr>
-              <w:t xml:space="preserve">rso</w:t>
             </w:r>
             <w:r>
               <w:t xml:space="preserve"> </w:t>
@@ -25295,28 +25274,19 @@
               <w:t xml:space="preserve">rpo</w:t>
             </w:r>
             <w:r>
-              <w:t xml:space="preserve">,</w:t>
-            </w:r>
-            <w:r>
               <w:t xml:space="preserve"> </w:t>
             </w:r>
             <w:r>
+              <w:t xml:space="preserve">and</w:t>
+            </w:r>
+            <w:r>
+              <w:t xml:space="preserve"> </w:t>
+            </w:r>
+            <w:r>
               <w:rPr>
                 <w:rStyle w:val="VerbatimChar"/>
               </w:rPr>
               <w:t xml:space="preserve">rsb</w:t>
-            </w:r>
-            <w:r>
-              <w:t xml:space="preserve">, and</w:t>
-            </w:r>
-            <w:r>
-              <w:t xml:space="preserve"> </w:t>
-            </w:r>
-            <w:r>
-              <w:rPr>
-                <w:rStyle w:val="VerbatimChar"/>
-              </w:rPr>
-              <w:t xml:space="preserve">rso</w:t>
             </w:r>
             <w:r>
               <w:t xml:space="preserve"> </w:t>
@@ -26015,22 +25985,13 @@
               <w:rPr>
                 <w:rStyle w:val="VerbatimChar"/>
               </w:rPr>
-              <w:t xml:space="preserve">rso</w:t>
-            </w:r>
-            <w:r>
-              <w:t xml:space="preserve">,</w:t>
+              <w:t xml:space="preserve">rsb</w:t>
             </w:r>
             <w:r>
               <w:t xml:space="preserve"> </w:t>
             </w:r>
             <w:r>
-              <w:rPr>
-                <w:rStyle w:val="VerbatimChar"/>
-              </w:rPr>
-              <w:t xml:space="preserve">rsb</w:t>
-            </w:r>
-            <w:r>
-              <w:t xml:space="preserve">. and</w:t>
+              <w:t xml:space="preserve">and</w:t>
             </w:r>
             <w:r>
               <w:t xml:space="preserve"> </w:t>
@@ -26122,22 +26083,13 @@
               <w:rPr>
                 <w:rStyle w:val="VerbatimChar"/>
               </w:rPr>
-              <w:t xml:space="preserve">rso</w:t>
-            </w:r>
-            <w:r>
-              <w:t xml:space="preserve">,</w:t>
+              <w:t xml:space="preserve">rsb</w:t>
             </w:r>
             <w:r>
               <w:t xml:space="preserve"> </w:t>
             </w:r>
             <w:r>
-              <w:rPr>
-                <w:rStyle w:val="VerbatimChar"/>
-              </w:rPr>
-              <w:t xml:space="preserve">rsb</w:t>
-            </w:r>
-            <w:r>
-              <w:t xml:space="preserve">. and</w:t>
+              <w:t xml:space="preserve">and</w:t>
             </w:r>
             <w:r>
               <w:t xml:space="preserve"> </w:t>
@@ -26238,22 +26190,13 @@
               <w:rPr>
                 <w:rStyle w:val="VerbatimChar"/>
               </w:rPr>
-              <w:t xml:space="preserve">rso</w:t>
-            </w:r>
-            <w:r>
-              <w:t xml:space="preserve">,</w:t>
+              <w:t xml:space="preserve">rsb</w:t>
             </w:r>
             <w:r>
               <w:t xml:space="preserve"> </w:t>
             </w:r>
             <w:r>
-              <w:rPr>
-                <w:rStyle w:val="VerbatimChar"/>
-              </w:rPr>
-              <w:t xml:space="preserve">rsb</w:t>
-            </w:r>
-            <w:r>
-              <w:t xml:space="preserve">. and</w:t>
+              <w:t xml:space="preserve">and</w:t>
             </w:r>
             <w:r>
               <w:t xml:space="preserve"> </w:t>

</xml_diff>

<commit_message>
Fix incorrect info with file writing in docs
</commit_message>
<xml_diff>
--- a/Documentation/Language.docx
+++ b/Documentation/Language.docx
@@ -33,7 +33,7 @@
         <w:pStyle w:val="BodyText"/>
       </w:pPr>
       <w:r>
-        <w:t xml:space="preserve">Last revised: 2023-08-20</w:t>
+        <w:t xml:space="preserve">Last revised: 2023-08-24</w:t>
       </w:r>
     </w:p>
     <w:bookmarkStart w:id="21" w:name="introduction"/>
@@ -14636,20 +14636,22 @@
         <w:pStyle w:val="FirstParagraph"/>
       </w:pPr>
       <w:r>
-        <w:t xml:space="preserve">Reading and writing from files is almost identical to how it is done from the console. Registers, literals, labels, and pointers can all be written, and reading must be done to a register. When using byte writing instructions, only the lower byte of registers and literals is considered, and only a single byte of memory is read for labels and pointers. An open file can be both read from and written to while it is open, though changes written to the file will not be reflected in either the current AssEmbly program or other applications until the file is closed. If a file already has data in it when it is written to, the new data will be</w:t>
-      </w:r>
-      <w:r>
-        <w:t xml:space="preserve"> </w:t>
-      </w:r>
-      <w:r>
-        <w:rPr>
-          <w:bCs/>
-          <w:b/>
-        </w:rPr>
-        <w:t xml:space="preserve">appended to the end</w:t>
-      </w:r>
-      <w:r>
-        <w:t xml:space="preserve">.</w:t>
+        <w:t xml:space="preserve">Reading and writing from files is almost identical to how it is done from the console. Registers, literals, labels, and pointers can all be written, and reading must be done to a register. When using byte writing instructions, only the lower byte of registers and literals is considered, and only a single byte of memory is read for labels and pointers. An open file can be both read from and written to while it is open, though changes written to the file will not be reflected in either the current AssEmbly program or other applications until the file is closed. If a file already has data in it when it is written to, the new data will start overwriting from the first byte in the file. Any remaining data that does not get overwritten will remain unchanged, and the size of the file will not change unless more bytes are written than were originally in the file. To clear a file before writing it, use the</w:t>
+      </w:r>
+      <w:r>
+        <w:t xml:space="preserve"> </w:t>
+      </w:r>
+      <w:r>
+        <w:rPr>
+          <w:rStyle w:val="VerbatimChar"/>
+        </w:rPr>
+        <w:t xml:space="preserve">DFL</w:t>
+      </w:r>
+      <w:r>
+        <w:t xml:space="preserve"> </w:t>
+      </w:r>
+      <w:r>
+        <w:t xml:space="preserve">instruction to delete the file beforehand.</w:t>
       </w:r>
     </w:p>
     <w:p>

</xml_diff>

<commit_message>
Add entry point support to assembler
</commit_message>
<xml_diff>
--- a/Documentation/Language.docx
+++ b/Documentation/Language.docx
@@ -33,7 +33,7 @@
         <w:pStyle w:val="BodyText"/>
       </w:pPr>
       <w:r>
-        <w:t xml:space="preserve">Last revised: 2023-08-24</w:t>
+        <w:t xml:space="preserve">Last revised: 2023-08-25</w:t>
       </w:r>
     </w:p>
     <w:bookmarkStart w:id="21" w:name="introduction"/>
@@ -1901,7 +1901,22 @@
         <w:t xml:space="preserve"> </w:t>
       </w:r>
       <w:r>
-        <w:t xml:space="preserve">in the file downwards. Programs should</w:t>
+        <w:t xml:space="preserve">in the file downwards, unless a label with the name</w:t>
+      </w:r>
+      <w:r>
+        <w:t xml:space="preserve"> </w:t>
+      </w:r>
+      <w:r>
+        <w:rPr>
+          <w:rStyle w:val="VerbatimChar"/>
+        </w:rPr>
+        <w:t xml:space="preserve">ENTRY</w:t>
+      </w:r>
+      <w:r>
+        <w:t xml:space="preserve"> </w:t>
+      </w:r>
+      <w:r>
+        <w:t xml:space="preserve">is defined, in which case the processor will start there (more in the following section on labels). Programs should</w:t>
       </w:r>
       <w:r>
         <w:t xml:space="preserve"> </w:t>
@@ -2352,6 +2367,113 @@
       </w:r>
       <w:r>
         <w:t xml:space="preserve">bytes (more on this later).</w:t>
+      </w:r>
+    </w:p>
+    <w:p>
+      <w:pPr>
+        <w:pStyle w:val="BodyText"/>
+      </w:pPr>
+      <w:r>
+        <w:t xml:space="preserve">The label name</w:t>
+      </w:r>
+      <w:r>
+        <w:t xml:space="preserve"> </w:t>
+      </w:r>
+      <w:r>
+        <w:rPr>
+          <w:rStyle w:val="VerbatimChar"/>
+        </w:rPr>
+        <w:t xml:space="preserve">:ENTRY</w:t>
+      </w:r>
+      <w:r>
+        <w:t xml:space="preserve"> </w:t>
+      </w:r>
+      <w:r>
+        <w:t xml:space="preserve">(case insensitive) has a special meaning. If it is present in a file, execution will start from wherever the entry label points to. If it is not present, execution will start from the first line.</w:t>
+      </w:r>
+    </w:p>
+    <w:p>
+      <w:pPr>
+        <w:pStyle w:val="BodyText"/>
+      </w:pPr>
+      <w:r>
+        <w:t xml:space="preserve">For example, in this small file:</w:t>
+      </w:r>
+    </w:p>
+    <w:p>
+      <w:pPr>
+        <w:pStyle w:val="SourceCode"/>
+      </w:pPr>
+      <w:r>
+        <w:rPr>
+          <w:rStyle w:val="VerbatimChar"/>
+        </w:rPr>
+        <w:t xml:space="preserve">MVQ rg0, 5</w:t>
+      </w:r>
+      <w:r>
+        <w:br/>
+      </w:r>
+      <w:r>
+        <w:rPr>
+          <w:rStyle w:val="VerbatimChar"/>
+        </w:rPr>
+        <w:t xml:space="preserve">:ENTRY</w:t>
+      </w:r>
+      <w:r>
+        <w:br/>
+      </w:r>
+      <w:r>
+        <w:rPr>
+          <w:rStyle w:val="VerbatimChar"/>
+        </w:rPr>
+        <w:t xml:space="preserve">MVQ rg1, 10</w:t>
+      </w:r>
+      <w:r>
+        <w:br/>
+      </w:r>
+      <w:r>
+        <w:rPr>
+          <w:rStyle w:val="VerbatimChar"/>
+        </w:rPr>
+        <w:t xml:space="preserve">HLT</w:t>
+      </w:r>
+    </w:p>
+    <w:p>
+      <w:pPr>
+        <w:pStyle w:val="FirstParagraph"/>
+      </w:pPr>
+      <w:r>
+        <w:t xml:space="preserve">When this program is executed, only the</w:t>
+      </w:r>
+      <w:r>
+        <w:t xml:space="preserve"> </w:t>
+      </w:r>
+      <w:r>
+        <w:rPr>
+          <w:rStyle w:val="VerbatimChar"/>
+        </w:rPr>
+        <w:t xml:space="preserve">MVQ rg1, 10</w:t>
+      </w:r>
+      <w:r>
+        <w:t xml:space="preserve"> </w:t>
+      </w:r>
+      <w:r>
+        <w:t xml:space="preserve">line will run.</w:t>
+      </w:r>
+      <w:r>
+        <w:t xml:space="preserve"> </w:t>
+      </w:r>
+      <w:r>
+        <w:rPr>
+          <w:rStyle w:val="VerbatimChar"/>
+        </w:rPr>
+        <w:t xml:space="preserve">MVQ rg0, 5</w:t>
+      </w:r>
+      <w:r>
+        <w:t xml:space="preserve"> </w:t>
+      </w:r>
+      <w:r>
+        <w:t xml:space="preserve">will never be executed.</w:t>
       </w:r>
     </w:p>
     <w:bookmarkEnd w:id="26"/>
@@ -3281,7 +3403,19 @@
         <w:t xml:space="preserve">general purpose</w:t>
       </w:r>
       <w:r>
-        <w:t xml:space="preserve">, meaning they are free to be used for whatever you wish. The remaining six have special purposes within the architecture, so should be used with care.</w:t>
+        <w:t xml:space="preserve">, meaning they are free to be used for whatever you wish. All general purpose registers start with a value of</w:t>
+      </w:r>
+      <w:r>
+        <w:t xml:space="preserve"> </w:t>
+      </w:r>
+      <w:r>
+        <w:rPr>
+          <w:rStyle w:val="VerbatimChar"/>
+        </w:rPr>
+        <w:t xml:space="preserve">0</w:t>
+      </w:r>
+      <w:r>
+        <w:t xml:space="preserve">. The remaining six have special purposes within the architecture, so should be used with care.</w:t>
       </w:r>
     </w:p>
     <w:p>

</xml_diff>

<commit_message>
Add `1.1.1` to versions list in docs
</commit_message>
<xml_diff>
--- a/Documentation/Language.docx
+++ b/Documentation/Language.docx
@@ -27,13 +27,28 @@
         </w:rPr>
         <w:t xml:space="preserve">1.1.0</w:t>
       </w:r>
+      <w:r>
+        <w:t xml:space="preserve"> </w:t>
+      </w:r>
+      <w:r>
+        <w:t xml:space="preserve">-</w:t>
+      </w:r>
+      <w:r>
+        <w:t xml:space="preserve"> </w:t>
+      </w:r>
+      <w:r>
+        <w:rPr>
+          <w:rStyle w:val="VerbatimChar"/>
+        </w:rPr>
+        <w:t xml:space="preserve">1.1.1</w:t>
+      </w:r>
     </w:p>
     <w:p>
       <w:pPr>
         <w:pStyle w:val="BodyText"/>
       </w:pPr>
       <w:r>
-        <w:t xml:space="preserve">Last revised: 2023-08-20</w:t>
+        <w:t xml:space="preserve">Last revised: 2023-08-26</w:t>
       </w:r>
     </w:p>
     <w:bookmarkStart w:id="21" w:name="introduction"/>

</xml_diff>

<commit_message>
Push docs to `2.0.0`
</commit_message>
<xml_diff>
--- a/Documentation/Language.docx
+++ b/Documentation/Language.docx
@@ -25,7 +25,7 @@
         <w:rPr>
           <w:rStyle w:val="VerbatimChar"/>
         </w:rPr>
-        <w:t xml:space="preserve">1.1.0</w:t>
+        <w:t xml:space="preserve">2.0.0</w:t>
       </w:r>
     </w:p>
     <w:p>
@@ -33,7 +33,7 @@
         <w:pStyle w:val="BodyText"/>
       </w:pPr>
       <w:r>
-        <w:t xml:space="preserve">Last revised: 2023-08-25</w:t>
+        <w:t xml:space="preserve">Last revised: 2023-08-26</w:t>
       </w:r>
     </w:p>
     <w:bookmarkStart w:id="21" w:name="introduction"/>

</xml_diff>

<commit_message>
Update docs to reflect multi-byte opcodes
</commit_message>
<xml_diff>
--- a/Documentation/Language.docx
+++ b/Documentation/Language.docx
@@ -2,7 +2,7 @@
 <file path=word/document.xml><?xml version="1.0" encoding="utf-8"?>
 <w:document xmlns:w="http://schemas.openxmlformats.org/wordprocessingml/2006/main" xmlns:m="http://schemas.openxmlformats.org/officeDocument/2006/math" xmlns:r="http://schemas.openxmlformats.org/officeDocument/2006/relationships" xmlns:o="urn:schemas-microsoft-com:office:office" xmlns:v="urn:schemas-microsoft-com:vml" xmlns:w10="urn:schemas-microsoft-com:office:word" xmlns:a="http://schemas.openxmlformats.org/drawingml/2006/main" xmlns:pic="http://schemas.openxmlformats.org/drawingml/2006/picture" xmlns:wp="http://schemas.openxmlformats.org/drawingml/2006/wordprocessingDrawing">
   <w:body>
-    <w:bookmarkStart w:id="82" w:name="assembly-language-reference"/>
+    <w:bookmarkStart w:id="83" w:name="assembly-language-reference"/>
     <w:p>
       <w:pPr>
         <w:pStyle w:val="Heading1"/>
@@ -33,7 +33,7 @@
         <w:pStyle w:val="BodyText"/>
       </w:pPr>
       <w:r>
-        <w:t xml:space="preserve">Last revised: 2023-08-26</w:t>
+        <w:t xml:space="preserve">Last revised: 2023-08-27</w:t>
       </w:r>
     </w:p>
     <w:bookmarkStart w:id="21" w:name="introduction"/>
@@ -1305,6 +1305,23 @@
     <w:p>
       <w:pPr>
         <w:numPr>
+          <w:ilvl w:val="2"/>
+          <w:numId w:val="1014"/>
+        </w:numPr>
+        <w:pStyle w:val="Compact"/>
+      </w:pPr>
+      <w:hyperlink w:anchor="base-instruction-set">
+        <w:r>
+          <w:rPr>
+            <w:rStyle w:val="Hyperlink"/>
+          </w:rPr>
+          <w:t xml:space="preserve">Base Instruction Set</w:t>
+        </w:r>
+      </w:hyperlink>
+    </w:p>
+    <w:p>
+      <w:pPr>
+        <w:numPr>
           <w:ilvl w:val="1"/>
           <w:numId w:val="1002"/>
         </w:numPr>
@@ -1544,7 +1561,7 @@
               <w:jc w:val="left"/>
             </w:pPr>
             <w:r>
-              <w:t xml:space="preserve">1 byte (fixed)</w:t>
+              <w:t xml:space="preserve">1 byte (base instruction set) / 3 bytes (extension sets)</w:t>
             </w:r>
           </w:p>
         </w:tc>
@@ -1622,7 +1639,7 @@
               <w:jc w:val="left"/>
             </w:pPr>
             <w:r>
-              <w:t xml:space="preserve">165 opcodes (48 unique operations)</w:t>
+              <w:t xml:space="preserve">167 opcodes (49 unique operations)</w:t>
             </w:r>
           </w:p>
         </w:tc>
@@ -1694,7 +1711,7 @@
         <w:t xml:space="preserve"> </w:t>
       </w:r>
       <w:r>
-        <w:t xml:space="preserve">— a 3-letter code that tells the</w:t>
+        <w:t xml:space="preserve">— a human readable code that tells the</w:t>
       </w:r>
       <w:r>
         <w:t xml:space="preserve"> </w:t>
@@ -1877,7 +1894,137 @@
         <w:t xml:space="preserve">opcodes</w:t>
       </w:r>
       <w:r>
-        <w:t xml:space="preserve">, numbers (in the case of AssEmbly, single bytes), that the processor reads to know what instruction to perform and what types of operands it needs to read.</w:t>
+        <w:t xml:space="preserve">, numbers (in the case of AssEmbly either 1 or 3 bytes) that the processor reads to know what instruction to perform and what types of operands it needs to read. If an opcode starts with a</w:t>
+      </w:r>
+      <w:r>
+        <w:t xml:space="preserve"> </w:t>
+      </w:r>
+      <w:r>
+        <w:rPr>
+          <w:rStyle w:val="VerbatimChar"/>
+        </w:rPr>
+        <w:t xml:space="preserve">0xFF</w:t>
+      </w:r>
+      <w:r>
+        <w:t xml:space="preserve"> </w:t>
+      </w:r>
+      <w:r>
+        <w:t xml:space="preserve">byte, the opcode will be 3 bytes long, with the second byte corresponding to an</w:t>
+      </w:r>
+      <w:r>
+        <w:t xml:space="preserve"> </w:t>
+      </w:r>
+      <w:r>
+        <w:rPr>
+          <w:iCs/>
+          <w:i/>
+        </w:rPr>
+        <w:t xml:space="preserve">extension set</w:t>
+      </w:r>
+      <w:r>
+        <w:t xml:space="preserve"> </w:t>
+      </w:r>
+      <w:r>
+        <w:t xml:space="preserve">number, and the third byte corresponding to an</w:t>
+      </w:r>
+      <w:r>
+        <w:t xml:space="preserve"> </w:t>
+      </w:r>
+      <w:r>
+        <w:rPr>
+          <w:iCs/>
+          <w:i/>
+        </w:rPr>
+        <w:t xml:space="preserve">instruction code</w:t>
+      </w:r>
+      <w:r>
+        <w:t xml:space="preserve">. If an opcode starts with any other byte, that single byte will be the entire opcode, with the byte corresponding to an</w:t>
+      </w:r>
+      <w:r>
+        <w:t xml:space="preserve"> </w:t>
+      </w:r>
+      <w:r>
+        <w:rPr>
+          <w:iCs/>
+          <w:i/>
+        </w:rPr>
+        <w:t xml:space="preserve">instruction code</w:t>
+      </w:r>
+      <w:r>
+        <w:t xml:space="preserve"> </w:t>
+      </w:r>
+      <w:r>
+        <w:t xml:space="preserve">in the base instruction set (extension set number</w:t>
+      </w:r>
+      <w:r>
+        <w:t xml:space="preserve"> </w:t>
+      </w:r>
+      <w:r>
+        <w:rPr>
+          <w:rStyle w:val="VerbatimChar"/>
+        </w:rPr>
+        <w:t xml:space="preserve">0x00</w:t>
+      </w:r>
+      <w:r>
+        <w:t xml:space="preserve">). This means that opcodes in the form</w:t>
+      </w:r>
+      <w:r>
+        <w:t xml:space="preserve"> </w:t>
+      </w:r>
+      <w:r>
+        <w:rPr>
+          <w:rStyle w:val="VerbatimChar"/>
+        </w:rPr>
+        <w:t xml:space="preserve">0xFF, 0x00, 0x??</w:t>
+      </w:r>
+      <w:r>
+        <w:t xml:space="preserve"> </w:t>
+      </w:r>
+      <w:r>
+        <w:t xml:space="preserve">and opcodes in the form</w:t>
+      </w:r>
+      <w:r>
+        <w:t xml:space="preserve"> </w:t>
+      </w:r>
+      <w:r>
+        <w:rPr>
+          <w:rStyle w:val="VerbatimChar"/>
+        </w:rPr>
+        <w:t xml:space="preserve">0x??</w:t>
+      </w:r>
+      <w:r>
+        <w:t xml:space="preserve"> </w:t>
+      </w:r>
+      <w:r>
+        <w:t xml:space="preserve">refer to the same instruction, though this</w:t>
+      </w:r>
+      <w:r>
+        <w:t xml:space="preserve"> </w:t>
+      </w:r>
+      <w:r>
+        <w:rPr>
+          <w:bCs/>
+          <w:b/>
+        </w:rPr>
+        <w:t xml:space="preserve">only</w:t>
+      </w:r>
+      <w:r>
+        <w:t xml:space="preserve"> </w:t>
+      </w:r>
+      <w:r>
+        <w:t xml:space="preserve">works when the extension set is</w:t>
+      </w:r>
+      <w:r>
+        <w:t xml:space="preserve"> </w:t>
+      </w:r>
+      <w:r>
+        <w:rPr>
+          <w:rStyle w:val="VerbatimChar"/>
+        </w:rPr>
+        <w:t xml:space="preserve">0x00</w:t>
+      </w:r>
+      <w:r>
+        <w:t xml:space="preserve">. A full list of extension sets and instruction codes can be found toward the end of the document.</w:t>
       </w:r>
     </w:p>
     <w:p>
@@ -2832,7 +2979,7 @@
         <w:t xml:space="preserve"> </w:t>
       </w:r>
       <w:r>
-        <w:t xml:space="preserve">(i.e. the</w:t>
+        <w:t xml:space="preserve">(i.e. the start of the</w:t>
       </w:r>
       <w:r>
         <w:t xml:space="preserve"> </w:t>
@@ -7390,7 +7537,7 @@
         <w:pStyle w:val="BodyText"/>
       </w:pPr>
       <w:r>
-        <w:t xml:space="preserve">Mathematical and bitwise operations are always done with 64-bits, therefore if an address (i.e. a label or pointer) is used as the second operand, 4-bytes will be read starting at that address for the operation in little endian encoding (see the</w:t>
+        <w:t xml:space="preserve">Mathematical and bitwise operations are always done with 64-bits, therefore if an address (i.e. a label or pointer) is used as the second operand, 8 bytes will be read starting at that address for the operation in little endian encoding (see the</w:t>
       </w:r>
       <w:r>
         <w:t xml:space="preserve"> </w:t>
@@ -17231,13 +17378,117 @@
       </w:r>
     </w:p>
     <w:bookmarkEnd w:id="79"/>
-    <w:bookmarkStart w:id="80" w:name="full-instruction-reference"/>
+    <w:bookmarkStart w:id="81" w:name="full-instruction-reference"/>
     <w:p>
       <w:pPr>
         <w:pStyle w:val="Heading2"/>
       </w:pPr>
       <w:r>
         <w:t xml:space="preserve">Full Instruction Reference</w:t>
+      </w:r>
+    </w:p>
+    <w:bookmarkStart w:id="80" w:name="base-instruction-set"/>
+    <w:p>
+      <w:pPr>
+        <w:pStyle w:val="Heading3"/>
+      </w:pPr>
+      <w:r>
+        <w:t xml:space="preserve">Base Instruction Set</w:t>
+      </w:r>
+    </w:p>
+    <w:p>
+      <w:pPr>
+        <w:pStyle w:val="FirstParagraph"/>
+      </w:pPr>
+      <w:r>
+        <w:t xml:space="preserve">Extension set number</w:t>
+      </w:r>
+      <w:r>
+        <w:t xml:space="preserve"> </w:t>
+      </w:r>
+      <w:r>
+        <w:rPr>
+          <w:rStyle w:val="VerbatimChar"/>
+        </w:rPr>
+        <w:t xml:space="preserve">0x00</w:t>
+      </w:r>
+      <w:r>
+        <w:t xml:space="preserve">, opcodes start with</w:t>
+      </w:r>
+      <w:r>
+        <w:t xml:space="preserve"> </w:t>
+      </w:r>
+      <w:r>
+        <w:rPr>
+          <w:rStyle w:val="VerbatimChar"/>
+        </w:rPr>
+        <w:t xml:space="preserve">0xFF, 0x00</w:t>
+      </w:r>
+      <w:r>
+        <w:t xml:space="preserve">.</w:t>
+      </w:r>
+    </w:p>
+    <w:p>
+      <w:pPr>
+        <w:pStyle w:val="BodyText"/>
+      </w:pPr>
+      <w:r>
+        <w:t xml:space="preserve">Note that for the base instruction set (number</w:t>
+      </w:r>
+      <w:r>
+        <w:t xml:space="preserve"> </w:t>
+      </w:r>
+      <w:r>
+        <w:rPr>
+          <w:rStyle w:val="VerbatimChar"/>
+        </w:rPr>
+        <w:t xml:space="preserve">0x00</w:t>
+      </w:r>
+      <w:r>
+        <w:t xml:space="preserve">)</w:t>
+      </w:r>
+      <w:r>
+        <w:t xml:space="preserve"> </w:t>
+      </w:r>
+      <w:r>
+        <w:rPr>
+          <w:iCs/>
+          <w:i/>
+        </w:rPr>
+        <w:t xml:space="preserve">only</w:t>
+      </w:r>
+      <w:r>
+        <w:t xml:space="preserve">, the leading</w:t>
+      </w:r>
+      <w:r>
+        <w:t xml:space="preserve"> </w:t>
+      </w:r>
+      <w:r>
+        <w:rPr>
+          <w:rStyle w:val="VerbatimChar"/>
+        </w:rPr>
+        <w:t xml:space="preserve">0xFF, 0x00</w:t>
+      </w:r>
+      <w:r>
+        <w:t xml:space="preserve"> </w:t>
+      </w:r>
+      <w:r>
+        <w:t xml:space="preserve">to specify the extension set can be omitted, as the processor will automatically treat opcodes not starting with</w:t>
+      </w:r>
+      <w:r>
+        <w:t xml:space="preserve"> </w:t>
+      </w:r>
+      <w:r>
+        <w:rPr>
+          <w:rStyle w:val="VerbatimChar"/>
+        </w:rPr>
+        <w:t xml:space="preserve">0xFF</w:t>
+      </w:r>
+      <w:r>
+        <w:t xml:space="preserve"> </w:t>
+      </w:r>
+      <w:r>
+        <w:t xml:space="preserve">as base instruction set opcodes.</w:t>
       </w:r>
     </w:p>
     <w:tbl>
@@ -17249,11 +17500,11 @@
         <w:tblLayout w:type="fixed"/>
       </w:tblPr>
       <w:tblGrid>
-        <w:gridCol w:w="532"/>
-        <w:gridCol w:w="1882"/>
-        <w:gridCol w:w="1065"/>
-        <w:gridCol w:w="4155"/>
-        <w:gridCol w:w="284"/>
+        <w:gridCol w:w="1342"/>
+        <w:gridCol w:w="1476"/>
+        <w:gridCol w:w="1342"/>
+        <w:gridCol w:w="1342"/>
+        <w:gridCol w:w="2416"/>
       </w:tblGrid>
       <w:tr>
         <w:trPr>
@@ -17315,7 +17566,7 @@
               <w:jc w:val="left"/>
             </w:pPr>
             <w:r>
-              <w:t xml:space="preserve">Opcode</w:t>
+              <w:t xml:space="preserve">Instruction Code</w:t>
             </w:r>
           </w:p>
         </w:tc>
@@ -29764,7 +30015,8 @@
       </w:tr>
     </w:tbl>
     <w:bookmarkEnd w:id="80"/>
-    <w:bookmarkStart w:id="81" w:name="ascii-table"/>
+    <w:bookmarkEnd w:id="81"/>
+    <w:bookmarkStart w:id="82" w:name="ascii-table"/>
     <w:p>
       <w:pPr>
         <w:pStyle w:val="Heading2"/>
@@ -32363,8 +32615,8 @@
         <w:t xml:space="preserve">Copyright © 2022–2023 Ptolemy Hill</w:t>
       </w:r>
     </w:p>
-    <w:bookmarkEnd w:id="81"/>
     <w:bookmarkEnd w:id="82"/>
+    <w:bookmarkEnd w:id="83"/>
     <w:sectPr/>
   </w:body>
 </w:document>
@@ -32587,6 +32839,9 @@
     <w:abstractNumId w:val="991"/>
   </w:num>
   <w:num w:numId="1013">
+    <w:abstractNumId w:val="991"/>
+  </w:num>
+  <w:num w:numId="1014">
     <w:abstractNumId w:val="991"/>
   </w:num>
 </w:numbering>

</xml_diff>

<commit_message>
Update project header and description
</commit_message>
<xml_diff>
--- a/Documentation/Language.docx
+++ b/Documentation/Language.docx
@@ -33,7 +33,7 @@
         <w:pStyle w:val="BodyText"/>
       </w:pPr>
       <w:r>
-        <w:t xml:space="preserve">Last revised: 2023-08-27</w:t>
+        <w:t xml:space="preserve">Last revised: 2023-09-05</w:t>
       </w:r>
     </w:p>
     <w:bookmarkStart w:id="21" w:name="introduction"/>
@@ -50,7 +50,7 @@
         <w:pStyle w:val="FirstParagraph"/>
       </w:pPr>
       <w:r>
-        <w:t xml:space="preserve">AssEmbly is a mock processor architecture and assembly language written in C# and running on .NET. It is designed to simplify the process of learning and writing in assembly language, while still following the same basic concepts and constraints seen in mainstream architectures such as x86.</w:t>
+        <w:t xml:space="preserve">AssEmbly is a custom processor architecture and assembly language implemented in .NET. It is designed to simplify the process of learning and writing in assembly language, while still following the same basic concepts and constraints seen in mainstream architectures such as x86.</w:t>
       </w:r>
     </w:p>
     <w:p>

</xml_diff>

<commit_message>
Add signed extension to full instruction reference
</commit_message>
<xml_diff>
--- a/Documentation/Language.docx
+++ b/Documentation/Language.docx
@@ -2,7 +2,7 @@
 <file path=word/document.xml><?xml version="1.0" encoding="utf-8"?>
 <w:document xmlns:w="http://schemas.openxmlformats.org/wordprocessingml/2006/main" xmlns:m="http://schemas.openxmlformats.org/officeDocument/2006/math" xmlns:r="http://schemas.openxmlformats.org/officeDocument/2006/relationships" xmlns:o="urn:schemas-microsoft-com:office:office" xmlns:v="urn:schemas-microsoft-com:vml" xmlns:w10="urn:schemas-microsoft-com:office:word" xmlns:a="http://schemas.openxmlformats.org/drawingml/2006/main" xmlns:pic="http://schemas.openxmlformats.org/drawingml/2006/picture" xmlns:wp="http://schemas.openxmlformats.org/drawingml/2006/wordprocessingDrawing">
   <w:body>
-    <w:bookmarkStart w:id="83" w:name="assembly-language-reference"/>
+    <w:bookmarkStart w:id="84" w:name="assembly-language-reference"/>
     <w:p>
       <w:pPr>
         <w:pStyle w:val="Heading1"/>
@@ -1322,6 +1322,23 @@
     <w:p>
       <w:pPr>
         <w:numPr>
+          <w:ilvl w:val="2"/>
+          <w:numId w:val="1014"/>
+        </w:numPr>
+        <w:pStyle w:val="Compact"/>
+      </w:pPr>
+      <w:hyperlink w:anchor="signed-extension-set">
+        <w:r>
+          <w:rPr>
+            <w:rStyle w:val="Hyperlink"/>
+          </w:rPr>
+          <w:t xml:space="preserve">Signed Extension Set</w:t>
+        </w:r>
+      </w:hyperlink>
+    </w:p>
+    <w:p>
+      <w:pPr>
+        <w:numPr>
           <w:ilvl w:val="1"/>
           <w:numId w:val="1002"/>
         </w:numPr>
@@ -17378,7 +17395,7 @@
       </w:r>
     </w:p>
     <w:bookmarkEnd w:id="79"/>
-    <w:bookmarkStart w:id="81" w:name="full-instruction-reference"/>
+    <w:bookmarkStart w:id="82" w:name="full-instruction-reference"/>
     <w:p>
       <w:pPr>
         <w:pStyle w:val="Heading2"/>
@@ -30015,8 +30032,4833 @@
       </w:tr>
     </w:tbl>
     <w:bookmarkEnd w:id="80"/>
+    <w:bookmarkStart w:id="81" w:name="signed-extension-set"/>
+    <w:p>
+      <w:pPr>
+        <w:pStyle w:val="Heading3"/>
+      </w:pPr>
+      <w:r>
+        <w:t xml:space="preserve">Signed Extension Set</w:t>
+      </w:r>
+    </w:p>
+    <w:p>
+      <w:pPr>
+        <w:pStyle w:val="FirstParagraph"/>
+      </w:pPr>
+      <w:r>
+        <w:t xml:space="preserve">Extension set number</w:t>
+      </w:r>
+      <w:r>
+        <w:t xml:space="preserve"> </w:t>
+      </w:r>
+      <w:r>
+        <w:rPr>
+          <w:rStyle w:val="VerbatimChar"/>
+        </w:rPr>
+        <w:t xml:space="preserve">0x01</w:t>
+      </w:r>
+      <w:r>
+        <w:t xml:space="preserve">, opcodes start with</w:t>
+      </w:r>
+      <w:r>
+        <w:t xml:space="preserve"> </w:t>
+      </w:r>
+      <w:r>
+        <w:rPr>
+          <w:rStyle w:val="VerbatimChar"/>
+        </w:rPr>
+        <w:t xml:space="preserve">0xFF, 0x01</w:t>
+      </w:r>
+      <w:r>
+        <w:t xml:space="preserve">.</w:t>
+      </w:r>
+    </w:p>
+    <w:tbl>
+      <w:tblPr>
+        <w:tblStyle w:val="Table"/>
+        <w:tblW w:type="pct" w:w="5000"/>
+        <w:tblLook w:firstRow="1" w:lastRow="0" w:firstColumn="0" w:lastColumn="0" w:noHBand="0" w:noVBand="0" w:val="0020"/>
+        <w:jc w:val="start"/>
+        <w:tblLayout w:type="fixed"/>
+      </w:tblPr>
+      <w:tblGrid>
+        <w:gridCol w:w="1342"/>
+        <w:gridCol w:w="1476"/>
+        <w:gridCol w:w="1342"/>
+        <w:gridCol w:w="1342"/>
+        <w:gridCol w:w="2416"/>
+      </w:tblGrid>
+      <w:tr>
+        <w:trPr>
+          <w:tblHeader w:val="true"/>
+        </w:trPr>
+        <w:tc>
+          <w:tcPr/>
+          <w:p>
+            <w:pPr>
+              <w:pStyle w:val="Compact"/>
+              <w:jc w:val="left"/>
+            </w:pPr>
+            <w:r>
+              <w:t xml:space="preserve">Mnemonic</w:t>
+            </w:r>
+          </w:p>
+        </w:tc>
+        <w:tc>
+          <w:tcPr/>
+          <w:p>
+            <w:pPr>
+              <w:pStyle w:val="Compact"/>
+              <w:jc w:val="left"/>
+            </w:pPr>
+            <w:r>
+              <w:t xml:space="preserve">Full Name</w:t>
+            </w:r>
+          </w:p>
+        </w:tc>
+        <w:tc>
+          <w:tcPr/>
+          <w:p>
+            <w:pPr>
+              <w:pStyle w:val="Compact"/>
+              <w:jc w:val="left"/>
+            </w:pPr>
+            <w:r>
+              <w:t xml:space="preserve">Operands</w:t>
+            </w:r>
+          </w:p>
+        </w:tc>
+        <w:tc>
+          <w:tcPr/>
+          <w:p>
+            <w:pPr>
+              <w:pStyle w:val="Compact"/>
+              <w:jc w:val="left"/>
+            </w:pPr>
+            <w:r>
+              <w:t xml:space="preserve">Function</w:t>
+            </w:r>
+          </w:p>
+        </w:tc>
+        <w:tc>
+          <w:tcPr/>
+          <w:p>
+            <w:pPr>
+              <w:pStyle w:val="Compact"/>
+              <w:jc w:val="left"/>
+            </w:pPr>
+            <w:r>
+              <w:t xml:space="preserve">Instruction Code</w:t>
+            </w:r>
+          </w:p>
+        </w:tc>
+      </w:tr>
+      <w:tr>
+        <w:tc>
+          <w:tcPr/>
+          <w:p>
+            <w:pPr>
+              <w:pStyle w:val="Compact"/>
+              <w:jc w:val="left"/>
+            </w:pPr>
+            <w:r>
+              <w:rPr>
+                <w:bCs/>
+                <w:b/>
+              </w:rPr>
+              <w:t xml:space="preserve">Signed Conditional Jumps</w:t>
+            </w:r>
+          </w:p>
+        </w:tc>
+        <w:tc>
+          <w:tcPr/>
+          <w:p>
+            <w:pPr>
+              <w:pStyle w:val="Compact"/>
+            </w:pPr>
+          </w:p>
+        </w:tc>
+        <w:tc>
+          <w:tcPr/>
+          <w:p>
+            <w:pPr>
+              <w:pStyle w:val="Compact"/>
+            </w:pPr>
+          </w:p>
+        </w:tc>
+        <w:tc>
+          <w:tcPr/>
+          <w:p>
+            <w:pPr>
+              <w:pStyle w:val="Compact"/>
+            </w:pPr>
+          </w:p>
+        </w:tc>
+        <w:tc>
+          <w:tcPr/>
+          <w:p>
+            <w:pPr>
+              <w:pStyle w:val="Compact"/>
+            </w:pPr>
+          </w:p>
+        </w:tc>
+      </w:tr>
+      <w:tr>
+        <w:tc>
+          <w:tcPr/>
+          <w:p>
+            <w:pPr>
+              <w:pStyle w:val="Compact"/>
+              <w:jc w:val="left"/>
+            </w:pPr>
+            <w:r>
+              <w:rPr>
+                <w:rStyle w:val="VerbatimChar"/>
+              </w:rPr>
+              <w:t xml:space="preserve">SIGN_JLT</w:t>
+            </w:r>
+          </w:p>
+        </w:tc>
+        <w:tc>
+          <w:tcPr/>
+          <w:p>
+            <w:pPr>
+              <w:pStyle w:val="Compact"/>
+              <w:jc w:val="left"/>
+            </w:pPr>
+            <w:r>
+              <w:t xml:space="preserve">Jump if Less Than</w:t>
+            </w:r>
+          </w:p>
+        </w:tc>
+        <w:tc>
+          <w:tcPr/>
+          <w:p>
+            <w:pPr>
+              <w:pStyle w:val="Compact"/>
+              <w:jc w:val="left"/>
+            </w:pPr>
+            <w:r>
+              <w:t xml:space="preserve">Address</w:t>
+            </w:r>
+          </w:p>
+        </w:tc>
+        <w:tc>
+          <w:tcPr/>
+          <w:p>
+            <w:pPr>
+              <w:pStyle w:val="Compact"/>
+              <w:jc w:val="left"/>
+            </w:pPr>
+            <w:r>
+              <w:t xml:space="preserve">Jump to an address in a label only if the sign and overflow status flags are different</w:t>
+            </w:r>
+          </w:p>
+        </w:tc>
+        <w:tc>
+          <w:tcPr/>
+          <w:p>
+            <w:pPr>
+              <w:pStyle w:val="Compact"/>
+              <w:jc w:val="left"/>
+            </w:pPr>
+            <w:r>
+              <w:rPr>
+                <w:rStyle w:val="VerbatimChar"/>
+              </w:rPr>
+              <w:t xml:space="preserve">0x00</w:t>
+            </w:r>
+          </w:p>
+        </w:tc>
+      </w:tr>
+      <w:tr>
+        <w:tc>
+          <w:tcPr/>
+          <w:p>
+            <w:pPr>
+              <w:pStyle w:val="Compact"/>
+              <w:jc w:val="left"/>
+            </w:pPr>
+            <w:r>
+              <w:rPr>
+                <w:rStyle w:val="VerbatimChar"/>
+              </w:rPr>
+              <w:t xml:space="preserve">SIGN_JLT</w:t>
+            </w:r>
+          </w:p>
+        </w:tc>
+        <w:tc>
+          <w:tcPr/>
+          <w:p>
+            <w:pPr>
+              <w:pStyle w:val="Compact"/>
+              <w:jc w:val="left"/>
+            </w:pPr>
+            <w:r>
+              <w:t xml:space="preserve">Jump if Less Than</w:t>
+            </w:r>
+          </w:p>
+        </w:tc>
+        <w:tc>
+          <w:tcPr/>
+          <w:p>
+            <w:pPr>
+              <w:pStyle w:val="Compact"/>
+              <w:jc w:val="left"/>
+            </w:pPr>
+            <w:r>
+              <w:t xml:space="preserve">Pointer</w:t>
+            </w:r>
+          </w:p>
+        </w:tc>
+        <w:tc>
+          <w:tcPr/>
+          <w:p>
+            <w:pPr>
+              <w:pStyle w:val="Compact"/>
+              <w:jc w:val="left"/>
+            </w:pPr>
+            <w:r>
+              <w:t xml:space="preserve">Jump to an address in a register only if the sign and overflow status flags are different</w:t>
+            </w:r>
+          </w:p>
+        </w:tc>
+        <w:tc>
+          <w:tcPr/>
+          <w:p>
+            <w:pPr>
+              <w:pStyle w:val="Compact"/>
+              <w:jc w:val="left"/>
+            </w:pPr>
+            <w:r>
+              <w:rPr>
+                <w:rStyle w:val="VerbatimChar"/>
+              </w:rPr>
+              <w:t xml:space="preserve">0x01</w:t>
+            </w:r>
+          </w:p>
+        </w:tc>
+      </w:tr>
+      <w:tr>
+        <w:tc>
+          <w:tcPr/>
+          <w:p>
+            <w:pPr>
+              <w:pStyle w:val="Compact"/>
+              <w:jc w:val="left"/>
+            </w:pPr>
+            <w:r>
+              <w:rPr>
+                <w:rStyle w:val="VerbatimChar"/>
+              </w:rPr>
+              <w:t xml:space="preserve">SIGN_JLE</w:t>
+            </w:r>
+          </w:p>
+        </w:tc>
+        <w:tc>
+          <w:tcPr/>
+          <w:p>
+            <w:pPr>
+              <w:pStyle w:val="Compact"/>
+              <w:jc w:val="left"/>
+            </w:pPr>
+            <w:r>
+              <w:t xml:space="preserve">Jump if Less Than or Equal To</w:t>
+            </w:r>
+          </w:p>
+        </w:tc>
+        <w:tc>
+          <w:tcPr/>
+          <w:p>
+            <w:pPr>
+              <w:pStyle w:val="Compact"/>
+              <w:jc w:val="left"/>
+            </w:pPr>
+            <w:r>
+              <w:t xml:space="preserve">Address</w:t>
+            </w:r>
+          </w:p>
+        </w:tc>
+        <w:tc>
+          <w:tcPr/>
+          <w:p>
+            <w:pPr>
+              <w:pStyle w:val="Compact"/>
+              <w:jc w:val="left"/>
+            </w:pPr>
+            <w:r>
+              <w:t xml:space="preserve">Jump to an address in a label only if the sign and overflow status flags are different or the zero status flag is set</w:t>
+            </w:r>
+          </w:p>
+        </w:tc>
+        <w:tc>
+          <w:tcPr/>
+          <w:p>
+            <w:pPr>
+              <w:pStyle w:val="Compact"/>
+              <w:jc w:val="left"/>
+            </w:pPr>
+            <w:r>
+              <w:rPr>
+                <w:rStyle w:val="VerbatimChar"/>
+              </w:rPr>
+              <w:t xml:space="preserve">0x02</w:t>
+            </w:r>
+          </w:p>
+        </w:tc>
+      </w:tr>
+      <w:tr>
+        <w:tc>
+          <w:tcPr/>
+          <w:p>
+            <w:pPr>
+              <w:pStyle w:val="Compact"/>
+              <w:jc w:val="left"/>
+            </w:pPr>
+            <w:r>
+              <w:rPr>
+                <w:rStyle w:val="VerbatimChar"/>
+              </w:rPr>
+              <w:t xml:space="preserve">SIGN_JLE</w:t>
+            </w:r>
+          </w:p>
+        </w:tc>
+        <w:tc>
+          <w:tcPr/>
+          <w:p>
+            <w:pPr>
+              <w:pStyle w:val="Compact"/>
+              <w:jc w:val="left"/>
+            </w:pPr>
+            <w:r>
+              <w:t xml:space="preserve">Jump if Less Than or Equal To</w:t>
+            </w:r>
+          </w:p>
+        </w:tc>
+        <w:tc>
+          <w:tcPr/>
+          <w:p>
+            <w:pPr>
+              <w:pStyle w:val="Compact"/>
+              <w:jc w:val="left"/>
+            </w:pPr>
+            <w:r>
+              <w:t xml:space="preserve">Pointer</w:t>
+            </w:r>
+          </w:p>
+        </w:tc>
+        <w:tc>
+          <w:tcPr/>
+          <w:p>
+            <w:pPr>
+              <w:pStyle w:val="Compact"/>
+              <w:jc w:val="left"/>
+            </w:pPr>
+            <w:r>
+              <w:t xml:space="preserve">Jump to an address in a register only if the sign and overflow status flags are different or the zero status flag is set</w:t>
+            </w:r>
+          </w:p>
+        </w:tc>
+        <w:tc>
+          <w:tcPr/>
+          <w:p>
+            <w:pPr>
+              <w:pStyle w:val="Compact"/>
+              <w:jc w:val="left"/>
+            </w:pPr>
+            <w:r>
+              <w:rPr>
+                <w:rStyle w:val="VerbatimChar"/>
+              </w:rPr>
+              <w:t xml:space="preserve">0x03</w:t>
+            </w:r>
+          </w:p>
+        </w:tc>
+      </w:tr>
+      <w:tr>
+        <w:tc>
+          <w:tcPr/>
+          <w:p>
+            <w:pPr>
+              <w:pStyle w:val="Compact"/>
+              <w:jc w:val="left"/>
+            </w:pPr>
+            <w:r>
+              <w:rPr>
+                <w:rStyle w:val="VerbatimChar"/>
+              </w:rPr>
+              <w:t xml:space="preserve">SIGN_JGT</w:t>
+            </w:r>
+          </w:p>
+        </w:tc>
+        <w:tc>
+          <w:tcPr/>
+          <w:p>
+            <w:pPr>
+              <w:pStyle w:val="Compact"/>
+              <w:jc w:val="left"/>
+            </w:pPr>
+            <w:r>
+              <w:t xml:space="preserve">Jump if Greater Than</w:t>
+            </w:r>
+          </w:p>
+        </w:tc>
+        <w:tc>
+          <w:tcPr/>
+          <w:p>
+            <w:pPr>
+              <w:pStyle w:val="Compact"/>
+              <w:jc w:val="left"/>
+            </w:pPr>
+            <w:r>
+              <w:t xml:space="preserve">Address</w:t>
+            </w:r>
+          </w:p>
+        </w:tc>
+        <w:tc>
+          <w:tcPr/>
+          <w:p>
+            <w:pPr>
+              <w:pStyle w:val="Compact"/>
+              <w:jc w:val="left"/>
+            </w:pPr>
+            <w:r>
+              <w:t xml:space="preserve">Jump to an address in a label only if the sign and overflow status flags are the same and the zero status flag is unset</w:t>
+            </w:r>
+          </w:p>
+        </w:tc>
+        <w:tc>
+          <w:tcPr/>
+          <w:p>
+            <w:pPr>
+              <w:pStyle w:val="Compact"/>
+              <w:jc w:val="left"/>
+            </w:pPr>
+            <w:r>
+              <w:rPr>
+                <w:rStyle w:val="VerbatimChar"/>
+              </w:rPr>
+              <w:t xml:space="preserve">0x04</w:t>
+            </w:r>
+          </w:p>
+        </w:tc>
+      </w:tr>
+      <w:tr>
+        <w:tc>
+          <w:tcPr/>
+          <w:p>
+            <w:pPr>
+              <w:pStyle w:val="Compact"/>
+              <w:jc w:val="left"/>
+            </w:pPr>
+            <w:r>
+              <w:rPr>
+                <w:rStyle w:val="VerbatimChar"/>
+              </w:rPr>
+              <w:t xml:space="preserve">SIGN_JGT</w:t>
+            </w:r>
+          </w:p>
+        </w:tc>
+        <w:tc>
+          <w:tcPr/>
+          <w:p>
+            <w:pPr>
+              <w:pStyle w:val="Compact"/>
+              <w:jc w:val="left"/>
+            </w:pPr>
+            <w:r>
+              <w:t xml:space="preserve">Jump if Greater Than</w:t>
+            </w:r>
+          </w:p>
+        </w:tc>
+        <w:tc>
+          <w:tcPr/>
+          <w:p>
+            <w:pPr>
+              <w:pStyle w:val="Compact"/>
+              <w:jc w:val="left"/>
+            </w:pPr>
+            <w:r>
+              <w:t xml:space="preserve">Pointer</w:t>
+            </w:r>
+          </w:p>
+        </w:tc>
+        <w:tc>
+          <w:tcPr/>
+          <w:p>
+            <w:pPr>
+              <w:pStyle w:val="Compact"/>
+              <w:jc w:val="left"/>
+            </w:pPr>
+            <w:r>
+              <w:t xml:space="preserve">Jump to an address in a register only if the sign and overflow status flags are the same and the zero status flag is unset</w:t>
+            </w:r>
+          </w:p>
+        </w:tc>
+        <w:tc>
+          <w:tcPr/>
+          <w:p>
+            <w:pPr>
+              <w:pStyle w:val="Compact"/>
+              <w:jc w:val="left"/>
+            </w:pPr>
+            <w:r>
+              <w:rPr>
+                <w:rStyle w:val="VerbatimChar"/>
+              </w:rPr>
+              <w:t xml:space="preserve">0x05</w:t>
+            </w:r>
+          </w:p>
+        </w:tc>
+      </w:tr>
+      <w:tr>
+        <w:tc>
+          <w:tcPr/>
+          <w:p>
+            <w:pPr>
+              <w:pStyle w:val="Compact"/>
+              <w:jc w:val="left"/>
+            </w:pPr>
+            <w:r>
+              <w:rPr>
+                <w:rStyle w:val="VerbatimChar"/>
+              </w:rPr>
+              <w:t xml:space="preserve">SIGN_JGE</w:t>
+            </w:r>
+          </w:p>
+        </w:tc>
+        <w:tc>
+          <w:tcPr/>
+          <w:p>
+            <w:pPr>
+              <w:pStyle w:val="Compact"/>
+              <w:jc w:val="left"/>
+            </w:pPr>
+            <w:r>
+              <w:t xml:space="preserve">Jump if Greater Than or Equal To</w:t>
+            </w:r>
+          </w:p>
+        </w:tc>
+        <w:tc>
+          <w:tcPr/>
+          <w:p>
+            <w:pPr>
+              <w:pStyle w:val="Compact"/>
+              <w:jc w:val="left"/>
+            </w:pPr>
+            <w:r>
+              <w:t xml:space="preserve">Address</w:t>
+            </w:r>
+          </w:p>
+        </w:tc>
+        <w:tc>
+          <w:tcPr/>
+          <w:p>
+            <w:pPr>
+              <w:pStyle w:val="Compact"/>
+              <w:jc w:val="left"/>
+            </w:pPr>
+            <w:r>
+              <w:t xml:space="preserve">Jump to an address in a label only if the sign and overflow status flags are the same</w:t>
+            </w:r>
+          </w:p>
+        </w:tc>
+        <w:tc>
+          <w:tcPr/>
+          <w:p>
+            <w:pPr>
+              <w:pStyle w:val="Compact"/>
+              <w:jc w:val="left"/>
+            </w:pPr>
+            <w:r>
+              <w:rPr>
+                <w:rStyle w:val="VerbatimChar"/>
+              </w:rPr>
+              <w:t xml:space="preserve">0x06</w:t>
+            </w:r>
+          </w:p>
+        </w:tc>
+      </w:tr>
+      <w:tr>
+        <w:tc>
+          <w:tcPr/>
+          <w:p>
+            <w:pPr>
+              <w:pStyle w:val="Compact"/>
+              <w:jc w:val="left"/>
+            </w:pPr>
+            <w:r>
+              <w:rPr>
+                <w:rStyle w:val="VerbatimChar"/>
+              </w:rPr>
+              <w:t xml:space="preserve">SIGN_JGE</w:t>
+            </w:r>
+          </w:p>
+        </w:tc>
+        <w:tc>
+          <w:tcPr/>
+          <w:p>
+            <w:pPr>
+              <w:pStyle w:val="Compact"/>
+              <w:jc w:val="left"/>
+            </w:pPr>
+            <w:r>
+              <w:t xml:space="preserve">Jump if Greater Than or Equal To</w:t>
+            </w:r>
+          </w:p>
+        </w:tc>
+        <w:tc>
+          <w:tcPr/>
+          <w:p>
+            <w:pPr>
+              <w:pStyle w:val="Compact"/>
+              <w:jc w:val="left"/>
+            </w:pPr>
+            <w:r>
+              <w:t xml:space="preserve">Pointer</w:t>
+            </w:r>
+          </w:p>
+        </w:tc>
+        <w:tc>
+          <w:tcPr/>
+          <w:p>
+            <w:pPr>
+              <w:pStyle w:val="Compact"/>
+              <w:jc w:val="left"/>
+            </w:pPr>
+            <w:r>
+              <w:t xml:space="preserve">Jump to an address in a register only if the sign and overflow status flags are the same</w:t>
+            </w:r>
+          </w:p>
+        </w:tc>
+        <w:tc>
+          <w:tcPr/>
+          <w:p>
+            <w:pPr>
+              <w:pStyle w:val="Compact"/>
+              <w:jc w:val="left"/>
+            </w:pPr>
+            <w:r>
+              <w:rPr>
+                <w:rStyle w:val="VerbatimChar"/>
+              </w:rPr>
+              <w:t xml:space="preserve">0x07</w:t>
+            </w:r>
+          </w:p>
+        </w:tc>
+      </w:tr>
+      <w:tr>
+        <w:tc>
+          <w:tcPr/>
+          <w:p>
+            <w:pPr>
+              <w:pStyle w:val="Compact"/>
+              <w:jc w:val="left"/>
+            </w:pPr>
+            <w:r>
+              <w:rPr>
+                <w:rStyle w:val="VerbatimChar"/>
+              </w:rPr>
+              <w:t xml:space="preserve">SIGN_JSI</w:t>
+            </w:r>
+          </w:p>
+        </w:tc>
+        <w:tc>
+          <w:tcPr/>
+          <w:p>
+            <w:pPr>
+              <w:pStyle w:val="Compact"/>
+              <w:jc w:val="left"/>
+            </w:pPr>
+            <w:r>
+              <w:t xml:space="preserve">Jump if Signed</w:t>
+            </w:r>
+          </w:p>
+        </w:tc>
+        <w:tc>
+          <w:tcPr/>
+          <w:p>
+            <w:pPr>
+              <w:pStyle w:val="Compact"/>
+              <w:jc w:val="left"/>
+            </w:pPr>
+            <w:r>
+              <w:t xml:space="preserve">Address</w:t>
+            </w:r>
+          </w:p>
+        </w:tc>
+        <w:tc>
+          <w:tcPr/>
+          <w:p>
+            <w:pPr>
+              <w:pStyle w:val="Compact"/>
+              <w:jc w:val="left"/>
+            </w:pPr>
+            <w:r>
+              <w:t xml:space="preserve">Jump to an address in a label only if the sign status flag is set</w:t>
+            </w:r>
+          </w:p>
+        </w:tc>
+        <w:tc>
+          <w:tcPr/>
+          <w:p>
+            <w:pPr>
+              <w:pStyle w:val="Compact"/>
+              <w:jc w:val="left"/>
+            </w:pPr>
+            <w:r>
+              <w:rPr>
+                <w:rStyle w:val="VerbatimChar"/>
+              </w:rPr>
+              <w:t xml:space="preserve">0x08</w:t>
+            </w:r>
+          </w:p>
+        </w:tc>
+      </w:tr>
+      <w:tr>
+        <w:tc>
+          <w:tcPr/>
+          <w:p>
+            <w:pPr>
+              <w:pStyle w:val="Compact"/>
+              <w:jc w:val="left"/>
+            </w:pPr>
+            <w:r>
+              <w:rPr>
+                <w:rStyle w:val="VerbatimChar"/>
+              </w:rPr>
+              <w:t xml:space="preserve">SIGN_JSI</w:t>
+            </w:r>
+          </w:p>
+        </w:tc>
+        <w:tc>
+          <w:tcPr/>
+          <w:p>
+            <w:pPr>
+              <w:pStyle w:val="Compact"/>
+              <w:jc w:val="left"/>
+            </w:pPr>
+            <w:r>
+              <w:t xml:space="preserve">Jump if Signed</w:t>
+            </w:r>
+          </w:p>
+        </w:tc>
+        <w:tc>
+          <w:tcPr/>
+          <w:p>
+            <w:pPr>
+              <w:pStyle w:val="Compact"/>
+              <w:jc w:val="left"/>
+            </w:pPr>
+            <w:r>
+              <w:t xml:space="preserve">Pointer</w:t>
+            </w:r>
+          </w:p>
+        </w:tc>
+        <w:tc>
+          <w:tcPr/>
+          <w:p>
+            <w:pPr>
+              <w:pStyle w:val="Compact"/>
+              <w:jc w:val="left"/>
+            </w:pPr>
+            <w:r>
+              <w:t xml:space="preserve">Jump to an address in a register only if the sign status flag is set</w:t>
+            </w:r>
+          </w:p>
+        </w:tc>
+        <w:tc>
+          <w:tcPr/>
+          <w:p>
+            <w:pPr>
+              <w:pStyle w:val="Compact"/>
+              <w:jc w:val="left"/>
+            </w:pPr>
+            <w:r>
+              <w:rPr>
+                <w:rStyle w:val="VerbatimChar"/>
+              </w:rPr>
+              <w:t xml:space="preserve">0x09</w:t>
+            </w:r>
+          </w:p>
+        </w:tc>
+      </w:tr>
+      <w:tr>
+        <w:tc>
+          <w:tcPr/>
+          <w:p>
+            <w:pPr>
+              <w:pStyle w:val="Compact"/>
+              <w:jc w:val="left"/>
+            </w:pPr>
+            <w:r>
+              <w:rPr>
+                <w:rStyle w:val="VerbatimChar"/>
+              </w:rPr>
+              <w:t xml:space="preserve">SIGN_JNS</w:t>
+            </w:r>
+          </w:p>
+        </w:tc>
+        <w:tc>
+          <w:tcPr/>
+          <w:p>
+            <w:pPr>
+              <w:pStyle w:val="Compact"/>
+              <w:jc w:val="left"/>
+            </w:pPr>
+            <w:r>
+              <w:t xml:space="preserve">Jump if not Signed</w:t>
+            </w:r>
+          </w:p>
+        </w:tc>
+        <w:tc>
+          <w:tcPr/>
+          <w:p>
+            <w:pPr>
+              <w:pStyle w:val="Compact"/>
+              <w:jc w:val="left"/>
+            </w:pPr>
+            <w:r>
+              <w:t xml:space="preserve">Address</w:t>
+            </w:r>
+          </w:p>
+        </w:tc>
+        <w:tc>
+          <w:tcPr/>
+          <w:p>
+            <w:pPr>
+              <w:pStyle w:val="Compact"/>
+              <w:jc w:val="left"/>
+            </w:pPr>
+            <w:r>
+              <w:t xml:space="preserve">Jump to an address in a label only if the sign status flag is unset</w:t>
+            </w:r>
+          </w:p>
+        </w:tc>
+        <w:tc>
+          <w:tcPr/>
+          <w:p>
+            <w:pPr>
+              <w:pStyle w:val="Compact"/>
+              <w:jc w:val="left"/>
+            </w:pPr>
+            <w:r>
+              <w:rPr>
+                <w:rStyle w:val="VerbatimChar"/>
+              </w:rPr>
+              <w:t xml:space="preserve">0x0A</w:t>
+            </w:r>
+          </w:p>
+        </w:tc>
+      </w:tr>
+      <w:tr>
+        <w:tc>
+          <w:tcPr/>
+          <w:p>
+            <w:pPr>
+              <w:pStyle w:val="Compact"/>
+              <w:jc w:val="left"/>
+            </w:pPr>
+            <w:r>
+              <w:rPr>
+                <w:rStyle w:val="VerbatimChar"/>
+              </w:rPr>
+              <w:t xml:space="preserve">SIGN_JNS</w:t>
+            </w:r>
+          </w:p>
+        </w:tc>
+        <w:tc>
+          <w:tcPr/>
+          <w:p>
+            <w:pPr>
+              <w:pStyle w:val="Compact"/>
+              <w:jc w:val="left"/>
+            </w:pPr>
+            <w:r>
+              <w:t xml:space="preserve">Jump if not Signed</w:t>
+            </w:r>
+          </w:p>
+        </w:tc>
+        <w:tc>
+          <w:tcPr/>
+          <w:p>
+            <w:pPr>
+              <w:pStyle w:val="Compact"/>
+              <w:jc w:val="left"/>
+            </w:pPr>
+            <w:r>
+              <w:t xml:space="preserve">Pointer</w:t>
+            </w:r>
+          </w:p>
+        </w:tc>
+        <w:tc>
+          <w:tcPr/>
+          <w:p>
+            <w:pPr>
+              <w:pStyle w:val="Compact"/>
+              <w:jc w:val="left"/>
+            </w:pPr>
+            <w:r>
+              <w:t xml:space="preserve">Jump to an address in a register only the sign status flag is unset</w:t>
+            </w:r>
+          </w:p>
+        </w:tc>
+        <w:tc>
+          <w:tcPr/>
+          <w:p>
+            <w:pPr>
+              <w:pStyle w:val="Compact"/>
+              <w:jc w:val="left"/>
+            </w:pPr>
+            <w:r>
+              <w:rPr>
+                <w:rStyle w:val="VerbatimChar"/>
+              </w:rPr>
+              <w:t xml:space="preserve">0x0B</w:t>
+            </w:r>
+          </w:p>
+        </w:tc>
+      </w:tr>
+      <w:tr>
+        <w:tc>
+          <w:tcPr/>
+          <w:p>
+            <w:pPr>
+              <w:pStyle w:val="Compact"/>
+              <w:jc w:val="left"/>
+            </w:pPr>
+            <w:r>
+              <w:rPr>
+                <w:rStyle w:val="VerbatimChar"/>
+              </w:rPr>
+              <w:t xml:space="preserve">SIGN_JOV</w:t>
+            </w:r>
+          </w:p>
+        </w:tc>
+        <w:tc>
+          <w:tcPr/>
+          <w:p>
+            <w:pPr>
+              <w:pStyle w:val="Compact"/>
+              <w:jc w:val="left"/>
+            </w:pPr>
+            <w:r>
+              <w:t xml:space="preserve">Jump if Overflow</w:t>
+            </w:r>
+          </w:p>
+        </w:tc>
+        <w:tc>
+          <w:tcPr/>
+          <w:p>
+            <w:pPr>
+              <w:pStyle w:val="Compact"/>
+              <w:jc w:val="left"/>
+            </w:pPr>
+            <w:r>
+              <w:t xml:space="preserve">Address</w:t>
+            </w:r>
+          </w:p>
+        </w:tc>
+        <w:tc>
+          <w:tcPr/>
+          <w:p>
+            <w:pPr>
+              <w:pStyle w:val="Compact"/>
+              <w:jc w:val="left"/>
+            </w:pPr>
+            <w:r>
+              <w:t xml:space="preserve">Jump to an address in a label only if the overflow status flag is set</w:t>
+            </w:r>
+          </w:p>
+        </w:tc>
+        <w:tc>
+          <w:tcPr/>
+          <w:p>
+            <w:pPr>
+              <w:pStyle w:val="Compact"/>
+              <w:jc w:val="left"/>
+            </w:pPr>
+            <w:r>
+              <w:rPr>
+                <w:rStyle w:val="VerbatimChar"/>
+              </w:rPr>
+              <w:t xml:space="preserve">0x0C</w:t>
+            </w:r>
+          </w:p>
+        </w:tc>
+      </w:tr>
+      <w:tr>
+        <w:tc>
+          <w:tcPr/>
+          <w:p>
+            <w:pPr>
+              <w:pStyle w:val="Compact"/>
+              <w:jc w:val="left"/>
+            </w:pPr>
+            <w:r>
+              <w:rPr>
+                <w:rStyle w:val="VerbatimChar"/>
+              </w:rPr>
+              <w:t xml:space="preserve">SIGN_JOV</w:t>
+            </w:r>
+          </w:p>
+        </w:tc>
+        <w:tc>
+          <w:tcPr/>
+          <w:p>
+            <w:pPr>
+              <w:pStyle w:val="Compact"/>
+              <w:jc w:val="left"/>
+            </w:pPr>
+            <w:r>
+              <w:t xml:space="preserve">Jump if Overflow</w:t>
+            </w:r>
+          </w:p>
+        </w:tc>
+        <w:tc>
+          <w:tcPr/>
+          <w:p>
+            <w:pPr>
+              <w:pStyle w:val="Compact"/>
+              <w:jc w:val="left"/>
+            </w:pPr>
+            <w:r>
+              <w:t xml:space="preserve">Pointer</w:t>
+            </w:r>
+          </w:p>
+        </w:tc>
+        <w:tc>
+          <w:tcPr/>
+          <w:p>
+            <w:pPr>
+              <w:pStyle w:val="Compact"/>
+              <w:jc w:val="left"/>
+            </w:pPr>
+            <w:r>
+              <w:t xml:space="preserve">Jump to an address in a register only if the overflow status flag is set</w:t>
+            </w:r>
+          </w:p>
+        </w:tc>
+        <w:tc>
+          <w:tcPr/>
+          <w:p>
+            <w:pPr>
+              <w:pStyle w:val="Compact"/>
+              <w:jc w:val="left"/>
+            </w:pPr>
+            <w:r>
+              <w:rPr>
+                <w:rStyle w:val="VerbatimChar"/>
+              </w:rPr>
+              <w:t xml:space="preserve">0x0D</w:t>
+            </w:r>
+          </w:p>
+        </w:tc>
+      </w:tr>
+      <w:tr>
+        <w:tc>
+          <w:tcPr/>
+          <w:p>
+            <w:pPr>
+              <w:pStyle w:val="Compact"/>
+              <w:jc w:val="left"/>
+            </w:pPr>
+            <w:r>
+              <w:rPr>
+                <w:rStyle w:val="VerbatimChar"/>
+              </w:rPr>
+              <w:t xml:space="preserve">SIGN_JNO</w:t>
+            </w:r>
+          </w:p>
+        </w:tc>
+        <w:tc>
+          <w:tcPr/>
+          <w:p>
+            <w:pPr>
+              <w:pStyle w:val="Compact"/>
+              <w:jc w:val="left"/>
+            </w:pPr>
+            <w:r>
+              <w:t xml:space="preserve">Jump if not Overflow</w:t>
+            </w:r>
+          </w:p>
+        </w:tc>
+        <w:tc>
+          <w:tcPr/>
+          <w:p>
+            <w:pPr>
+              <w:pStyle w:val="Compact"/>
+              <w:jc w:val="left"/>
+            </w:pPr>
+            <w:r>
+              <w:t xml:space="preserve">Address</w:t>
+            </w:r>
+          </w:p>
+        </w:tc>
+        <w:tc>
+          <w:tcPr/>
+          <w:p>
+            <w:pPr>
+              <w:pStyle w:val="Compact"/>
+              <w:jc w:val="left"/>
+            </w:pPr>
+            <w:r>
+              <w:t xml:space="preserve">Jump to an address in a label only if the overflow status flag is unset</w:t>
+            </w:r>
+          </w:p>
+        </w:tc>
+        <w:tc>
+          <w:tcPr/>
+          <w:p>
+            <w:pPr>
+              <w:pStyle w:val="Compact"/>
+              <w:jc w:val="left"/>
+            </w:pPr>
+            <w:r>
+              <w:rPr>
+                <w:rStyle w:val="VerbatimChar"/>
+              </w:rPr>
+              <w:t xml:space="preserve">0x0E</w:t>
+            </w:r>
+          </w:p>
+        </w:tc>
+      </w:tr>
+      <w:tr>
+        <w:tc>
+          <w:tcPr/>
+          <w:p>
+            <w:pPr>
+              <w:pStyle w:val="Compact"/>
+              <w:jc w:val="left"/>
+            </w:pPr>
+            <w:r>
+              <w:rPr>
+                <w:rStyle w:val="VerbatimChar"/>
+              </w:rPr>
+              <w:t xml:space="preserve">SIGN_JNO</w:t>
+            </w:r>
+          </w:p>
+        </w:tc>
+        <w:tc>
+          <w:tcPr/>
+          <w:p>
+            <w:pPr>
+              <w:pStyle w:val="Compact"/>
+              <w:jc w:val="left"/>
+            </w:pPr>
+            <w:r>
+              <w:t xml:space="preserve">Jump if not Overflow</w:t>
+            </w:r>
+          </w:p>
+        </w:tc>
+        <w:tc>
+          <w:tcPr/>
+          <w:p>
+            <w:pPr>
+              <w:pStyle w:val="Compact"/>
+              <w:jc w:val="left"/>
+            </w:pPr>
+            <w:r>
+              <w:t xml:space="preserve">Pointer</w:t>
+            </w:r>
+          </w:p>
+        </w:tc>
+        <w:tc>
+          <w:tcPr/>
+          <w:p>
+            <w:pPr>
+              <w:pStyle w:val="Compact"/>
+              <w:jc w:val="left"/>
+            </w:pPr>
+            <w:r>
+              <w:t xml:space="preserve">Jump to an address in a register only if the overflow status flag is unset</w:t>
+            </w:r>
+          </w:p>
+        </w:tc>
+        <w:tc>
+          <w:tcPr/>
+          <w:p>
+            <w:pPr>
+              <w:pStyle w:val="Compact"/>
+              <w:jc w:val="left"/>
+            </w:pPr>
+            <w:r>
+              <w:rPr>
+                <w:rStyle w:val="VerbatimChar"/>
+              </w:rPr>
+              <w:t xml:space="preserve">0x0F</w:t>
+            </w:r>
+          </w:p>
+        </w:tc>
+      </w:tr>
+      <w:tr>
+        <w:tc>
+          <w:tcPr/>
+          <w:p>
+            <w:pPr>
+              <w:pStyle w:val="Compact"/>
+              <w:jc w:val="left"/>
+            </w:pPr>
+            <w:r>
+              <w:rPr>
+                <w:bCs/>
+                <w:b/>
+              </w:rPr>
+              <w:t xml:space="preserve">Math</w:t>
+            </w:r>
+          </w:p>
+        </w:tc>
+        <w:tc>
+          <w:tcPr/>
+          <w:p>
+            <w:pPr>
+              <w:pStyle w:val="Compact"/>
+            </w:pPr>
+          </w:p>
+        </w:tc>
+        <w:tc>
+          <w:tcPr/>
+          <w:p>
+            <w:pPr>
+              <w:pStyle w:val="Compact"/>
+            </w:pPr>
+          </w:p>
+        </w:tc>
+        <w:tc>
+          <w:tcPr/>
+          <w:p>
+            <w:pPr>
+              <w:pStyle w:val="Compact"/>
+            </w:pPr>
+          </w:p>
+        </w:tc>
+        <w:tc>
+          <w:tcPr/>
+          <w:p>
+            <w:pPr>
+              <w:pStyle w:val="Compact"/>
+            </w:pPr>
+          </w:p>
+        </w:tc>
+      </w:tr>
+      <w:tr>
+        <w:tc>
+          <w:tcPr/>
+          <w:p>
+            <w:pPr>
+              <w:pStyle w:val="Compact"/>
+              <w:jc w:val="left"/>
+            </w:pPr>
+            <w:r>
+              <w:rPr>
+                <w:rStyle w:val="VerbatimChar"/>
+              </w:rPr>
+              <w:t xml:space="preserve">SIGN_DIV</w:t>
+            </w:r>
+          </w:p>
+        </w:tc>
+        <w:tc>
+          <w:tcPr/>
+          <w:p>
+            <w:pPr>
+              <w:pStyle w:val="Compact"/>
+              <w:jc w:val="left"/>
+            </w:pPr>
+            <w:r>
+              <w:t xml:space="preserve">Integer Divide</w:t>
+            </w:r>
+          </w:p>
+        </w:tc>
+        <w:tc>
+          <w:tcPr/>
+          <w:p>
+            <w:pPr>
+              <w:pStyle w:val="Compact"/>
+              <w:jc w:val="left"/>
+            </w:pPr>
+            <w:r>
+              <w:t xml:space="preserve">Register, Register</w:t>
+            </w:r>
+          </w:p>
+        </w:tc>
+        <w:tc>
+          <w:tcPr/>
+          <w:p>
+            <w:pPr>
+              <w:pStyle w:val="Compact"/>
+              <w:jc w:val="left"/>
+            </w:pPr>
+            <w:r>
+              <w:t xml:space="preserve">Divide the contents of one register by another, discarding the remainder</w:t>
+            </w:r>
+          </w:p>
+        </w:tc>
+        <w:tc>
+          <w:tcPr/>
+          <w:p>
+            <w:pPr>
+              <w:pStyle w:val="Compact"/>
+              <w:jc w:val="left"/>
+            </w:pPr>
+            <w:r>
+              <w:rPr>
+                <w:rStyle w:val="VerbatimChar"/>
+              </w:rPr>
+              <w:t xml:space="preserve">0x10</w:t>
+            </w:r>
+          </w:p>
+        </w:tc>
+      </w:tr>
+      <w:tr>
+        <w:tc>
+          <w:tcPr/>
+          <w:p>
+            <w:pPr>
+              <w:pStyle w:val="Compact"/>
+              <w:jc w:val="left"/>
+            </w:pPr>
+            <w:r>
+              <w:rPr>
+                <w:rStyle w:val="VerbatimChar"/>
+              </w:rPr>
+              <w:t xml:space="preserve">SIGN_DIV</w:t>
+            </w:r>
+          </w:p>
+        </w:tc>
+        <w:tc>
+          <w:tcPr/>
+          <w:p>
+            <w:pPr>
+              <w:pStyle w:val="Compact"/>
+              <w:jc w:val="left"/>
+            </w:pPr>
+            <w:r>
+              <w:t xml:space="preserve">Integer Divide</w:t>
+            </w:r>
+          </w:p>
+        </w:tc>
+        <w:tc>
+          <w:tcPr/>
+          <w:p>
+            <w:pPr>
+              <w:pStyle w:val="Compact"/>
+              <w:jc w:val="left"/>
+            </w:pPr>
+            <w:r>
+              <w:t xml:space="preserve">Register, Literal</w:t>
+            </w:r>
+          </w:p>
+        </w:tc>
+        <w:tc>
+          <w:tcPr/>
+          <w:p>
+            <w:pPr>
+              <w:pStyle w:val="Compact"/>
+              <w:jc w:val="left"/>
+            </w:pPr>
+            <w:r>
+              <w:t xml:space="preserve">Divide the contents of a register by a literal value, discarding the remainder</w:t>
+            </w:r>
+          </w:p>
+        </w:tc>
+        <w:tc>
+          <w:tcPr/>
+          <w:p>
+            <w:pPr>
+              <w:pStyle w:val="Compact"/>
+              <w:jc w:val="left"/>
+            </w:pPr>
+            <w:r>
+              <w:rPr>
+                <w:rStyle w:val="VerbatimChar"/>
+              </w:rPr>
+              <w:t xml:space="preserve">0x11</w:t>
+            </w:r>
+          </w:p>
+        </w:tc>
+      </w:tr>
+      <w:tr>
+        <w:tc>
+          <w:tcPr/>
+          <w:p>
+            <w:pPr>
+              <w:pStyle w:val="Compact"/>
+              <w:jc w:val="left"/>
+            </w:pPr>
+            <w:r>
+              <w:rPr>
+                <w:rStyle w:val="VerbatimChar"/>
+              </w:rPr>
+              <w:t xml:space="preserve">SIGN_DIV</w:t>
+            </w:r>
+          </w:p>
+        </w:tc>
+        <w:tc>
+          <w:tcPr/>
+          <w:p>
+            <w:pPr>
+              <w:pStyle w:val="Compact"/>
+              <w:jc w:val="left"/>
+            </w:pPr>
+            <w:r>
+              <w:t xml:space="preserve">Integer Divide</w:t>
+            </w:r>
+          </w:p>
+        </w:tc>
+        <w:tc>
+          <w:tcPr/>
+          <w:p>
+            <w:pPr>
+              <w:pStyle w:val="Compact"/>
+              <w:jc w:val="left"/>
+            </w:pPr>
+            <w:r>
+              <w:t xml:space="preserve">Register, Address</w:t>
+            </w:r>
+          </w:p>
+        </w:tc>
+        <w:tc>
+          <w:tcPr/>
+          <w:p>
+            <w:pPr>
+              <w:pStyle w:val="Compact"/>
+              <w:jc w:val="left"/>
+            </w:pPr>
+            <w:r>
+              <w:t xml:space="preserve">Divide a register by the contents of memory at an address in a label, discarding the remainder</w:t>
+            </w:r>
+          </w:p>
+        </w:tc>
+        <w:tc>
+          <w:tcPr/>
+          <w:p>
+            <w:pPr>
+              <w:pStyle w:val="Compact"/>
+              <w:jc w:val="left"/>
+            </w:pPr>
+            <w:r>
+              <w:rPr>
+                <w:rStyle w:val="VerbatimChar"/>
+              </w:rPr>
+              <w:t xml:space="preserve">0x12</w:t>
+            </w:r>
+          </w:p>
+        </w:tc>
+      </w:tr>
+      <w:tr>
+        <w:tc>
+          <w:tcPr/>
+          <w:p>
+            <w:pPr>
+              <w:pStyle w:val="Compact"/>
+              <w:jc w:val="left"/>
+            </w:pPr>
+            <w:r>
+              <w:rPr>
+                <w:rStyle w:val="VerbatimChar"/>
+              </w:rPr>
+              <w:t xml:space="preserve">SIGN_DIV</w:t>
+            </w:r>
+          </w:p>
+        </w:tc>
+        <w:tc>
+          <w:tcPr/>
+          <w:p>
+            <w:pPr>
+              <w:pStyle w:val="Compact"/>
+              <w:jc w:val="left"/>
+            </w:pPr>
+            <w:r>
+              <w:t xml:space="preserve">Integer Divide</w:t>
+            </w:r>
+          </w:p>
+        </w:tc>
+        <w:tc>
+          <w:tcPr/>
+          <w:p>
+            <w:pPr>
+              <w:pStyle w:val="Compact"/>
+              <w:jc w:val="left"/>
+            </w:pPr>
+            <w:r>
+              <w:t xml:space="preserve">Register, Pointer</w:t>
+            </w:r>
+          </w:p>
+        </w:tc>
+        <w:tc>
+          <w:tcPr/>
+          <w:p>
+            <w:pPr>
+              <w:pStyle w:val="Compact"/>
+              <w:jc w:val="left"/>
+            </w:pPr>
+            <w:r>
+              <w:t xml:space="preserve">Divide a register by the contents of memory at an address in a register, discarding the remainder</w:t>
+            </w:r>
+          </w:p>
+        </w:tc>
+        <w:tc>
+          <w:tcPr/>
+          <w:p>
+            <w:pPr>
+              <w:pStyle w:val="Compact"/>
+              <w:jc w:val="left"/>
+            </w:pPr>
+            <w:r>
+              <w:rPr>
+                <w:rStyle w:val="VerbatimChar"/>
+              </w:rPr>
+              <w:t xml:space="preserve">0x13</w:t>
+            </w:r>
+          </w:p>
+        </w:tc>
+      </w:tr>
+      <w:tr>
+        <w:tc>
+          <w:tcPr/>
+          <w:p>
+            <w:pPr>
+              <w:pStyle w:val="Compact"/>
+              <w:jc w:val="left"/>
+            </w:pPr>
+            <w:r>
+              <w:rPr>
+                <w:rStyle w:val="VerbatimChar"/>
+              </w:rPr>
+              <w:t xml:space="preserve">SIGN_DVR</w:t>
+            </w:r>
+          </w:p>
+        </w:tc>
+        <w:tc>
+          <w:tcPr/>
+          <w:p>
+            <w:pPr>
+              <w:pStyle w:val="Compact"/>
+              <w:jc w:val="left"/>
+            </w:pPr>
+            <w:r>
+              <w:t xml:space="preserve">Divide With Remainder</w:t>
+            </w:r>
+          </w:p>
+        </w:tc>
+        <w:tc>
+          <w:tcPr/>
+          <w:p>
+            <w:pPr>
+              <w:pStyle w:val="Compact"/>
+              <w:jc w:val="left"/>
+            </w:pPr>
+            <w:r>
+              <w:t xml:space="preserve">Register, Register, Register</w:t>
+            </w:r>
+          </w:p>
+        </w:tc>
+        <w:tc>
+          <w:tcPr/>
+          <w:p>
+            <w:pPr>
+              <w:pStyle w:val="Compact"/>
+              <w:jc w:val="left"/>
+            </w:pPr>
+            <w:r>
+              <w:t xml:space="preserve">Divide the contents of one register by another, storing the remainder</w:t>
+            </w:r>
+          </w:p>
+        </w:tc>
+        <w:tc>
+          <w:tcPr/>
+          <w:p>
+            <w:pPr>
+              <w:pStyle w:val="Compact"/>
+              <w:jc w:val="left"/>
+            </w:pPr>
+            <w:r>
+              <w:rPr>
+                <w:rStyle w:val="VerbatimChar"/>
+              </w:rPr>
+              <w:t xml:space="preserve">0x14</w:t>
+            </w:r>
+          </w:p>
+        </w:tc>
+      </w:tr>
+      <w:tr>
+        <w:tc>
+          <w:tcPr/>
+          <w:p>
+            <w:pPr>
+              <w:pStyle w:val="Compact"/>
+              <w:jc w:val="left"/>
+            </w:pPr>
+            <w:r>
+              <w:rPr>
+                <w:rStyle w:val="VerbatimChar"/>
+              </w:rPr>
+              <w:t xml:space="preserve">SIGN_DVR</w:t>
+            </w:r>
+          </w:p>
+        </w:tc>
+        <w:tc>
+          <w:tcPr/>
+          <w:p>
+            <w:pPr>
+              <w:pStyle w:val="Compact"/>
+              <w:jc w:val="left"/>
+            </w:pPr>
+            <w:r>
+              <w:t xml:space="preserve">Divide With Remainder</w:t>
+            </w:r>
+          </w:p>
+        </w:tc>
+        <w:tc>
+          <w:tcPr/>
+          <w:p>
+            <w:pPr>
+              <w:pStyle w:val="Compact"/>
+              <w:jc w:val="left"/>
+            </w:pPr>
+            <w:r>
+              <w:t xml:space="preserve">Register, Register, Literal</w:t>
+            </w:r>
+          </w:p>
+        </w:tc>
+        <w:tc>
+          <w:tcPr/>
+          <w:p>
+            <w:pPr>
+              <w:pStyle w:val="Compact"/>
+              <w:jc w:val="left"/>
+            </w:pPr>
+            <w:r>
+              <w:t xml:space="preserve">Divide the contents of a register by a literal value, storing the remainder</w:t>
+            </w:r>
+          </w:p>
+        </w:tc>
+        <w:tc>
+          <w:tcPr/>
+          <w:p>
+            <w:pPr>
+              <w:pStyle w:val="Compact"/>
+              <w:jc w:val="left"/>
+            </w:pPr>
+            <w:r>
+              <w:rPr>
+                <w:rStyle w:val="VerbatimChar"/>
+              </w:rPr>
+              <w:t xml:space="preserve">0x15</w:t>
+            </w:r>
+          </w:p>
+        </w:tc>
+      </w:tr>
+      <w:tr>
+        <w:tc>
+          <w:tcPr/>
+          <w:p>
+            <w:pPr>
+              <w:pStyle w:val="Compact"/>
+              <w:jc w:val="left"/>
+            </w:pPr>
+            <w:r>
+              <w:rPr>
+                <w:rStyle w:val="VerbatimChar"/>
+              </w:rPr>
+              <w:t xml:space="preserve">SIGN_DVR</w:t>
+            </w:r>
+          </w:p>
+        </w:tc>
+        <w:tc>
+          <w:tcPr/>
+          <w:p>
+            <w:pPr>
+              <w:pStyle w:val="Compact"/>
+              <w:jc w:val="left"/>
+            </w:pPr>
+            <w:r>
+              <w:t xml:space="preserve">Divide With Remainder</w:t>
+            </w:r>
+          </w:p>
+        </w:tc>
+        <w:tc>
+          <w:tcPr/>
+          <w:p>
+            <w:pPr>
+              <w:pStyle w:val="Compact"/>
+              <w:jc w:val="left"/>
+            </w:pPr>
+            <w:r>
+              <w:t xml:space="preserve">Register, Register, Address</w:t>
+            </w:r>
+          </w:p>
+        </w:tc>
+        <w:tc>
+          <w:tcPr/>
+          <w:p>
+            <w:pPr>
+              <w:pStyle w:val="Compact"/>
+              <w:jc w:val="left"/>
+            </w:pPr>
+            <w:r>
+              <w:t xml:space="preserve">Divide a register by the contents of memory at an address in a label, storing the remainder</w:t>
+            </w:r>
+          </w:p>
+        </w:tc>
+        <w:tc>
+          <w:tcPr/>
+          <w:p>
+            <w:pPr>
+              <w:pStyle w:val="Compact"/>
+              <w:jc w:val="left"/>
+            </w:pPr>
+            <w:r>
+              <w:rPr>
+                <w:rStyle w:val="VerbatimChar"/>
+              </w:rPr>
+              <w:t xml:space="preserve">0x16</w:t>
+            </w:r>
+          </w:p>
+        </w:tc>
+      </w:tr>
+      <w:tr>
+        <w:tc>
+          <w:tcPr/>
+          <w:p>
+            <w:pPr>
+              <w:pStyle w:val="Compact"/>
+              <w:jc w:val="left"/>
+            </w:pPr>
+            <w:r>
+              <w:rPr>
+                <w:rStyle w:val="VerbatimChar"/>
+              </w:rPr>
+              <w:t xml:space="preserve">SIGN_DVR</w:t>
+            </w:r>
+          </w:p>
+        </w:tc>
+        <w:tc>
+          <w:tcPr/>
+          <w:p>
+            <w:pPr>
+              <w:pStyle w:val="Compact"/>
+              <w:jc w:val="left"/>
+            </w:pPr>
+            <w:r>
+              <w:t xml:space="preserve">Divide With Remainder</w:t>
+            </w:r>
+          </w:p>
+        </w:tc>
+        <w:tc>
+          <w:tcPr/>
+          <w:p>
+            <w:pPr>
+              <w:pStyle w:val="Compact"/>
+              <w:jc w:val="left"/>
+            </w:pPr>
+            <w:r>
+              <w:t xml:space="preserve">Register, Register, Pointer</w:t>
+            </w:r>
+          </w:p>
+        </w:tc>
+        <w:tc>
+          <w:tcPr/>
+          <w:p>
+            <w:pPr>
+              <w:pStyle w:val="Compact"/>
+              <w:jc w:val="left"/>
+            </w:pPr>
+            <w:r>
+              <w:t xml:space="preserve">Divide a register by the contents of memory at an address in a register, storing the remainder</w:t>
+            </w:r>
+          </w:p>
+        </w:tc>
+        <w:tc>
+          <w:tcPr/>
+          <w:p>
+            <w:pPr>
+              <w:pStyle w:val="Compact"/>
+              <w:jc w:val="left"/>
+            </w:pPr>
+            <w:r>
+              <w:rPr>
+                <w:rStyle w:val="VerbatimChar"/>
+              </w:rPr>
+              <w:t xml:space="preserve">0x17</w:t>
+            </w:r>
+          </w:p>
+        </w:tc>
+      </w:tr>
+      <w:tr>
+        <w:tc>
+          <w:tcPr/>
+          <w:p>
+            <w:pPr>
+              <w:pStyle w:val="Compact"/>
+              <w:jc w:val="left"/>
+            </w:pPr>
+            <w:r>
+              <w:rPr>
+                <w:rStyle w:val="VerbatimChar"/>
+              </w:rPr>
+              <w:t xml:space="preserve">SIGN_REM</w:t>
+            </w:r>
+          </w:p>
+        </w:tc>
+        <w:tc>
+          <w:tcPr/>
+          <w:p>
+            <w:pPr>
+              <w:pStyle w:val="Compact"/>
+              <w:jc w:val="left"/>
+            </w:pPr>
+            <w:r>
+              <w:t xml:space="preserve">Remainder Only</w:t>
+            </w:r>
+          </w:p>
+        </w:tc>
+        <w:tc>
+          <w:tcPr/>
+          <w:p>
+            <w:pPr>
+              <w:pStyle w:val="Compact"/>
+              <w:jc w:val="left"/>
+            </w:pPr>
+            <w:r>
+              <w:t xml:space="preserve">Register, Register</w:t>
+            </w:r>
+          </w:p>
+        </w:tc>
+        <w:tc>
+          <w:tcPr/>
+          <w:p>
+            <w:pPr>
+              <w:pStyle w:val="Compact"/>
+              <w:jc w:val="left"/>
+            </w:pPr>
+            <w:r>
+              <w:t xml:space="preserve">Divide the contents of one register by another, storing only the remainder</w:t>
+            </w:r>
+          </w:p>
+        </w:tc>
+        <w:tc>
+          <w:tcPr/>
+          <w:p>
+            <w:pPr>
+              <w:pStyle w:val="Compact"/>
+              <w:jc w:val="left"/>
+            </w:pPr>
+            <w:r>
+              <w:rPr>
+                <w:rStyle w:val="VerbatimChar"/>
+              </w:rPr>
+              <w:t xml:space="preserve">0x18</w:t>
+            </w:r>
+          </w:p>
+        </w:tc>
+      </w:tr>
+      <w:tr>
+        <w:tc>
+          <w:tcPr/>
+          <w:p>
+            <w:pPr>
+              <w:pStyle w:val="Compact"/>
+              <w:jc w:val="left"/>
+            </w:pPr>
+            <w:r>
+              <w:rPr>
+                <w:rStyle w:val="VerbatimChar"/>
+              </w:rPr>
+              <w:t xml:space="preserve">SIGN_REM</w:t>
+            </w:r>
+          </w:p>
+        </w:tc>
+        <w:tc>
+          <w:tcPr/>
+          <w:p>
+            <w:pPr>
+              <w:pStyle w:val="Compact"/>
+              <w:jc w:val="left"/>
+            </w:pPr>
+            <w:r>
+              <w:t xml:space="preserve">Remainder Only</w:t>
+            </w:r>
+          </w:p>
+        </w:tc>
+        <w:tc>
+          <w:tcPr/>
+          <w:p>
+            <w:pPr>
+              <w:pStyle w:val="Compact"/>
+              <w:jc w:val="left"/>
+            </w:pPr>
+            <w:r>
+              <w:t xml:space="preserve">Register, Literal</w:t>
+            </w:r>
+          </w:p>
+        </w:tc>
+        <w:tc>
+          <w:tcPr/>
+          <w:p>
+            <w:pPr>
+              <w:pStyle w:val="Compact"/>
+              <w:jc w:val="left"/>
+            </w:pPr>
+            <w:r>
+              <w:t xml:space="preserve">Divide the contents of a register by a literal value, storing only the remainder</w:t>
+            </w:r>
+          </w:p>
+        </w:tc>
+        <w:tc>
+          <w:tcPr/>
+          <w:p>
+            <w:pPr>
+              <w:pStyle w:val="Compact"/>
+              <w:jc w:val="left"/>
+            </w:pPr>
+            <w:r>
+              <w:rPr>
+                <w:rStyle w:val="VerbatimChar"/>
+              </w:rPr>
+              <w:t xml:space="preserve">0x19</w:t>
+            </w:r>
+          </w:p>
+        </w:tc>
+      </w:tr>
+      <w:tr>
+        <w:tc>
+          <w:tcPr/>
+          <w:p>
+            <w:pPr>
+              <w:pStyle w:val="Compact"/>
+              <w:jc w:val="left"/>
+            </w:pPr>
+            <w:r>
+              <w:rPr>
+                <w:rStyle w:val="VerbatimChar"/>
+              </w:rPr>
+              <w:t xml:space="preserve">SIGN_REM</w:t>
+            </w:r>
+          </w:p>
+        </w:tc>
+        <w:tc>
+          <w:tcPr/>
+          <w:p>
+            <w:pPr>
+              <w:pStyle w:val="Compact"/>
+              <w:jc w:val="left"/>
+            </w:pPr>
+            <w:r>
+              <w:t xml:space="preserve">Remainder Only</w:t>
+            </w:r>
+          </w:p>
+        </w:tc>
+        <w:tc>
+          <w:tcPr/>
+          <w:p>
+            <w:pPr>
+              <w:pStyle w:val="Compact"/>
+              <w:jc w:val="left"/>
+            </w:pPr>
+            <w:r>
+              <w:t xml:space="preserve">Register, Address</w:t>
+            </w:r>
+          </w:p>
+        </w:tc>
+        <w:tc>
+          <w:tcPr/>
+          <w:p>
+            <w:pPr>
+              <w:pStyle w:val="Compact"/>
+              <w:jc w:val="left"/>
+            </w:pPr>
+            <w:r>
+              <w:t xml:space="preserve">Divide a register by the contents of memory at an address in a label, storing only the remainder</w:t>
+            </w:r>
+          </w:p>
+        </w:tc>
+        <w:tc>
+          <w:tcPr/>
+          <w:p>
+            <w:pPr>
+              <w:pStyle w:val="Compact"/>
+              <w:jc w:val="left"/>
+            </w:pPr>
+            <w:r>
+              <w:rPr>
+                <w:rStyle w:val="VerbatimChar"/>
+              </w:rPr>
+              <w:t xml:space="preserve">0x1A</w:t>
+            </w:r>
+          </w:p>
+        </w:tc>
+      </w:tr>
+      <w:tr>
+        <w:tc>
+          <w:tcPr/>
+          <w:p>
+            <w:pPr>
+              <w:pStyle w:val="Compact"/>
+              <w:jc w:val="left"/>
+            </w:pPr>
+            <w:r>
+              <w:rPr>
+                <w:rStyle w:val="VerbatimChar"/>
+              </w:rPr>
+              <w:t xml:space="preserve">SIGN_REM</w:t>
+            </w:r>
+          </w:p>
+        </w:tc>
+        <w:tc>
+          <w:tcPr/>
+          <w:p>
+            <w:pPr>
+              <w:pStyle w:val="Compact"/>
+              <w:jc w:val="left"/>
+            </w:pPr>
+            <w:r>
+              <w:t xml:space="preserve">Remainder Only</w:t>
+            </w:r>
+          </w:p>
+        </w:tc>
+        <w:tc>
+          <w:tcPr/>
+          <w:p>
+            <w:pPr>
+              <w:pStyle w:val="Compact"/>
+              <w:jc w:val="left"/>
+            </w:pPr>
+            <w:r>
+              <w:t xml:space="preserve">Register, Pointer</w:t>
+            </w:r>
+          </w:p>
+        </w:tc>
+        <w:tc>
+          <w:tcPr/>
+          <w:p>
+            <w:pPr>
+              <w:pStyle w:val="Compact"/>
+              <w:jc w:val="left"/>
+            </w:pPr>
+            <w:r>
+              <w:t xml:space="preserve">Divide a register by the contents of memory at an address in a register, storing only the remainder</w:t>
+            </w:r>
+          </w:p>
+        </w:tc>
+        <w:tc>
+          <w:tcPr/>
+          <w:p>
+            <w:pPr>
+              <w:pStyle w:val="Compact"/>
+              <w:jc w:val="left"/>
+            </w:pPr>
+            <w:r>
+              <w:rPr>
+                <w:rStyle w:val="VerbatimChar"/>
+              </w:rPr>
+              <w:t xml:space="preserve">0x1B</w:t>
+            </w:r>
+          </w:p>
+        </w:tc>
+      </w:tr>
+      <w:tr>
+        <w:tc>
+          <w:tcPr/>
+          <w:p>
+            <w:pPr>
+              <w:pStyle w:val="Compact"/>
+              <w:jc w:val="left"/>
+            </w:pPr>
+            <w:r>
+              <w:rPr>
+                <w:rStyle w:val="VerbatimChar"/>
+              </w:rPr>
+              <w:t xml:space="preserve">SIGN_SHR</w:t>
+            </w:r>
+          </w:p>
+        </w:tc>
+        <w:tc>
+          <w:tcPr/>
+          <w:p>
+            <w:pPr>
+              <w:pStyle w:val="Compact"/>
+              <w:jc w:val="left"/>
+            </w:pPr>
+            <w:r>
+              <w:t xml:space="preserve">Arithmetic Shift Right</w:t>
+            </w:r>
+          </w:p>
+        </w:tc>
+        <w:tc>
+          <w:tcPr/>
+          <w:p>
+            <w:pPr>
+              <w:pStyle w:val="Compact"/>
+              <w:jc w:val="left"/>
+            </w:pPr>
+            <w:r>
+              <w:t xml:space="preserve">Register, Register</w:t>
+            </w:r>
+          </w:p>
+        </w:tc>
+        <w:tc>
+          <w:tcPr/>
+          <w:p>
+            <w:pPr>
+              <w:pStyle w:val="Compact"/>
+              <w:jc w:val="left"/>
+            </w:pPr>
+            <w:r>
+              <w:t xml:space="preserve">Shift the bits of one register right by another register, preserving the sign of the original value</w:t>
+            </w:r>
+          </w:p>
+        </w:tc>
+        <w:tc>
+          <w:tcPr/>
+          <w:p>
+            <w:pPr>
+              <w:pStyle w:val="Compact"/>
+              <w:jc w:val="left"/>
+            </w:pPr>
+            <w:r>
+              <w:rPr>
+                <w:rStyle w:val="VerbatimChar"/>
+              </w:rPr>
+              <w:t xml:space="preserve">0x20</w:t>
+            </w:r>
+          </w:p>
+        </w:tc>
+      </w:tr>
+      <w:tr>
+        <w:tc>
+          <w:tcPr/>
+          <w:p>
+            <w:pPr>
+              <w:pStyle w:val="Compact"/>
+              <w:jc w:val="left"/>
+            </w:pPr>
+            <w:r>
+              <w:rPr>
+                <w:rStyle w:val="VerbatimChar"/>
+              </w:rPr>
+              <w:t xml:space="preserve">SIGN_SHR</w:t>
+            </w:r>
+          </w:p>
+        </w:tc>
+        <w:tc>
+          <w:tcPr/>
+          <w:p>
+            <w:pPr>
+              <w:pStyle w:val="Compact"/>
+              <w:jc w:val="left"/>
+            </w:pPr>
+            <w:r>
+              <w:t xml:space="preserve">Arithmetic Shift Right</w:t>
+            </w:r>
+          </w:p>
+        </w:tc>
+        <w:tc>
+          <w:tcPr/>
+          <w:p>
+            <w:pPr>
+              <w:pStyle w:val="Compact"/>
+              <w:jc w:val="left"/>
+            </w:pPr>
+            <w:r>
+              <w:t xml:space="preserve">Register, Literal</w:t>
+            </w:r>
+          </w:p>
+        </w:tc>
+        <w:tc>
+          <w:tcPr/>
+          <w:p>
+            <w:pPr>
+              <w:pStyle w:val="Compact"/>
+              <w:jc w:val="left"/>
+            </w:pPr>
+            <w:r>
+              <w:t xml:space="preserve">Shift the bits of a register right by a literal value, preserving the sign of the original value</w:t>
+            </w:r>
+          </w:p>
+        </w:tc>
+        <w:tc>
+          <w:tcPr/>
+          <w:p>
+            <w:pPr>
+              <w:pStyle w:val="Compact"/>
+              <w:jc w:val="left"/>
+            </w:pPr>
+            <w:r>
+              <w:rPr>
+                <w:rStyle w:val="VerbatimChar"/>
+              </w:rPr>
+              <w:t xml:space="preserve">0x21</w:t>
+            </w:r>
+          </w:p>
+        </w:tc>
+      </w:tr>
+      <w:tr>
+        <w:tc>
+          <w:tcPr/>
+          <w:p>
+            <w:pPr>
+              <w:pStyle w:val="Compact"/>
+              <w:jc w:val="left"/>
+            </w:pPr>
+            <w:r>
+              <w:rPr>
+                <w:rStyle w:val="VerbatimChar"/>
+              </w:rPr>
+              <w:t xml:space="preserve">SIGN_SHR</w:t>
+            </w:r>
+          </w:p>
+        </w:tc>
+        <w:tc>
+          <w:tcPr/>
+          <w:p>
+            <w:pPr>
+              <w:pStyle w:val="Compact"/>
+              <w:jc w:val="left"/>
+            </w:pPr>
+            <w:r>
+              <w:t xml:space="preserve">Arithmetic Shift Right</w:t>
+            </w:r>
+          </w:p>
+        </w:tc>
+        <w:tc>
+          <w:tcPr/>
+          <w:p>
+            <w:pPr>
+              <w:pStyle w:val="Compact"/>
+              <w:jc w:val="left"/>
+            </w:pPr>
+            <w:r>
+              <w:t xml:space="preserve">Register, Address</w:t>
+            </w:r>
+          </w:p>
+        </w:tc>
+        <w:tc>
+          <w:tcPr/>
+          <w:p>
+            <w:pPr>
+              <w:pStyle w:val="Compact"/>
+              <w:jc w:val="left"/>
+            </w:pPr>
+            <w:r>
+              <w:t xml:space="preserve">Shift the bits of a register right by the contents of memory at an address in a label, preserving the sign of the original value</w:t>
+            </w:r>
+          </w:p>
+        </w:tc>
+        <w:tc>
+          <w:tcPr/>
+          <w:p>
+            <w:pPr>
+              <w:pStyle w:val="Compact"/>
+              <w:jc w:val="left"/>
+            </w:pPr>
+            <w:r>
+              <w:rPr>
+                <w:rStyle w:val="VerbatimChar"/>
+              </w:rPr>
+              <w:t xml:space="preserve">0x22</w:t>
+            </w:r>
+          </w:p>
+        </w:tc>
+      </w:tr>
+      <w:tr>
+        <w:tc>
+          <w:tcPr/>
+          <w:p>
+            <w:pPr>
+              <w:pStyle w:val="Compact"/>
+              <w:jc w:val="left"/>
+            </w:pPr>
+            <w:r>
+              <w:rPr>
+                <w:rStyle w:val="VerbatimChar"/>
+              </w:rPr>
+              <w:t xml:space="preserve">SIGN_SHR</w:t>
+            </w:r>
+          </w:p>
+        </w:tc>
+        <w:tc>
+          <w:tcPr/>
+          <w:p>
+            <w:pPr>
+              <w:pStyle w:val="Compact"/>
+              <w:jc w:val="left"/>
+            </w:pPr>
+            <w:r>
+              <w:t xml:space="preserve">Arithmetic Shift Right</w:t>
+            </w:r>
+          </w:p>
+        </w:tc>
+        <w:tc>
+          <w:tcPr/>
+          <w:p>
+            <w:pPr>
+              <w:pStyle w:val="Compact"/>
+              <w:jc w:val="left"/>
+            </w:pPr>
+            <w:r>
+              <w:t xml:space="preserve">Register, Pointer</w:t>
+            </w:r>
+          </w:p>
+        </w:tc>
+        <w:tc>
+          <w:tcPr/>
+          <w:p>
+            <w:pPr>
+              <w:pStyle w:val="Compact"/>
+              <w:jc w:val="left"/>
+            </w:pPr>
+            <w:r>
+              <w:t xml:space="preserve">Shift the bits of a register right by the contents of memory at an address in a register, preserving the sign of the original value</w:t>
+            </w:r>
+          </w:p>
+        </w:tc>
+        <w:tc>
+          <w:tcPr/>
+          <w:p>
+            <w:pPr>
+              <w:pStyle w:val="Compact"/>
+              <w:jc w:val="left"/>
+            </w:pPr>
+            <w:r>
+              <w:rPr>
+                <w:rStyle w:val="VerbatimChar"/>
+              </w:rPr>
+              <w:t xml:space="preserve">0x23</w:t>
+            </w:r>
+          </w:p>
+        </w:tc>
+      </w:tr>
+      <w:tr>
+        <w:tc>
+          <w:tcPr/>
+          <w:p>
+            <w:pPr>
+              <w:pStyle w:val="Compact"/>
+              <w:jc w:val="left"/>
+            </w:pPr>
+            <w:r>
+              <w:rPr>
+                <w:bCs/>
+                <w:b/>
+              </w:rPr>
+              <w:t xml:space="preserve">Sign-Extending Data Moves</w:t>
+            </w:r>
+          </w:p>
+        </w:tc>
+        <w:tc>
+          <w:tcPr/>
+          <w:p>
+            <w:pPr>
+              <w:pStyle w:val="Compact"/>
+            </w:pPr>
+          </w:p>
+        </w:tc>
+        <w:tc>
+          <w:tcPr/>
+          <w:p>
+            <w:pPr>
+              <w:pStyle w:val="Compact"/>
+            </w:pPr>
+          </w:p>
+        </w:tc>
+        <w:tc>
+          <w:tcPr/>
+          <w:p>
+            <w:pPr>
+              <w:pStyle w:val="Compact"/>
+            </w:pPr>
+          </w:p>
+        </w:tc>
+        <w:tc>
+          <w:tcPr/>
+          <w:p>
+            <w:pPr>
+              <w:pStyle w:val="Compact"/>
+            </w:pPr>
+          </w:p>
+        </w:tc>
+      </w:tr>
+      <w:tr>
+        <w:tc>
+          <w:tcPr/>
+          <w:p>
+            <w:pPr>
+              <w:pStyle w:val="Compact"/>
+              <w:jc w:val="left"/>
+            </w:pPr>
+            <w:r>
+              <w:rPr>
+                <w:rStyle w:val="VerbatimChar"/>
+              </w:rPr>
+              <w:t xml:space="preserve">SIGN_MVB</w:t>
+            </w:r>
+          </w:p>
+        </w:tc>
+        <w:tc>
+          <w:tcPr/>
+          <w:p>
+            <w:pPr>
+              <w:pStyle w:val="Compact"/>
+              <w:jc w:val="left"/>
+            </w:pPr>
+            <w:r>
+              <w:t xml:space="preserve">Move Byte, Extend to Quad Word</w:t>
+            </w:r>
+          </w:p>
+        </w:tc>
+        <w:tc>
+          <w:tcPr/>
+          <w:p>
+            <w:pPr>
+              <w:pStyle w:val="Compact"/>
+              <w:jc w:val="left"/>
+            </w:pPr>
+            <w:r>
+              <w:t xml:space="preserve">Register, Register</w:t>
+            </w:r>
+          </w:p>
+        </w:tc>
+        <w:tc>
+          <w:tcPr/>
+          <w:p>
+            <w:pPr>
+              <w:pStyle w:val="Compact"/>
+              <w:jc w:val="left"/>
+            </w:pPr>
+            <w:r>
+              <w:t xml:space="preserve">Move the lower 8-bits of one register to another, extending the resulting value to a signed 64-bit value</w:t>
+            </w:r>
+          </w:p>
+        </w:tc>
+        <w:tc>
+          <w:tcPr/>
+          <w:p>
+            <w:pPr>
+              <w:pStyle w:val="Compact"/>
+              <w:jc w:val="left"/>
+            </w:pPr>
+            <w:r>
+              <w:rPr>
+                <w:rStyle w:val="VerbatimChar"/>
+              </w:rPr>
+              <w:t xml:space="preserve">0x30</w:t>
+            </w:r>
+          </w:p>
+        </w:tc>
+      </w:tr>
+      <w:tr>
+        <w:tc>
+          <w:tcPr/>
+          <w:p>
+            <w:pPr>
+              <w:pStyle w:val="Compact"/>
+              <w:jc w:val="left"/>
+            </w:pPr>
+            <w:r>
+              <w:rPr>
+                <w:rStyle w:val="VerbatimChar"/>
+              </w:rPr>
+              <w:t xml:space="preserve">SIGN_MVB</w:t>
+            </w:r>
+          </w:p>
+        </w:tc>
+        <w:tc>
+          <w:tcPr/>
+          <w:p>
+            <w:pPr>
+              <w:pStyle w:val="Compact"/>
+              <w:jc w:val="left"/>
+            </w:pPr>
+            <w:r>
+              <w:t xml:space="preserve">Move Byte, Extend to Quad Word</w:t>
+            </w:r>
+          </w:p>
+        </w:tc>
+        <w:tc>
+          <w:tcPr/>
+          <w:p>
+            <w:pPr>
+              <w:pStyle w:val="Compact"/>
+              <w:jc w:val="left"/>
+            </w:pPr>
+            <w:r>
+              <w:t xml:space="preserve">Register, Literal</w:t>
+            </w:r>
+          </w:p>
+        </w:tc>
+        <w:tc>
+          <w:tcPr/>
+          <w:p>
+            <w:pPr>
+              <w:pStyle w:val="Compact"/>
+              <w:jc w:val="left"/>
+            </w:pPr>
+            <w:r>
+              <w:t xml:space="preserve">Move the lower 8-bits of a literal value to a register, extending the resulting value to a signed 64-bit value</w:t>
+            </w:r>
+          </w:p>
+        </w:tc>
+        <w:tc>
+          <w:tcPr/>
+          <w:p>
+            <w:pPr>
+              <w:pStyle w:val="Compact"/>
+              <w:jc w:val="left"/>
+            </w:pPr>
+            <w:r>
+              <w:rPr>
+                <w:rStyle w:val="VerbatimChar"/>
+              </w:rPr>
+              <w:t xml:space="preserve">0x31</w:t>
+            </w:r>
+          </w:p>
+        </w:tc>
+      </w:tr>
+      <w:tr>
+        <w:tc>
+          <w:tcPr/>
+          <w:p>
+            <w:pPr>
+              <w:pStyle w:val="Compact"/>
+              <w:jc w:val="left"/>
+            </w:pPr>
+            <w:r>
+              <w:rPr>
+                <w:rStyle w:val="VerbatimChar"/>
+              </w:rPr>
+              <w:t xml:space="preserve">SIGN_MVB</w:t>
+            </w:r>
+          </w:p>
+        </w:tc>
+        <w:tc>
+          <w:tcPr/>
+          <w:p>
+            <w:pPr>
+              <w:pStyle w:val="Compact"/>
+              <w:jc w:val="left"/>
+            </w:pPr>
+            <w:r>
+              <w:t xml:space="preserve">Move Byte, Extend to Quad Word</w:t>
+            </w:r>
+          </w:p>
+        </w:tc>
+        <w:tc>
+          <w:tcPr/>
+          <w:p>
+            <w:pPr>
+              <w:pStyle w:val="Compact"/>
+              <w:jc w:val="left"/>
+            </w:pPr>
+            <w:r>
+              <w:t xml:space="preserve">Register, Address</w:t>
+            </w:r>
+          </w:p>
+        </w:tc>
+        <w:tc>
+          <w:tcPr/>
+          <w:p>
+            <w:pPr>
+              <w:pStyle w:val="Compact"/>
+              <w:jc w:val="left"/>
+            </w:pPr>
+            <w:r>
+              <w:t xml:space="preserve">Move 8-bits of the contents of memory starting at an address in a label to a register, extending the resulting value to a signed 64-bit value</w:t>
+            </w:r>
+          </w:p>
+        </w:tc>
+        <w:tc>
+          <w:tcPr/>
+          <w:p>
+            <w:pPr>
+              <w:pStyle w:val="Compact"/>
+              <w:jc w:val="left"/>
+            </w:pPr>
+            <w:r>
+              <w:rPr>
+                <w:rStyle w:val="VerbatimChar"/>
+              </w:rPr>
+              <w:t xml:space="preserve">0x32</w:t>
+            </w:r>
+          </w:p>
+        </w:tc>
+      </w:tr>
+      <w:tr>
+        <w:tc>
+          <w:tcPr/>
+          <w:p>
+            <w:pPr>
+              <w:pStyle w:val="Compact"/>
+              <w:jc w:val="left"/>
+            </w:pPr>
+            <w:r>
+              <w:rPr>
+                <w:rStyle w:val="VerbatimChar"/>
+              </w:rPr>
+              <w:t xml:space="preserve">SIGN_MVB</w:t>
+            </w:r>
+          </w:p>
+        </w:tc>
+        <w:tc>
+          <w:tcPr/>
+          <w:p>
+            <w:pPr>
+              <w:pStyle w:val="Compact"/>
+              <w:jc w:val="left"/>
+            </w:pPr>
+            <w:r>
+              <w:t xml:space="preserve">Move Byte, Extend to Quad Word</w:t>
+            </w:r>
+          </w:p>
+        </w:tc>
+        <w:tc>
+          <w:tcPr/>
+          <w:p>
+            <w:pPr>
+              <w:pStyle w:val="Compact"/>
+              <w:jc w:val="left"/>
+            </w:pPr>
+            <w:r>
+              <w:t xml:space="preserve">Register, Pointer</w:t>
+            </w:r>
+          </w:p>
+        </w:tc>
+        <w:tc>
+          <w:tcPr/>
+          <w:p>
+            <w:pPr>
+              <w:pStyle w:val="Compact"/>
+              <w:jc w:val="left"/>
+            </w:pPr>
+            <w:r>
+              <w:t xml:space="preserve">Move 8-bits of the contents of memory starting at an address in a register to a register, extending the resulting value to a signed 64-bit value</w:t>
+            </w:r>
+          </w:p>
+        </w:tc>
+        <w:tc>
+          <w:tcPr/>
+          <w:p>
+            <w:pPr>
+              <w:pStyle w:val="Compact"/>
+              <w:jc w:val="left"/>
+            </w:pPr>
+            <w:r>
+              <w:rPr>
+                <w:rStyle w:val="VerbatimChar"/>
+              </w:rPr>
+              <w:t xml:space="preserve">0x33</w:t>
+            </w:r>
+          </w:p>
+        </w:tc>
+      </w:tr>
+      <w:tr>
+        <w:tc>
+          <w:tcPr/>
+          <w:p>
+            <w:pPr>
+              <w:pStyle w:val="Compact"/>
+              <w:jc w:val="left"/>
+            </w:pPr>
+            <w:r>
+              <w:rPr>
+                <w:rStyle w:val="VerbatimChar"/>
+              </w:rPr>
+              <w:t xml:space="preserve">SIGN_MVW</w:t>
+            </w:r>
+          </w:p>
+        </w:tc>
+        <w:tc>
+          <w:tcPr/>
+          <w:p>
+            <w:pPr>
+              <w:pStyle w:val="Compact"/>
+              <w:jc w:val="left"/>
+            </w:pPr>
+            <w:r>
+              <w:t xml:space="preserve">Move Word, Extend to Quad Word</w:t>
+            </w:r>
+          </w:p>
+        </w:tc>
+        <w:tc>
+          <w:tcPr/>
+          <w:p>
+            <w:pPr>
+              <w:pStyle w:val="Compact"/>
+              <w:jc w:val="left"/>
+            </w:pPr>
+            <w:r>
+              <w:t xml:space="preserve">Register, Register</w:t>
+            </w:r>
+          </w:p>
+        </w:tc>
+        <w:tc>
+          <w:tcPr/>
+          <w:p>
+            <w:pPr>
+              <w:pStyle w:val="Compact"/>
+              <w:jc w:val="left"/>
+            </w:pPr>
+            <w:r>
+              <w:t xml:space="preserve">Move the lower 16-bits (2 bytes) of one register to another, extending the resulting value to a signed 64-bit value</w:t>
+            </w:r>
+          </w:p>
+        </w:tc>
+        <w:tc>
+          <w:tcPr/>
+          <w:p>
+            <w:pPr>
+              <w:pStyle w:val="Compact"/>
+              <w:jc w:val="left"/>
+            </w:pPr>
+            <w:r>
+              <w:rPr>
+                <w:rStyle w:val="VerbatimChar"/>
+              </w:rPr>
+              <w:t xml:space="preserve">0x34</w:t>
+            </w:r>
+          </w:p>
+        </w:tc>
+      </w:tr>
+      <w:tr>
+        <w:tc>
+          <w:tcPr/>
+          <w:p>
+            <w:pPr>
+              <w:pStyle w:val="Compact"/>
+              <w:jc w:val="left"/>
+            </w:pPr>
+            <w:r>
+              <w:rPr>
+                <w:rStyle w:val="VerbatimChar"/>
+              </w:rPr>
+              <w:t xml:space="preserve">SIGN_MVW</w:t>
+            </w:r>
+          </w:p>
+        </w:tc>
+        <w:tc>
+          <w:tcPr/>
+          <w:p>
+            <w:pPr>
+              <w:pStyle w:val="Compact"/>
+              <w:jc w:val="left"/>
+            </w:pPr>
+            <w:r>
+              <w:t xml:space="preserve">Move Word, Extend to Quad Word</w:t>
+            </w:r>
+          </w:p>
+        </w:tc>
+        <w:tc>
+          <w:tcPr/>
+          <w:p>
+            <w:pPr>
+              <w:pStyle w:val="Compact"/>
+              <w:jc w:val="left"/>
+            </w:pPr>
+            <w:r>
+              <w:t xml:space="preserve">Register, Literal</w:t>
+            </w:r>
+          </w:p>
+        </w:tc>
+        <w:tc>
+          <w:tcPr/>
+          <w:p>
+            <w:pPr>
+              <w:pStyle w:val="Compact"/>
+              <w:jc w:val="left"/>
+            </w:pPr>
+            <w:r>
+              <w:t xml:space="preserve">Move the lower 16-bits (2 bytes) of a literal value to a register, extending the resulting value to a signed 64-bit value</w:t>
+            </w:r>
+          </w:p>
+        </w:tc>
+        <w:tc>
+          <w:tcPr/>
+          <w:p>
+            <w:pPr>
+              <w:pStyle w:val="Compact"/>
+              <w:jc w:val="left"/>
+            </w:pPr>
+            <w:r>
+              <w:rPr>
+                <w:rStyle w:val="VerbatimChar"/>
+              </w:rPr>
+              <w:t xml:space="preserve">0x35</w:t>
+            </w:r>
+          </w:p>
+        </w:tc>
+      </w:tr>
+      <w:tr>
+        <w:tc>
+          <w:tcPr/>
+          <w:p>
+            <w:pPr>
+              <w:pStyle w:val="Compact"/>
+              <w:jc w:val="left"/>
+            </w:pPr>
+            <w:r>
+              <w:rPr>
+                <w:rStyle w:val="VerbatimChar"/>
+              </w:rPr>
+              <w:t xml:space="preserve">SIGN_MVW</w:t>
+            </w:r>
+          </w:p>
+        </w:tc>
+        <w:tc>
+          <w:tcPr/>
+          <w:p>
+            <w:pPr>
+              <w:pStyle w:val="Compact"/>
+              <w:jc w:val="left"/>
+            </w:pPr>
+            <w:r>
+              <w:t xml:space="preserve">Move Word, Extend to Quad Word</w:t>
+            </w:r>
+          </w:p>
+        </w:tc>
+        <w:tc>
+          <w:tcPr/>
+          <w:p>
+            <w:pPr>
+              <w:pStyle w:val="Compact"/>
+              <w:jc w:val="left"/>
+            </w:pPr>
+            <w:r>
+              <w:t xml:space="preserve">Register, Address</w:t>
+            </w:r>
+          </w:p>
+        </w:tc>
+        <w:tc>
+          <w:tcPr/>
+          <w:p>
+            <w:pPr>
+              <w:pStyle w:val="Compact"/>
+              <w:jc w:val="left"/>
+            </w:pPr>
+            <w:r>
+              <w:t xml:space="preserve">Move 16-bits (2 bytes) of the contents of memory starting at an address in a label to a register, extending the resulting value to a signed 64-bit value</w:t>
+            </w:r>
+          </w:p>
+        </w:tc>
+        <w:tc>
+          <w:tcPr/>
+          <w:p>
+            <w:pPr>
+              <w:pStyle w:val="Compact"/>
+              <w:jc w:val="left"/>
+            </w:pPr>
+            <w:r>
+              <w:rPr>
+                <w:rStyle w:val="VerbatimChar"/>
+              </w:rPr>
+              <w:t xml:space="preserve">0x36</w:t>
+            </w:r>
+          </w:p>
+        </w:tc>
+      </w:tr>
+      <w:tr>
+        <w:tc>
+          <w:tcPr/>
+          <w:p>
+            <w:pPr>
+              <w:pStyle w:val="Compact"/>
+              <w:jc w:val="left"/>
+            </w:pPr>
+            <w:r>
+              <w:rPr>
+                <w:rStyle w:val="VerbatimChar"/>
+              </w:rPr>
+              <w:t xml:space="preserve">SIGN_MVW</w:t>
+            </w:r>
+          </w:p>
+        </w:tc>
+        <w:tc>
+          <w:tcPr/>
+          <w:p>
+            <w:pPr>
+              <w:pStyle w:val="Compact"/>
+              <w:jc w:val="left"/>
+            </w:pPr>
+            <w:r>
+              <w:t xml:space="preserve">Move Word, Extend to Quad Word</w:t>
+            </w:r>
+          </w:p>
+        </w:tc>
+        <w:tc>
+          <w:tcPr/>
+          <w:p>
+            <w:pPr>
+              <w:pStyle w:val="Compact"/>
+              <w:jc w:val="left"/>
+            </w:pPr>
+            <w:r>
+              <w:t xml:space="preserve">Register, Pointer</w:t>
+            </w:r>
+          </w:p>
+        </w:tc>
+        <w:tc>
+          <w:tcPr/>
+          <w:p>
+            <w:pPr>
+              <w:pStyle w:val="Compact"/>
+              <w:jc w:val="left"/>
+            </w:pPr>
+            <w:r>
+              <w:t xml:space="preserve">Move 16-bits (2 bytes) of the contents of memory starting at an address in a register to a register, extending the resulting value to a signed 64-bit value</w:t>
+            </w:r>
+          </w:p>
+        </w:tc>
+        <w:tc>
+          <w:tcPr/>
+          <w:p>
+            <w:pPr>
+              <w:pStyle w:val="Compact"/>
+              <w:jc w:val="left"/>
+            </w:pPr>
+            <w:r>
+              <w:rPr>
+                <w:rStyle w:val="VerbatimChar"/>
+              </w:rPr>
+              <w:t xml:space="preserve">0x37</w:t>
+            </w:r>
+          </w:p>
+        </w:tc>
+      </w:tr>
+      <w:tr>
+        <w:tc>
+          <w:tcPr/>
+          <w:p>
+            <w:pPr>
+              <w:pStyle w:val="Compact"/>
+              <w:jc w:val="left"/>
+            </w:pPr>
+            <w:r>
+              <w:rPr>
+                <w:rStyle w:val="VerbatimChar"/>
+              </w:rPr>
+              <w:t xml:space="preserve">SIGN_MVD</w:t>
+            </w:r>
+          </w:p>
+        </w:tc>
+        <w:tc>
+          <w:tcPr/>
+          <w:p>
+            <w:pPr>
+              <w:pStyle w:val="Compact"/>
+              <w:jc w:val="left"/>
+            </w:pPr>
+            <w:r>
+              <w:t xml:space="preserve">Move Double Word, Extend to Quad Word</w:t>
+            </w:r>
+          </w:p>
+        </w:tc>
+        <w:tc>
+          <w:tcPr/>
+          <w:p>
+            <w:pPr>
+              <w:pStyle w:val="Compact"/>
+              <w:jc w:val="left"/>
+            </w:pPr>
+            <w:r>
+              <w:t xml:space="preserve">Register, Register</w:t>
+            </w:r>
+          </w:p>
+        </w:tc>
+        <w:tc>
+          <w:tcPr/>
+          <w:p>
+            <w:pPr>
+              <w:pStyle w:val="Compact"/>
+              <w:jc w:val="left"/>
+            </w:pPr>
+            <w:r>
+              <w:t xml:space="preserve">Move the lower 32-bits (4 bytes) of one register to another, extending the resulting value to a signed 64-bit value</w:t>
+            </w:r>
+          </w:p>
+        </w:tc>
+        <w:tc>
+          <w:tcPr/>
+          <w:p>
+            <w:pPr>
+              <w:pStyle w:val="Compact"/>
+              <w:jc w:val="left"/>
+            </w:pPr>
+            <w:r>
+              <w:rPr>
+                <w:rStyle w:val="VerbatimChar"/>
+              </w:rPr>
+              <w:t xml:space="preserve">0x40</w:t>
+            </w:r>
+          </w:p>
+        </w:tc>
+      </w:tr>
+      <w:tr>
+        <w:tc>
+          <w:tcPr/>
+          <w:p>
+            <w:pPr>
+              <w:pStyle w:val="Compact"/>
+              <w:jc w:val="left"/>
+            </w:pPr>
+            <w:r>
+              <w:rPr>
+                <w:rStyle w:val="VerbatimChar"/>
+              </w:rPr>
+              <w:t xml:space="preserve">SIGN_MVD</w:t>
+            </w:r>
+          </w:p>
+        </w:tc>
+        <w:tc>
+          <w:tcPr/>
+          <w:p>
+            <w:pPr>
+              <w:pStyle w:val="Compact"/>
+              <w:jc w:val="left"/>
+            </w:pPr>
+            <w:r>
+              <w:t xml:space="preserve">Move Double Word, Extend to Quad Word</w:t>
+            </w:r>
+          </w:p>
+        </w:tc>
+        <w:tc>
+          <w:tcPr/>
+          <w:p>
+            <w:pPr>
+              <w:pStyle w:val="Compact"/>
+              <w:jc w:val="left"/>
+            </w:pPr>
+            <w:r>
+              <w:t xml:space="preserve">Register, Literal</w:t>
+            </w:r>
+          </w:p>
+        </w:tc>
+        <w:tc>
+          <w:tcPr/>
+          <w:p>
+            <w:pPr>
+              <w:pStyle w:val="Compact"/>
+              <w:jc w:val="left"/>
+            </w:pPr>
+            <w:r>
+              <w:t xml:space="preserve">Move the lower 32-bits (4 bytes) of a literal value to a register, extending the resulting value to a signed 64-bit value</w:t>
+            </w:r>
+          </w:p>
+        </w:tc>
+        <w:tc>
+          <w:tcPr/>
+          <w:p>
+            <w:pPr>
+              <w:pStyle w:val="Compact"/>
+              <w:jc w:val="left"/>
+            </w:pPr>
+            <w:r>
+              <w:rPr>
+                <w:rStyle w:val="VerbatimChar"/>
+              </w:rPr>
+              <w:t xml:space="preserve">0x41</w:t>
+            </w:r>
+          </w:p>
+        </w:tc>
+      </w:tr>
+      <w:tr>
+        <w:tc>
+          <w:tcPr/>
+          <w:p>
+            <w:pPr>
+              <w:pStyle w:val="Compact"/>
+              <w:jc w:val="left"/>
+            </w:pPr>
+            <w:r>
+              <w:rPr>
+                <w:rStyle w:val="VerbatimChar"/>
+              </w:rPr>
+              <w:t xml:space="preserve">SIGN_MVD</w:t>
+            </w:r>
+          </w:p>
+        </w:tc>
+        <w:tc>
+          <w:tcPr/>
+          <w:p>
+            <w:pPr>
+              <w:pStyle w:val="Compact"/>
+              <w:jc w:val="left"/>
+            </w:pPr>
+            <w:r>
+              <w:t xml:space="preserve">Move Double Word, Extend to Quad Word</w:t>
+            </w:r>
+          </w:p>
+        </w:tc>
+        <w:tc>
+          <w:tcPr/>
+          <w:p>
+            <w:pPr>
+              <w:pStyle w:val="Compact"/>
+              <w:jc w:val="left"/>
+            </w:pPr>
+            <w:r>
+              <w:t xml:space="preserve">Register, Address</w:t>
+            </w:r>
+          </w:p>
+        </w:tc>
+        <w:tc>
+          <w:tcPr/>
+          <w:p>
+            <w:pPr>
+              <w:pStyle w:val="Compact"/>
+              <w:jc w:val="left"/>
+            </w:pPr>
+            <w:r>
+              <w:t xml:space="preserve">Move 32-bits (4 bytes) of the contents of memory starting at an address in a label to a register, extending the resulting value to a signed 64-bit value</w:t>
+            </w:r>
+          </w:p>
+        </w:tc>
+        <w:tc>
+          <w:tcPr/>
+          <w:p>
+            <w:pPr>
+              <w:pStyle w:val="Compact"/>
+              <w:jc w:val="left"/>
+            </w:pPr>
+            <w:r>
+              <w:rPr>
+                <w:rStyle w:val="VerbatimChar"/>
+              </w:rPr>
+              <w:t xml:space="preserve">0x42</w:t>
+            </w:r>
+          </w:p>
+        </w:tc>
+      </w:tr>
+      <w:tr>
+        <w:tc>
+          <w:tcPr/>
+          <w:p>
+            <w:pPr>
+              <w:pStyle w:val="Compact"/>
+              <w:jc w:val="left"/>
+            </w:pPr>
+            <w:r>
+              <w:rPr>
+                <w:rStyle w:val="VerbatimChar"/>
+              </w:rPr>
+              <w:t xml:space="preserve">SIGN_MVD</w:t>
+            </w:r>
+          </w:p>
+        </w:tc>
+        <w:tc>
+          <w:tcPr/>
+          <w:p>
+            <w:pPr>
+              <w:pStyle w:val="Compact"/>
+              <w:jc w:val="left"/>
+            </w:pPr>
+            <w:r>
+              <w:t xml:space="preserve">Move Double Word, Extend to Quad Word</w:t>
+            </w:r>
+          </w:p>
+        </w:tc>
+        <w:tc>
+          <w:tcPr/>
+          <w:p>
+            <w:pPr>
+              <w:pStyle w:val="Compact"/>
+              <w:jc w:val="left"/>
+            </w:pPr>
+            <w:r>
+              <w:t xml:space="preserve">Register, Pointer</w:t>
+            </w:r>
+          </w:p>
+        </w:tc>
+        <w:tc>
+          <w:tcPr/>
+          <w:p>
+            <w:pPr>
+              <w:pStyle w:val="Compact"/>
+              <w:jc w:val="left"/>
+            </w:pPr>
+            <w:r>
+              <w:t xml:space="preserve">Move 32-bits (4 bytes) of the contents of memory starting at an address in a register to a register, extending the resulting value to a signed 64-bit value</w:t>
+            </w:r>
+          </w:p>
+        </w:tc>
+        <w:tc>
+          <w:tcPr/>
+          <w:p>
+            <w:pPr>
+              <w:pStyle w:val="Compact"/>
+              <w:jc w:val="left"/>
+            </w:pPr>
+            <w:r>
+              <w:rPr>
+                <w:rStyle w:val="VerbatimChar"/>
+              </w:rPr>
+              <w:t xml:space="preserve">0x43</w:t>
+            </w:r>
+          </w:p>
+        </w:tc>
+      </w:tr>
+      <w:tr>
+        <w:tc>
+          <w:tcPr/>
+          <w:p>
+            <w:pPr>
+              <w:pStyle w:val="Compact"/>
+              <w:jc w:val="left"/>
+            </w:pPr>
+            <w:r>
+              <w:rPr>
+                <w:bCs/>
+                <w:b/>
+              </w:rPr>
+              <w:t xml:space="preserve">Console Writing</w:t>
+            </w:r>
+          </w:p>
+        </w:tc>
+        <w:tc>
+          <w:tcPr/>
+          <w:p>
+            <w:pPr>
+              <w:pStyle w:val="Compact"/>
+            </w:pPr>
+          </w:p>
+        </w:tc>
+        <w:tc>
+          <w:tcPr/>
+          <w:p>
+            <w:pPr>
+              <w:pStyle w:val="Compact"/>
+            </w:pPr>
+          </w:p>
+        </w:tc>
+        <w:tc>
+          <w:tcPr/>
+          <w:p>
+            <w:pPr>
+              <w:pStyle w:val="Compact"/>
+            </w:pPr>
+          </w:p>
+        </w:tc>
+        <w:tc>
+          <w:tcPr/>
+          <w:p>
+            <w:pPr>
+              <w:pStyle w:val="Compact"/>
+            </w:pPr>
+          </w:p>
+        </w:tc>
+      </w:tr>
+      <w:tr>
+        <w:tc>
+          <w:tcPr/>
+          <w:p>
+            <w:pPr>
+              <w:pStyle w:val="Compact"/>
+              <w:jc w:val="left"/>
+            </w:pPr>
+            <w:r>
+              <w:rPr>
+                <w:rStyle w:val="VerbatimChar"/>
+              </w:rPr>
+              <w:t xml:space="preserve">SIGN_WCN</w:t>
+            </w:r>
+          </w:p>
+        </w:tc>
+        <w:tc>
+          <w:tcPr/>
+          <w:p>
+            <w:pPr>
+              <w:pStyle w:val="Compact"/>
+              <w:jc w:val="left"/>
+            </w:pPr>
+            <w:r>
+              <w:t xml:space="preserve">Write Number to Console</w:t>
+            </w:r>
+          </w:p>
+        </w:tc>
+        <w:tc>
+          <w:tcPr/>
+          <w:p>
+            <w:pPr>
+              <w:pStyle w:val="Compact"/>
+              <w:jc w:val="left"/>
+            </w:pPr>
+            <w:r>
+              <w:t xml:space="preserve">Register</w:t>
+            </w:r>
+          </w:p>
+        </w:tc>
+        <w:tc>
+          <w:tcPr/>
+          <w:p>
+            <w:pPr>
+              <w:pStyle w:val="Compact"/>
+              <w:jc w:val="left"/>
+            </w:pPr>
+            <w:r>
+              <w:t xml:space="preserve">Write a register value as a signed decimal number to the console</w:t>
+            </w:r>
+          </w:p>
+        </w:tc>
+        <w:tc>
+          <w:tcPr/>
+          <w:p>
+            <w:pPr>
+              <w:pStyle w:val="Compact"/>
+              <w:jc w:val="left"/>
+            </w:pPr>
+            <w:r>
+              <w:rPr>
+                <w:rStyle w:val="VerbatimChar"/>
+              </w:rPr>
+              <w:t xml:space="preserve">0x50</w:t>
+            </w:r>
+          </w:p>
+        </w:tc>
+      </w:tr>
+      <w:tr>
+        <w:tc>
+          <w:tcPr/>
+          <w:p>
+            <w:pPr>
+              <w:pStyle w:val="Compact"/>
+              <w:jc w:val="left"/>
+            </w:pPr>
+            <w:r>
+              <w:rPr>
+                <w:rStyle w:val="VerbatimChar"/>
+              </w:rPr>
+              <w:t xml:space="preserve">SIGN_WCN</w:t>
+            </w:r>
+          </w:p>
+        </w:tc>
+        <w:tc>
+          <w:tcPr/>
+          <w:p>
+            <w:pPr>
+              <w:pStyle w:val="Compact"/>
+              <w:jc w:val="left"/>
+            </w:pPr>
+            <w:r>
+              <w:t xml:space="preserve">Write Number to Console</w:t>
+            </w:r>
+          </w:p>
+        </w:tc>
+        <w:tc>
+          <w:tcPr/>
+          <w:p>
+            <w:pPr>
+              <w:pStyle w:val="Compact"/>
+              <w:jc w:val="left"/>
+            </w:pPr>
+            <w:r>
+              <w:t xml:space="preserve">Literal</w:t>
+            </w:r>
+          </w:p>
+        </w:tc>
+        <w:tc>
+          <w:tcPr/>
+          <w:p>
+            <w:pPr>
+              <w:pStyle w:val="Compact"/>
+              <w:jc w:val="left"/>
+            </w:pPr>
+            <w:r>
+              <w:t xml:space="preserve">Write a literal value as a signed decimal number to the console</w:t>
+            </w:r>
+          </w:p>
+        </w:tc>
+        <w:tc>
+          <w:tcPr/>
+          <w:p>
+            <w:pPr>
+              <w:pStyle w:val="Compact"/>
+              <w:jc w:val="left"/>
+            </w:pPr>
+            <w:r>
+              <w:rPr>
+                <w:rStyle w:val="VerbatimChar"/>
+              </w:rPr>
+              <w:t xml:space="preserve">0x51</w:t>
+            </w:r>
+          </w:p>
+        </w:tc>
+      </w:tr>
+      <w:tr>
+        <w:tc>
+          <w:tcPr/>
+          <w:p>
+            <w:pPr>
+              <w:pStyle w:val="Compact"/>
+              <w:jc w:val="left"/>
+            </w:pPr>
+            <w:r>
+              <w:rPr>
+                <w:rStyle w:val="VerbatimChar"/>
+              </w:rPr>
+              <w:t xml:space="preserve">SIGN_WCN</w:t>
+            </w:r>
+          </w:p>
+        </w:tc>
+        <w:tc>
+          <w:tcPr/>
+          <w:p>
+            <w:pPr>
+              <w:pStyle w:val="Compact"/>
+              <w:jc w:val="left"/>
+            </w:pPr>
+            <w:r>
+              <w:t xml:space="preserve">Write Number to Console</w:t>
+            </w:r>
+          </w:p>
+        </w:tc>
+        <w:tc>
+          <w:tcPr/>
+          <w:p>
+            <w:pPr>
+              <w:pStyle w:val="Compact"/>
+              <w:jc w:val="left"/>
+            </w:pPr>
+            <w:r>
+              <w:t xml:space="preserve">Address</w:t>
+            </w:r>
+          </w:p>
+        </w:tc>
+        <w:tc>
+          <w:tcPr/>
+          <w:p>
+            <w:pPr>
+              <w:pStyle w:val="Compact"/>
+              <w:jc w:val="left"/>
+            </w:pPr>
+            <w:r>
+              <w:t xml:space="preserve">Write 64-bits (4 bytes) of memory starting at the address in a label as a signed decimal number to the console</w:t>
+            </w:r>
+          </w:p>
+        </w:tc>
+        <w:tc>
+          <w:tcPr/>
+          <w:p>
+            <w:pPr>
+              <w:pStyle w:val="Compact"/>
+              <w:jc w:val="left"/>
+            </w:pPr>
+            <w:r>
+              <w:rPr>
+                <w:rStyle w:val="VerbatimChar"/>
+              </w:rPr>
+              <w:t xml:space="preserve">0x52</w:t>
+            </w:r>
+          </w:p>
+        </w:tc>
+      </w:tr>
+      <w:tr>
+        <w:tc>
+          <w:tcPr/>
+          <w:p>
+            <w:pPr>
+              <w:pStyle w:val="Compact"/>
+              <w:jc w:val="left"/>
+            </w:pPr>
+            <w:r>
+              <w:rPr>
+                <w:rStyle w:val="VerbatimChar"/>
+              </w:rPr>
+              <w:t xml:space="preserve">SIGN_WCN</w:t>
+            </w:r>
+          </w:p>
+        </w:tc>
+        <w:tc>
+          <w:tcPr/>
+          <w:p>
+            <w:pPr>
+              <w:pStyle w:val="Compact"/>
+              <w:jc w:val="left"/>
+            </w:pPr>
+            <w:r>
+              <w:t xml:space="preserve">Write Number to Console</w:t>
+            </w:r>
+          </w:p>
+        </w:tc>
+        <w:tc>
+          <w:tcPr/>
+          <w:p>
+            <w:pPr>
+              <w:pStyle w:val="Compact"/>
+              <w:jc w:val="left"/>
+            </w:pPr>
+            <w:r>
+              <w:t xml:space="preserve">Pointer</w:t>
+            </w:r>
+          </w:p>
+        </w:tc>
+        <w:tc>
+          <w:tcPr/>
+          <w:p>
+            <w:pPr>
+              <w:pStyle w:val="Compact"/>
+              <w:jc w:val="left"/>
+            </w:pPr>
+            <w:r>
+              <w:t xml:space="preserve">Write 64-bits (4 bytes) of memory starting at the address in a register as a signed decimal number to the console</w:t>
+            </w:r>
+          </w:p>
+        </w:tc>
+        <w:tc>
+          <w:tcPr/>
+          <w:p>
+            <w:pPr>
+              <w:pStyle w:val="Compact"/>
+              <w:jc w:val="left"/>
+            </w:pPr>
+            <w:r>
+              <w:rPr>
+                <w:rStyle w:val="VerbatimChar"/>
+              </w:rPr>
+              <w:t xml:space="preserve">0x53</w:t>
+            </w:r>
+          </w:p>
+        </w:tc>
+      </w:tr>
+      <w:tr>
+        <w:tc>
+          <w:tcPr/>
+          <w:p>
+            <w:pPr>
+              <w:pStyle w:val="Compact"/>
+              <w:jc w:val="left"/>
+            </w:pPr>
+            <w:r>
+              <w:rPr>
+                <w:rStyle w:val="VerbatimChar"/>
+              </w:rPr>
+              <w:t xml:space="preserve">SIGN_WCB</w:t>
+            </w:r>
+          </w:p>
+        </w:tc>
+        <w:tc>
+          <w:tcPr/>
+          <w:p>
+            <w:pPr>
+              <w:pStyle w:val="Compact"/>
+              <w:jc w:val="left"/>
+            </w:pPr>
+            <w:r>
+              <w:t xml:space="preserve">Write Numeric Byte to Console</w:t>
+            </w:r>
+          </w:p>
+        </w:tc>
+        <w:tc>
+          <w:tcPr/>
+          <w:p>
+            <w:pPr>
+              <w:pStyle w:val="Compact"/>
+              <w:jc w:val="left"/>
+            </w:pPr>
+            <w:r>
+              <w:t xml:space="preserve">Register</w:t>
+            </w:r>
+          </w:p>
+        </w:tc>
+        <w:tc>
+          <w:tcPr/>
+          <w:p>
+            <w:pPr>
+              <w:pStyle w:val="Compact"/>
+              <w:jc w:val="left"/>
+            </w:pPr>
+            <w:r>
+              <w:t xml:space="preserve">Write the lower 8-bits of a register value as a signed decimal number to the console</w:t>
+            </w:r>
+          </w:p>
+        </w:tc>
+        <w:tc>
+          <w:tcPr/>
+          <w:p>
+            <w:pPr>
+              <w:pStyle w:val="Compact"/>
+              <w:jc w:val="left"/>
+            </w:pPr>
+            <w:r>
+              <w:rPr>
+                <w:rStyle w:val="VerbatimChar"/>
+              </w:rPr>
+              <w:t xml:space="preserve">0x54</w:t>
+            </w:r>
+          </w:p>
+        </w:tc>
+      </w:tr>
+      <w:tr>
+        <w:tc>
+          <w:tcPr/>
+          <w:p>
+            <w:pPr>
+              <w:pStyle w:val="Compact"/>
+              <w:jc w:val="left"/>
+            </w:pPr>
+            <w:r>
+              <w:rPr>
+                <w:rStyle w:val="VerbatimChar"/>
+              </w:rPr>
+              <w:t xml:space="preserve">SIGN_WCB</w:t>
+            </w:r>
+          </w:p>
+        </w:tc>
+        <w:tc>
+          <w:tcPr/>
+          <w:p>
+            <w:pPr>
+              <w:pStyle w:val="Compact"/>
+              <w:jc w:val="left"/>
+            </w:pPr>
+            <w:r>
+              <w:t xml:space="preserve">Write Numeric Byte to Console</w:t>
+            </w:r>
+          </w:p>
+        </w:tc>
+        <w:tc>
+          <w:tcPr/>
+          <w:p>
+            <w:pPr>
+              <w:pStyle w:val="Compact"/>
+              <w:jc w:val="left"/>
+            </w:pPr>
+            <w:r>
+              <w:t xml:space="preserve">Literal</w:t>
+            </w:r>
+          </w:p>
+        </w:tc>
+        <w:tc>
+          <w:tcPr/>
+          <w:p>
+            <w:pPr>
+              <w:pStyle w:val="Compact"/>
+              <w:jc w:val="left"/>
+            </w:pPr>
+            <w:r>
+              <w:t xml:space="preserve">Write the lower 8-bits of a literal value as a signed decimal number to the console</w:t>
+            </w:r>
+          </w:p>
+        </w:tc>
+        <w:tc>
+          <w:tcPr/>
+          <w:p>
+            <w:pPr>
+              <w:pStyle w:val="Compact"/>
+              <w:jc w:val="left"/>
+            </w:pPr>
+            <w:r>
+              <w:rPr>
+                <w:rStyle w:val="VerbatimChar"/>
+              </w:rPr>
+              <w:t xml:space="preserve">0x55</w:t>
+            </w:r>
+          </w:p>
+        </w:tc>
+      </w:tr>
+      <w:tr>
+        <w:tc>
+          <w:tcPr/>
+          <w:p>
+            <w:pPr>
+              <w:pStyle w:val="Compact"/>
+              <w:jc w:val="left"/>
+            </w:pPr>
+            <w:r>
+              <w:rPr>
+                <w:rStyle w:val="VerbatimChar"/>
+              </w:rPr>
+              <w:t xml:space="preserve">SIGN_WCB</w:t>
+            </w:r>
+          </w:p>
+        </w:tc>
+        <w:tc>
+          <w:tcPr/>
+          <w:p>
+            <w:pPr>
+              <w:pStyle w:val="Compact"/>
+              <w:jc w:val="left"/>
+            </w:pPr>
+            <w:r>
+              <w:t xml:space="preserve">Write Numeric Byte to Console</w:t>
+            </w:r>
+          </w:p>
+        </w:tc>
+        <w:tc>
+          <w:tcPr/>
+          <w:p>
+            <w:pPr>
+              <w:pStyle w:val="Compact"/>
+              <w:jc w:val="left"/>
+            </w:pPr>
+            <w:r>
+              <w:t xml:space="preserve">Address</w:t>
+            </w:r>
+          </w:p>
+        </w:tc>
+        <w:tc>
+          <w:tcPr/>
+          <w:p>
+            <w:pPr>
+              <w:pStyle w:val="Compact"/>
+              <w:jc w:val="left"/>
+            </w:pPr>
+            <w:r>
+              <w:t xml:space="preserve">Write contents of memory at the address in a label as a signed decimal number to the console</w:t>
+            </w:r>
+          </w:p>
+        </w:tc>
+        <w:tc>
+          <w:tcPr/>
+          <w:p>
+            <w:pPr>
+              <w:pStyle w:val="Compact"/>
+              <w:jc w:val="left"/>
+            </w:pPr>
+            <w:r>
+              <w:rPr>
+                <w:rStyle w:val="VerbatimChar"/>
+              </w:rPr>
+              <w:t xml:space="preserve">0x56</w:t>
+            </w:r>
+          </w:p>
+        </w:tc>
+      </w:tr>
+      <w:tr>
+        <w:tc>
+          <w:tcPr/>
+          <w:p>
+            <w:pPr>
+              <w:pStyle w:val="Compact"/>
+              <w:jc w:val="left"/>
+            </w:pPr>
+            <w:r>
+              <w:rPr>
+                <w:rStyle w:val="VerbatimChar"/>
+              </w:rPr>
+              <w:t xml:space="preserve">SIGN_WCB</w:t>
+            </w:r>
+          </w:p>
+        </w:tc>
+        <w:tc>
+          <w:tcPr/>
+          <w:p>
+            <w:pPr>
+              <w:pStyle w:val="Compact"/>
+              <w:jc w:val="left"/>
+            </w:pPr>
+            <w:r>
+              <w:t xml:space="preserve">Write Numeric Byte to Console</w:t>
+            </w:r>
+          </w:p>
+        </w:tc>
+        <w:tc>
+          <w:tcPr/>
+          <w:p>
+            <w:pPr>
+              <w:pStyle w:val="Compact"/>
+              <w:jc w:val="left"/>
+            </w:pPr>
+            <w:r>
+              <w:t xml:space="preserve">Pointer</w:t>
+            </w:r>
+          </w:p>
+        </w:tc>
+        <w:tc>
+          <w:tcPr/>
+          <w:p>
+            <w:pPr>
+              <w:pStyle w:val="Compact"/>
+              <w:jc w:val="left"/>
+            </w:pPr>
+            <w:r>
+              <w:t xml:space="preserve">Write contents of memory at the address in a register as a signed decimal number to the console</w:t>
+            </w:r>
+          </w:p>
+        </w:tc>
+        <w:tc>
+          <w:tcPr/>
+          <w:p>
+            <w:pPr>
+              <w:pStyle w:val="Compact"/>
+              <w:jc w:val="left"/>
+            </w:pPr>
+            <w:r>
+              <w:rPr>
+                <w:rStyle w:val="VerbatimChar"/>
+              </w:rPr>
+              <w:t xml:space="preserve">0x57</w:t>
+            </w:r>
+          </w:p>
+        </w:tc>
+      </w:tr>
+      <w:tr>
+        <w:tc>
+          <w:tcPr/>
+          <w:p>
+            <w:pPr>
+              <w:pStyle w:val="Compact"/>
+              <w:jc w:val="left"/>
+            </w:pPr>
+            <w:r>
+              <w:rPr>
+                <w:bCs/>
+                <w:b/>
+              </w:rPr>
+              <w:t xml:space="preserve">File Writing</w:t>
+            </w:r>
+          </w:p>
+        </w:tc>
+        <w:tc>
+          <w:tcPr/>
+          <w:p>
+            <w:pPr>
+              <w:pStyle w:val="Compact"/>
+            </w:pPr>
+          </w:p>
+        </w:tc>
+        <w:tc>
+          <w:tcPr/>
+          <w:p>
+            <w:pPr>
+              <w:pStyle w:val="Compact"/>
+            </w:pPr>
+          </w:p>
+        </w:tc>
+        <w:tc>
+          <w:tcPr/>
+          <w:p>
+            <w:pPr>
+              <w:pStyle w:val="Compact"/>
+            </w:pPr>
+          </w:p>
+        </w:tc>
+        <w:tc>
+          <w:tcPr/>
+          <w:p>
+            <w:pPr>
+              <w:pStyle w:val="Compact"/>
+            </w:pPr>
+          </w:p>
+        </w:tc>
+      </w:tr>
+      <w:tr>
+        <w:tc>
+          <w:tcPr/>
+          <w:p>
+            <w:pPr>
+              <w:pStyle w:val="Compact"/>
+              <w:jc w:val="left"/>
+            </w:pPr>
+            <w:r>
+              <w:rPr>
+                <w:rStyle w:val="VerbatimChar"/>
+              </w:rPr>
+              <w:t xml:space="preserve">SIGN_WFN</w:t>
+            </w:r>
+          </w:p>
+        </w:tc>
+        <w:tc>
+          <w:tcPr/>
+          <w:p>
+            <w:pPr>
+              <w:pStyle w:val="Compact"/>
+              <w:jc w:val="left"/>
+            </w:pPr>
+            <w:r>
+              <w:t xml:space="preserve">Write Number to File</w:t>
+            </w:r>
+          </w:p>
+        </w:tc>
+        <w:tc>
+          <w:tcPr/>
+          <w:p>
+            <w:pPr>
+              <w:pStyle w:val="Compact"/>
+              <w:jc w:val="left"/>
+            </w:pPr>
+            <w:r>
+              <w:t xml:space="preserve">Register</w:t>
+            </w:r>
+          </w:p>
+        </w:tc>
+        <w:tc>
+          <w:tcPr/>
+          <w:p>
+            <w:pPr>
+              <w:pStyle w:val="Compact"/>
+              <w:jc w:val="left"/>
+            </w:pPr>
+            <w:r>
+              <w:t xml:space="preserve">Write a register value as a signed decimal number to the opened file</w:t>
+            </w:r>
+          </w:p>
+        </w:tc>
+        <w:tc>
+          <w:tcPr/>
+          <w:p>
+            <w:pPr>
+              <w:pStyle w:val="Compact"/>
+              <w:jc w:val="left"/>
+            </w:pPr>
+            <w:r>
+              <w:rPr>
+                <w:rStyle w:val="VerbatimChar"/>
+              </w:rPr>
+              <w:t xml:space="preserve">0x60</w:t>
+            </w:r>
+          </w:p>
+        </w:tc>
+      </w:tr>
+      <w:tr>
+        <w:tc>
+          <w:tcPr/>
+          <w:p>
+            <w:pPr>
+              <w:pStyle w:val="Compact"/>
+              <w:jc w:val="left"/>
+            </w:pPr>
+            <w:r>
+              <w:rPr>
+                <w:rStyle w:val="VerbatimChar"/>
+              </w:rPr>
+              <w:t xml:space="preserve">SIGN_WFN</w:t>
+            </w:r>
+          </w:p>
+        </w:tc>
+        <w:tc>
+          <w:tcPr/>
+          <w:p>
+            <w:pPr>
+              <w:pStyle w:val="Compact"/>
+              <w:jc w:val="left"/>
+            </w:pPr>
+            <w:r>
+              <w:t xml:space="preserve">Write Number to File</w:t>
+            </w:r>
+          </w:p>
+        </w:tc>
+        <w:tc>
+          <w:tcPr/>
+          <w:p>
+            <w:pPr>
+              <w:pStyle w:val="Compact"/>
+              <w:jc w:val="left"/>
+            </w:pPr>
+            <w:r>
+              <w:t xml:space="preserve">Literal</w:t>
+            </w:r>
+          </w:p>
+        </w:tc>
+        <w:tc>
+          <w:tcPr/>
+          <w:p>
+            <w:pPr>
+              <w:pStyle w:val="Compact"/>
+              <w:jc w:val="left"/>
+            </w:pPr>
+            <w:r>
+              <w:t xml:space="preserve">Write a literal value as a signed decimal number to the opened file</w:t>
+            </w:r>
+          </w:p>
+        </w:tc>
+        <w:tc>
+          <w:tcPr/>
+          <w:p>
+            <w:pPr>
+              <w:pStyle w:val="Compact"/>
+              <w:jc w:val="left"/>
+            </w:pPr>
+            <w:r>
+              <w:rPr>
+                <w:rStyle w:val="VerbatimChar"/>
+              </w:rPr>
+              <w:t xml:space="preserve">0x61</w:t>
+            </w:r>
+          </w:p>
+        </w:tc>
+      </w:tr>
+      <w:tr>
+        <w:tc>
+          <w:tcPr/>
+          <w:p>
+            <w:pPr>
+              <w:pStyle w:val="Compact"/>
+              <w:jc w:val="left"/>
+            </w:pPr>
+            <w:r>
+              <w:rPr>
+                <w:rStyle w:val="VerbatimChar"/>
+              </w:rPr>
+              <w:t xml:space="preserve">SIGN_WFN</w:t>
+            </w:r>
+          </w:p>
+        </w:tc>
+        <w:tc>
+          <w:tcPr/>
+          <w:p>
+            <w:pPr>
+              <w:pStyle w:val="Compact"/>
+              <w:jc w:val="left"/>
+            </w:pPr>
+            <w:r>
+              <w:t xml:space="preserve">Write Number to File</w:t>
+            </w:r>
+          </w:p>
+        </w:tc>
+        <w:tc>
+          <w:tcPr/>
+          <w:p>
+            <w:pPr>
+              <w:pStyle w:val="Compact"/>
+              <w:jc w:val="left"/>
+            </w:pPr>
+            <w:r>
+              <w:t xml:space="preserve">Address</w:t>
+            </w:r>
+          </w:p>
+        </w:tc>
+        <w:tc>
+          <w:tcPr/>
+          <w:p>
+            <w:pPr>
+              <w:pStyle w:val="Compact"/>
+              <w:jc w:val="left"/>
+            </w:pPr>
+            <w:r>
+              <w:t xml:space="preserve">Write 64-bits (4 bytes) of memory starting at the address in a label as a signed decimal number to the opened file</w:t>
+            </w:r>
+          </w:p>
+        </w:tc>
+        <w:tc>
+          <w:tcPr/>
+          <w:p>
+            <w:pPr>
+              <w:pStyle w:val="Compact"/>
+              <w:jc w:val="left"/>
+            </w:pPr>
+            <w:r>
+              <w:rPr>
+                <w:rStyle w:val="VerbatimChar"/>
+              </w:rPr>
+              <w:t xml:space="preserve">0x62</w:t>
+            </w:r>
+          </w:p>
+        </w:tc>
+      </w:tr>
+      <w:tr>
+        <w:tc>
+          <w:tcPr/>
+          <w:p>
+            <w:pPr>
+              <w:pStyle w:val="Compact"/>
+              <w:jc w:val="left"/>
+            </w:pPr>
+            <w:r>
+              <w:rPr>
+                <w:rStyle w:val="VerbatimChar"/>
+              </w:rPr>
+              <w:t xml:space="preserve">SIGN_WFN</w:t>
+            </w:r>
+          </w:p>
+        </w:tc>
+        <w:tc>
+          <w:tcPr/>
+          <w:p>
+            <w:pPr>
+              <w:pStyle w:val="Compact"/>
+              <w:jc w:val="left"/>
+            </w:pPr>
+            <w:r>
+              <w:t xml:space="preserve">Write Number to File</w:t>
+            </w:r>
+          </w:p>
+        </w:tc>
+        <w:tc>
+          <w:tcPr/>
+          <w:p>
+            <w:pPr>
+              <w:pStyle w:val="Compact"/>
+              <w:jc w:val="left"/>
+            </w:pPr>
+            <w:r>
+              <w:t xml:space="preserve">Pointer</w:t>
+            </w:r>
+          </w:p>
+        </w:tc>
+        <w:tc>
+          <w:tcPr/>
+          <w:p>
+            <w:pPr>
+              <w:pStyle w:val="Compact"/>
+              <w:jc w:val="left"/>
+            </w:pPr>
+            <w:r>
+              <w:t xml:space="preserve">Write 64-bits (4 bytes) of memory starting at the address in a register as a signed decimal number to the opened file</w:t>
+            </w:r>
+          </w:p>
+        </w:tc>
+        <w:tc>
+          <w:tcPr/>
+          <w:p>
+            <w:pPr>
+              <w:pStyle w:val="Compact"/>
+              <w:jc w:val="left"/>
+            </w:pPr>
+            <w:r>
+              <w:rPr>
+                <w:rStyle w:val="VerbatimChar"/>
+              </w:rPr>
+              <w:t xml:space="preserve">0x63</w:t>
+            </w:r>
+          </w:p>
+        </w:tc>
+      </w:tr>
+      <w:tr>
+        <w:tc>
+          <w:tcPr/>
+          <w:p>
+            <w:pPr>
+              <w:pStyle w:val="Compact"/>
+              <w:jc w:val="left"/>
+            </w:pPr>
+            <w:r>
+              <w:rPr>
+                <w:rStyle w:val="VerbatimChar"/>
+              </w:rPr>
+              <w:t xml:space="preserve">SIGN_WFB</w:t>
+            </w:r>
+          </w:p>
+        </w:tc>
+        <w:tc>
+          <w:tcPr/>
+          <w:p>
+            <w:pPr>
+              <w:pStyle w:val="Compact"/>
+              <w:jc w:val="left"/>
+            </w:pPr>
+            <w:r>
+              <w:t xml:space="preserve">Write Numeric Byte to File</w:t>
+            </w:r>
+          </w:p>
+        </w:tc>
+        <w:tc>
+          <w:tcPr/>
+          <w:p>
+            <w:pPr>
+              <w:pStyle w:val="Compact"/>
+              <w:jc w:val="left"/>
+            </w:pPr>
+            <w:r>
+              <w:t xml:space="preserve">Register</w:t>
+            </w:r>
+          </w:p>
+        </w:tc>
+        <w:tc>
+          <w:tcPr/>
+          <w:p>
+            <w:pPr>
+              <w:pStyle w:val="Compact"/>
+              <w:jc w:val="left"/>
+            </w:pPr>
+            <w:r>
+              <w:t xml:space="preserve">Write the lower 8-bits of a register value as a signed decimal number to the opened file</w:t>
+            </w:r>
+          </w:p>
+        </w:tc>
+        <w:tc>
+          <w:tcPr/>
+          <w:p>
+            <w:pPr>
+              <w:pStyle w:val="Compact"/>
+              <w:jc w:val="left"/>
+            </w:pPr>
+            <w:r>
+              <w:rPr>
+                <w:rStyle w:val="VerbatimChar"/>
+              </w:rPr>
+              <w:t xml:space="preserve">0x64</w:t>
+            </w:r>
+          </w:p>
+        </w:tc>
+      </w:tr>
+      <w:tr>
+        <w:tc>
+          <w:tcPr/>
+          <w:p>
+            <w:pPr>
+              <w:pStyle w:val="Compact"/>
+              <w:jc w:val="left"/>
+            </w:pPr>
+            <w:r>
+              <w:rPr>
+                <w:rStyle w:val="VerbatimChar"/>
+              </w:rPr>
+              <w:t xml:space="preserve">SIGN_WFB</w:t>
+            </w:r>
+          </w:p>
+        </w:tc>
+        <w:tc>
+          <w:tcPr/>
+          <w:p>
+            <w:pPr>
+              <w:pStyle w:val="Compact"/>
+              <w:jc w:val="left"/>
+            </w:pPr>
+            <w:r>
+              <w:t xml:space="preserve">Write Numeric Byte to File</w:t>
+            </w:r>
+          </w:p>
+        </w:tc>
+        <w:tc>
+          <w:tcPr/>
+          <w:p>
+            <w:pPr>
+              <w:pStyle w:val="Compact"/>
+              <w:jc w:val="left"/>
+            </w:pPr>
+            <w:r>
+              <w:t xml:space="preserve">Literal</w:t>
+            </w:r>
+          </w:p>
+        </w:tc>
+        <w:tc>
+          <w:tcPr/>
+          <w:p>
+            <w:pPr>
+              <w:pStyle w:val="Compact"/>
+              <w:jc w:val="left"/>
+            </w:pPr>
+            <w:r>
+              <w:t xml:space="preserve">Write the lower 8-bits of a literal value as a signed decimal number to the opened file</w:t>
+            </w:r>
+          </w:p>
+        </w:tc>
+        <w:tc>
+          <w:tcPr/>
+          <w:p>
+            <w:pPr>
+              <w:pStyle w:val="Compact"/>
+              <w:jc w:val="left"/>
+            </w:pPr>
+            <w:r>
+              <w:rPr>
+                <w:rStyle w:val="VerbatimChar"/>
+              </w:rPr>
+              <w:t xml:space="preserve">0x65</w:t>
+            </w:r>
+          </w:p>
+        </w:tc>
+      </w:tr>
+      <w:tr>
+        <w:tc>
+          <w:tcPr/>
+          <w:p>
+            <w:pPr>
+              <w:pStyle w:val="Compact"/>
+              <w:jc w:val="left"/>
+            </w:pPr>
+            <w:r>
+              <w:rPr>
+                <w:rStyle w:val="VerbatimChar"/>
+              </w:rPr>
+              <w:t xml:space="preserve">SIGN_WFB</w:t>
+            </w:r>
+          </w:p>
+        </w:tc>
+        <w:tc>
+          <w:tcPr/>
+          <w:p>
+            <w:pPr>
+              <w:pStyle w:val="Compact"/>
+              <w:jc w:val="left"/>
+            </w:pPr>
+            <w:r>
+              <w:t xml:space="preserve">Write Numeric Byte to File</w:t>
+            </w:r>
+          </w:p>
+        </w:tc>
+        <w:tc>
+          <w:tcPr/>
+          <w:p>
+            <w:pPr>
+              <w:pStyle w:val="Compact"/>
+              <w:jc w:val="left"/>
+            </w:pPr>
+            <w:r>
+              <w:t xml:space="preserve">Address</w:t>
+            </w:r>
+          </w:p>
+        </w:tc>
+        <w:tc>
+          <w:tcPr/>
+          <w:p>
+            <w:pPr>
+              <w:pStyle w:val="Compact"/>
+              <w:jc w:val="left"/>
+            </w:pPr>
+            <w:r>
+              <w:t xml:space="preserve">Write contents of memory at the address in a label as a signed decimal number to the opened file</w:t>
+            </w:r>
+          </w:p>
+        </w:tc>
+        <w:tc>
+          <w:tcPr/>
+          <w:p>
+            <w:pPr>
+              <w:pStyle w:val="Compact"/>
+              <w:jc w:val="left"/>
+            </w:pPr>
+            <w:r>
+              <w:rPr>
+                <w:rStyle w:val="VerbatimChar"/>
+              </w:rPr>
+              <w:t xml:space="preserve">0x66</w:t>
+            </w:r>
+          </w:p>
+        </w:tc>
+      </w:tr>
+      <w:tr>
+        <w:tc>
+          <w:tcPr/>
+          <w:p>
+            <w:pPr>
+              <w:pStyle w:val="Compact"/>
+              <w:jc w:val="left"/>
+            </w:pPr>
+            <w:r>
+              <w:rPr>
+                <w:rStyle w:val="VerbatimChar"/>
+              </w:rPr>
+              <w:t xml:space="preserve">SIGN_WFB</w:t>
+            </w:r>
+          </w:p>
+        </w:tc>
+        <w:tc>
+          <w:tcPr/>
+          <w:p>
+            <w:pPr>
+              <w:pStyle w:val="Compact"/>
+              <w:jc w:val="left"/>
+            </w:pPr>
+            <w:r>
+              <w:t xml:space="preserve">Write Numeric Byte to File</w:t>
+            </w:r>
+          </w:p>
+        </w:tc>
+        <w:tc>
+          <w:tcPr/>
+          <w:p>
+            <w:pPr>
+              <w:pStyle w:val="Compact"/>
+              <w:jc w:val="left"/>
+            </w:pPr>
+            <w:r>
+              <w:t xml:space="preserve">Pointer</w:t>
+            </w:r>
+          </w:p>
+        </w:tc>
+        <w:tc>
+          <w:tcPr/>
+          <w:p>
+            <w:pPr>
+              <w:pStyle w:val="Compact"/>
+              <w:jc w:val="left"/>
+            </w:pPr>
+            <w:r>
+              <w:t xml:space="preserve">Write contents of memory at the address in a register as a signed decimal number to the opened file</w:t>
+            </w:r>
+          </w:p>
+        </w:tc>
+        <w:tc>
+          <w:tcPr/>
+          <w:p>
+            <w:pPr>
+              <w:pStyle w:val="Compact"/>
+              <w:jc w:val="left"/>
+            </w:pPr>
+            <w:r>
+              <w:rPr>
+                <w:rStyle w:val="VerbatimChar"/>
+              </w:rPr>
+              <w:t xml:space="preserve">0x67</w:t>
+            </w:r>
+          </w:p>
+        </w:tc>
+      </w:tr>
+      <w:tr>
+        <w:tc>
+          <w:tcPr/>
+          <w:p>
+            <w:pPr>
+              <w:pStyle w:val="Compact"/>
+              <w:jc w:val="left"/>
+            </w:pPr>
+            <w:r>
+              <w:rPr>
+                <w:bCs/>
+                <w:b/>
+              </w:rPr>
+              <w:t xml:space="preserve">Sign Extension</w:t>
+            </w:r>
+          </w:p>
+        </w:tc>
+        <w:tc>
+          <w:tcPr/>
+          <w:p>
+            <w:pPr>
+              <w:pStyle w:val="Compact"/>
+            </w:pPr>
+          </w:p>
+        </w:tc>
+        <w:tc>
+          <w:tcPr/>
+          <w:p>
+            <w:pPr>
+              <w:pStyle w:val="Compact"/>
+            </w:pPr>
+          </w:p>
+        </w:tc>
+        <w:tc>
+          <w:tcPr/>
+          <w:p>
+            <w:pPr>
+              <w:pStyle w:val="Compact"/>
+            </w:pPr>
+          </w:p>
+        </w:tc>
+        <w:tc>
+          <w:tcPr/>
+          <w:p>
+            <w:pPr>
+              <w:pStyle w:val="Compact"/>
+            </w:pPr>
+          </w:p>
+        </w:tc>
+      </w:tr>
+      <w:tr>
+        <w:tc>
+          <w:tcPr/>
+          <w:p>
+            <w:pPr>
+              <w:pStyle w:val="Compact"/>
+              <w:jc w:val="left"/>
+            </w:pPr>
+            <w:r>
+              <w:rPr>
+                <w:rStyle w:val="VerbatimChar"/>
+              </w:rPr>
+              <w:t xml:space="preserve">SIGN_EXB</w:t>
+            </w:r>
+          </w:p>
+        </w:tc>
+        <w:tc>
+          <w:tcPr/>
+          <w:p>
+            <w:pPr>
+              <w:pStyle w:val="Compact"/>
+              <w:jc w:val="left"/>
+            </w:pPr>
+            <w:r>
+              <w:t xml:space="preserve">Extend Signed Byte to Signed Quad Word</w:t>
+            </w:r>
+          </w:p>
+        </w:tc>
+        <w:tc>
+          <w:tcPr/>
+          <w:p>
+            <w:pPr>
+              <w:pStyle w:val="Compact"/>
+              <w:jc w:val="left"/>
+            </w:pPr>
+            <w:r>
+              <w:t xml:space="preserve">Register</w:t>
+            </w:r>
+          </w:p>
+        </w:tc>
+        <w:tc>
+          <w:tcPr/>
+          <w:p>
+            <w:pPr>
+              <w:pStyle w:val="Compact"/>
+              <w:jc w:val="left"/>
+            </w:pPr>
+            <w:r>
+              <w:t xml:space="preserve">Convert the signed value in the lower 8-bits of a register to its equivalent representation as a signed 64-bit number</w:t>
+            </w:r>
+          </w:p>
+        </w:tc>
+        <w:tc>
+          <w:tcPr/>
+          <w:p>
+            <w:pPr>
+              <w:pStyle w:val="Compact"/>
+              <w:jc w:val="left"/>
+            </w:pPr>
+            <w:r>
+              <w:rPr>
+                <w:rStyle w:val="VerbatimChar"/>
+              </w:rPr>
+              <w:t xml:space="preserve">0x70</w:t>
+            </w:r>
+          </w:p>
+        </w:tc>
+      </w:tr>
+      <w:tr>
+        <w:tc>
+          <w:tcPr/>
+          <w:p>
+            <w:pPr>
+              <w:pStyle w:val="Compact"/>
+              <w:jc w:val="left"/>
+            </w:pPr>
+            <w:r>
+              <w:rPr>
+                <w:rStyle w:val="VerbatimChar"/>
+              </w:rPr>
+              <w:t xml:space="preserve">SIGN_EXW</w:t>
+            </w:r>
+          </w:p>
+        </w:tc>
+        <w:tc>
+          <w:tcPr/>
+          <w:p>
+            <w:pPr>
+              <w:pStyle w:val="Compact"/>
+              <w:jc w:val="left"/>
+            </w:pPr>
+            <w:r>
+              <w:t xml:space="preserve">Extend Signed Word to Signed Quad Word</w:t>
+            </w:r>
+          </w:p>
+        </w:tc>
+        <w:tc>
+          <w:tcPr/>
+          <w:p>
+            <w:pPr>
+              <w:pStyle w:val="Compact"/>
+              <w:jc w:val="left"/>
+            </w:pPr>
+            <w:r>
+              <w:t xml:space="preserve">Register</w:t>
+            </w:r>
+          </w:p>
+        </w:tc>
+        <w:tc>
+          <w:tcPr/>
+          <w:p>
+            <w:pPr>
+              <w:pStyle w:val="Compact"/>
+              <w:jc w:val="left"/>
+            </w:pPr>
+            <w:r>
+              <w:t xml:space="preserve">Convert the signed value in the lower 16-bits of a register to its equivalent representation as a signed 64-bit number</w:t>
+            </w:r>
+          </w:p>
+        </w:tc>
+        <w:tc>
+          <w:tcPr/>
+          <w:p>
+            <w:pPr>
+              <w:pStyle w:val="Compact"/>
+              <w:jc w:val="left"/>
+            </w:pPr>
+            <w:r>
+              <w:rPr>
+                <w:rStyle w:val="VerbatimChar"/>
+              </w:rPr>
+              <w:t xml:space="preserve">0x71</w:t>
+            </w:r>
+          </w:p>
+        </w:tc>
+      </w:tr>
+      <w:tr>
+        <w:tc>
+          <w:tcPr/>
+          <w:p>
+            <w:pPr>
+              <w:pStyle w:val="Compact"/>
+              <w:jc w:val="left"/>
+            </w:pPr>
+            <w:r>
+              <w:rPr>
+                <w:rStyle w:val="VerbatimChar"/>
+              </w:rPr>
+              <w:t xml:space="preserve">SIGN_EXD</w:t>
+            </w:r>
+          </w:p>
+        </w:tc>
+        <w:tc>
+          <w:tcPr/>
+          <w:p>
+            <w:pPr>
+              <w:pStyle w:val="Compact"/>
+              <w:jc w:val="left"/>
+            </w:pPr>
+            <w:r>
+              <w:t xml:space="preserve">Extend Signed Double Word to Signed Quad Word</w:t>
+            </w:r>
+          </w:p>
+        </w:tc>
+        <w:tc>
+          <w:tcPr/>
+          <w:p>
+            <w:pPr>
+              <w:pStyle w:val="Compact"/>
+              <w:jc w:val="left"/>
+            </w:pPr>
+            <w:r>
+              <w:t xml:space="preserve">Register</w:t>
+            </w:r>
+          </w:p>
+        </w:tc>
+        <w:tc>
+          <w:tcPr/>
+          <w:p>
+            <w:pPr>
+              <w:pStyle w:val="Compact"/>
+              <w:jc w:val="left"/>
+            </w:pPr>
+            <w:r>
+              <w:t xml:space="preserve">Convert the signed value in the lower 32-bits of a register to its equivalent representation as a signed 64-bit number</w:t>
+            </w:r>
+          </w:p>
+        </w:tc>
+        <w:tc>
+          <w:tcPr/>
+          <w:p>
+            <w:pPr>
+              <w:pStyle w:val="Compact"/>
+              <w:jc w:val="left"/>
+            </w:pPr>
+            <w:r>
+              <w:rPr>
+                <w:rStyle w:val="VerbatimChar"/>
+              </w:rPr>
+              <w:t xml:space="preserve">0x72</w:t>
+            </w:r>
+          </w:p>
+        </w:tc>
+      </w:tr>
+      <w:tr>
+        <w:tc>
+          <w:tcPr/>
+          <w:p>
+            <w:pPr>
+              <w:pStyle w:val="Compact"/>
+              <w:jc w:val="left"/>
+            </w:pPr>
+            <w:r>
+              <w:rPr>
+                <w:bCs/>
+                <w:b/>
+              </w:rPr>
+              <w:t xml:space="preserve">Negation</w:t>
+            </w:r>
+          </w:p>
+        </w:tc>
+        <w:tc>
+          <w:tcPr/>
+          <w:p>
+            <w:pPr>
+              <w:pStyle w:val="Compact"/>
+            </w:pPr>
+          </w:p>
+        </w:tc>
+        <w:tc>
+          <w:tcPr/>
+          <w:p>
+            <w:pPr>
+              <w:pStyle w:val="Compact"/>
+            </w:pPr>
+          </w:p>
+        </w:tc>
+        <w:tc>
+          <w:tcPr/>
+          <w:p>
+            <w:pPr>
+              <w:pStyle w:val="Compact"/>
+            </w:pPr>
+          </w:p>
+        </w:tc>
+        <w:tc>
+          <w:tcPr/>
+          <w:p>
+            <w:pPr>
+              <w:pStyle w:val="Compact"/>
+            </w:pPr>
+          </w:p>
+        </w:tc>
+      </w:tr>
+      <w:tr>
+        <w:tc>
+          <w:tcPr/>
+          <w:p>
+            <w:pPr>
+              <w:pStyle w:val="Compact"/>
+              <w:jc w:val="left"/>
+            </w:pPr>
+            <w:r>
+              <w:rPr>
+                <w:rStyle w:val="VerbatimChar"/>
+              </w:rPr>
+              <w:t xml:space="preserve">SIGN_NEG</w:t>
+            </w:r>
+          </w:p>
+        </w:tc>
+        <w:tc>
+          <w:tcPr/>
+          <w:p>
+            <w:pPr>
+              <w:pStyle w:val="Compact"/>
+              <w:jc w:val="left"/>
+            </w:pPr>
+            <w:r>
+              <w:t xml:space="preserve">Two’s Complement Negation</w:t>
+            </w:r>
+          </w:p>
+        </w:tc>
+        <w:tc>
+          <w:tcPr/>
+          <w:p>
+            <w:pPr>
+              <w:pStyle w:val="Compact"/>
+              <w:jc w:val="left"/>
+            </w:pPr>
+            <w:r>
+              <w:t xml:space="preserve">Register</w:t>
+            </w:r>
+          </w:p>
+        </w:tc>
+        <w:tc>
+          <w:tcPr/>
+          <w:p>
+            <w:pPr>
+              <w:pStyle w:val="Compact"/>
+              <w:jc w:val="left"/>
+            </w:pPr>
+            <w:r>
+              <w:t xml:space="preserve">Replace the value in a register with its two’s complement, thereby flipping the sign of the value.</w:t>
+            </w:r>
+          </w:p>
+        </w:tc>
+        <w:tc>
+          <w:tcPr/>
+          <w:p>
+            <w:pPr>
+              <w:pStyle w:val="Compact"/>
+              <w:jc w:val="left"/>
+            </w:pPr>
+            <w:r>
+              <w:rPr>
+                <w:rStyle w:val="VerbatimChar"/>
+              </w:rPr>
+              <w:t xml:space="preserve">0x80</w:t>
+            </w:r>
+          </w:p>
+        </w:tc>
+      </w:tr>
+    </w:tbl>
     <w:bookmarkEnd w:id="81"/>
-    <w:bookmarkStart w:id="82" w:name="ascii-table"/>
+    <w:bookmarkEnd w:id="82"/>
+    <w:bookmarkStart w:id="83" w:name="ascii-table"/>
     <w:p>
       <w:pPr>
         <w:pStyle w:val="Heading2"/>
@@ -32615,8 +37457,8 @@
         <w:t xml:space="preserve">Copyright © 2022–2023 Ptolemy Hill</w:t>
       </w:r>
     </w:p>
-    <w:bookmarkEnd w:id="82"/>
     <w:bookmarkEnd w:id="83"/>
+    <w:bookmarkEnd w:id="84"/>
     <w:sectPr/>
   </w:body>
 </w:document>

</xml_diff>

<commit_message>
Update technical information table
</commit_message>
<xml_diff>
--- a/Documentation/Language.docx
+++ b/Documentation/Language.docx
@@ -1681,7 +1681,7 @@
               <w:jc w:val="left"/>
             </w:pPr>
             <w:r>
-              <w:t xml:space="preserve">1 byte – 17 bytes (practical) / unlimited (theoretical)</w:t>
+              <w:t xml:space="preserve">1 byte – 17 bytes (current) / unlimited (theoretical)</w:t>
             </w:r>
           </w:p>
         </w:tc>
@@ -1707,7 +1707,7 @@
               <w:jc w:val="left"/>
             </w:pPr>
             <w:r>
-              <w:t xml:space="preserve">167 opcodes (49 unique operations)</w:t>
+              <w:t xml:space="preserve">297 opcodes (102 unique operations)</w:t>
             </w:r>
           </w:p>
         </w:tc>

</xml_diff>

<commit_message>
Allow macro definitions to ignore most syntax rules
</commit_message>
<xml_diff>
--- a/Documentation/Language.docx
+++ b/Documentation/Language.docx
@@ -2145,6 +2145,14 @@
         <w:pStyle w:val="BodyText"/>
       </w:pPr>
       <w:r>
+        <w:t xml:space="preserve">A line may end in a trailing comma as long as there is at least one operand on the line. Mnemonics taking no operands cannot be followed by a trailing comma.</w:t>
+      </w:r>
+    </w:p>
+    <w:p>
+      <w:pPr>
+        <w:pStyle w:val="BodyText"/>
+      </w:pPr>
+      <w:r>
         <w:t xml:space="preserve">Mnemonics correspond to and are assembled down to</w:t>
       </w:r>
       <w:r>
@@ -17306,6 +17314,66 @@
         </w:rPr>
         <w:t xml:space="preserve">; rg1 is now 678</w:t>
       </w:r>
+      <w:r>
+        <w:br/>
+      </w:r>
+      <w:r>
+        <w:br/>
+      </w:r>
+      <w:r>
+        <w:rPr>
+          <w:rStyle w:val="VerbatimChar"/>
+        </w:rPr>
+        <w:t xml:space="preserve">MAC Inst, ICR rg1</w:t>
+      </w:r>
+      <w:r>
+        <w:br/>
+      </w:r>
+      <w:r>
+        <w:rPr>
+          <w:rStyle w:val="VerbatimChar"/>
+        </w:rPr>
+        <w:t xml:space="preserve">Inst</w:t>
+      </w:r>
+      <w:r>
+        <w:br/>
+      </w:r>
+      <w:r>
+        <w:rPr>
+          <w:rStyle w:val="VerbatimChar"/>
+        </w:rPr>
+        <w:t xml:space="preserve">; rg1 is now 679</w:t>
+      </w:r>
+      <w:r>
+        <w:br/>
+      </w:r>
+      <w:r>
+        <w:br/>
+      </w:r>
+      <w:r>
+        <w:rPr>
+          <w:rStyle w:val="VerbatimChar"/>
+        </w:rPr>
+        <w:t xml:space="preserve">MAC Inst, ADD rg1, 6</w:t>
+      </w:r>
+      <w:r>
+        <w:br/>
+      </w:r>
+      <w:r>
+        <w:rPr>
+          <w:rStyle w:val="VerbatimChar"/>
+        </w:rPr>
+        <w:t xml:space="preserve">Inst</w:t>
+      </w:r>
+      <w:r>
+        <w:br/>
+      </w:r>
+      <w:r>
+        <w:rPr>
+          <w:rStyle w:val="VerbatimChar"/>
+        </w:rPr>
+        <w:t xml:space="preserve">; rg1 is now 685</w:t>
+      </w:r>
     </w:p>
     <w:p>
       <w:pPr>
@@ -17452,22 +17520,82 @@
       <w:r>
         <w:t xml:space="preserve">.</w:t>
       </w:r>
+      <w:r>
+        <w:t xml:space="preserve"> </w:t>
+      </w:r>
+      <w:r>
+        <w:rPr>
+          <w:rStyle w:val="VerbatimChar"/>
+        </w:rPr>
+        <w:t xml:space="preserve">Inst</w:t>
+      </w:r>
+      <w:r>
+        <w:t xml:space="preserve"> </w:t>
+      </w:r>
+      <w:r>
+        <w:t xml:space="preserve">gets replaced with</w:t>
+      </w:r>
+      <w:r>
+        <w:t xml:space="preserve"> </w:t>
+      </w:r>
+      <w:r>
+        <w:rPr>
+          <w:rStyle w:val="VerbatimChar"/>
+        </w:rPr>
+        <w:t xml:space="preserve">ICR rg1</w:t>
+      </w:r>
+      <w:r>
+        <w:t xml:space="preserve">, incrementing</w:t>
+      </w:r>
+      <w:r>
+        <w:t xml:space="preserve"> </w:t>
+      </w:r>
+      <w:r>
+        <w:rPr>
+          <w:rStyle w:val="VerbatimChar"/>
+        </w:rPr>
+        <w:t xml:space="preserve">rg1</w:t>
+      </w:r>
+      <w:r>
+        <w:t xml:space="preserve"> </w:t>
+      </w:r>
+      <w:r>
+        <w:t xml:space="preserve">by</w:t>
+      </w:r>
+      <w:r>
+        <w:t xml:space="preserve"> </w:t>
+      </w:r>
+      <w:r>
+        <w:rPr>
+          <w:rStyle w:val="VerbatimChar"/>
+        </w:rPr>
+        <w:t xml:space="preserve">1</w:t>
+      </w:r>
+      <w:r>
+        <w:t xml:space="preserve">, therefore setting it to</w:t>
+      </w:r>
+      <w:r>
+        <w:t xml:space="preserve"> </w:t>
+      </w:r>
+      <w:r>
+        <w:rPr>
+          <w:rStyle w:val="VerbatimChar"/>
+        </w:rPr>
+        <w:t xml:space="preserve">679</w:t>
+      </w:r>
+      <w:r>
+        <w:t xml:space="preserve"> </w:t>
+      </w:r>
+      <w:r>
+        <w:t xml:space="preserve">(macros can contain spaces and can be used to give another name to mnemonics, or even entire instructions, as seen in the last example).</w:t>
+      </w:r>
     </w:p>
     <w:p>
       <w:pPr>
         <w:pStyle w:val="BodyText"/>
       </w:pPr>
       <w:r>
-        <w:t xml:space="preserve">Note that macros cannot contain spaces, commas, unclosed quotes (</w:t>
-      </w:r>
-      <w:r>
-        <w:rPr>
-          <w:rStyle w:val="VerbatimChar"/>
-        </w:rPr>
-        <w:t xml:space="preserve">"</w:t>
-      </w:r>
-      <w:r>
-        <w:t xml:space="preserve">), characters before or after opening and closing quotes respectively, and surrounding whitespace will be ignored. Macros with string literals containing escape characters will have the escape characters resolved</w:t>
+        <w:t xml:space="preserve">Note that macro definitions ignore many standard syntax rules due to each operand being interpreted as literal text. Both operands can contain whitespace, and the second operand may contain commas. They are case sensitive, and macros with the same name but different capitalisation can exist simultaneously. Be aware that aside from a</w:t>
       </w:r>
       <w:r>
         <w:t xml:space="preserve"> </w:t>
@@ -17477,13 +17605,28 @@
           <w:bCs/>
           <w:b/>
         </w:rPr>
-        <w:t xml:space="preserve">before</w:t>
-      </w:r>
-      <w:r>
-        <w:t xml:space="preserve"> </w:t>
-      </w:r>
-      <w:r>
-        <w:t xml:space="preserve">the macro is inserted. They are case sensitive, and macros with the same name but different capitalisation can exist simultaneously.</w:t>
+        <w:t xml:space="preserve">single</w:t>
+      </w:r>
+      <w:r>
+        <w:t xml:space="preserve"> </w:t>
+      </w:r>
+      <w:r>
+        <w:t xml:space="preserve">space character separating the</w:t>
+      </w:r>
+      <w:r>
+        <w:t xml:space="preserve"> </w:t>
+      </w:r>
+      <w:r>
+        <w:rPr>
+          <w:rStyle w:val="VerbatimChar"/>
+        </w:rPr>
+        <w:t xml:space="preserve">MAC</w:t>
+      </w:r>
+      <w:r>
+        <w:t xml:space="preserve"> </w:t>
+      </w:r>
+      <w:r>
+        <w:t xml:space="preserve">mnemonic from its operands, leading and trailing whitespace in either of the operands will not be removed. Macros can also contain quote marks, which will not be parsed until they are inserted as part of a replacement.</w:t>
       </w:r>
     </w:p>
     <w:bookmarkEnd w:id="72"/>

</xml_diff>

<commit_message>
Improve grammar and clarity in docs
</commit_message>
<xml_diff>
--- a/Documentation/Language.docx
+++ b/Documentation/Language.docx
@@ -1975,7 +1975,7 @@
         <w:t xml:space="preserve"> </w:t>
       </w:r>
       <w:r>
-        <w:t xml:space="preserve">— a human readable code that tells the</w:t>
+        <w:t xml:space="preserve">— a human-readable code that tells the</w:t>
       </w:r>
       <w:r>
         <w:t xml:space="preserve"> </w:t>
@@ -1991,7 +1991,7 @@
         <w:t xml:space="preserve"> </w:t>
       </w:r>
       <w:r>
-        <w:t xml:space="preserve">exactly what operation needs to be performed — followed by any and all</w:t>
+        <w:t xml:space="preserve">exactly what operation needs to be performed — followed by any</w:t>
       </w:r>
       <w:r>
         <w:t xml:space="preserve"> </w:t>
@@ -2007,7 +2007,7 @@
         <w:t xml:space="preserve"> </w:t>
       </w:r>
       <w:r>
-        <w:t xml:space="preserve">for the instruction. The assembler is the program that takes human readable assembly programs and turns them into raw numbers — bytes — that can be read by the processor. This process is called</w:t>
+        <w:t xml:space="preserve">for the instruction. The assembler is the program that takes human-readable assembly programs and turns them into raw numbers — bytes — that can be read by the processor. This process is called</w:t>
       </w:r>
       <w:r>
         <w:t xml:space="preserve"> </w:t>
@@ -2036,7 +2036,7 @@
         <w:t xml:space="preserve">assembling</w:t>
       </w:r>
       <w:r>
-        <w:t xml:space="preserve">. An operand can be thought of like a parameter to a function in a high-level language — data that is given to the processor to read and/or operate on. Mnemonics are separated from operands with spaces, and operands are separated with commas.</w:t>
+        <w:t xml:space="preserve">. An operand can be thought of as a parameter to a function in a high-level language — data that is given to the processor to read and/or operate on. Mnemonics are separated from operands with spaces, and operands are separated with commas.</w:t>
       </w:r>
     </w:p>
     <w:p>
@@ -2476,7 +2476,7 @@
         <w:rPr>
           <w:rStyle w:val="VerbatimChar"/>
         </w:rPr>
-        <w:t xml:space="preserve">; Another Comment ; HLT - This is still a comment and will not insert a HLT instruction!</w:t>
+        <w:t xml:space="preserve">; Another Comment ; HLT - This is still a comment and will not insert an HLT instruction!</w:t>
       </w:r>
     </w:p>
     <w:bookmarkEnd w:id="25"/>
@@ -2514,10 +2514,10 @@
           <w:bCs/>
           <w:b/>
         </w:rPr>
-        <w:t xml:space="preserve">case sensitive</w:t>
-      </w:r>
-      <w:r>
-        <w:t xml:space="preserve">), but they must be unique per-program and can only contain letters, numbers, and underscores. Label names</w:t>
+        <w:t xml:space="preserve">case-sensitive</w:t>
+      </w:r>
+      <w:r>
+        <w:t xml:space="preserve">), but they must be unique per program and can only contain letters, numbers, and underscores. Label names</w:t>
       </w:r>
       <w:r>
         <w:t xml:space="preserve"> </w:t>
@@ -6551,7 +6551,7 @@
         <w:t xml:space="preserve"> </w:t>
       </w:r>
       <w:r>
-        <w:t xml:space="preserve">assignment operator in higher level languages.</w:t>
+        <w:t xml:space="preserve">assignment operator in higher-level languages.</w:t>
       </w:r>
     </w:p>
     <w:p>
@@ -6787,7 +6787,7 @@
         <w:t xml:space="preserve">100110</w:t>
       </w:r>
       <w:r>
-        <w:t xml:space="preserve">) will be discarded. After this instruction has executed,</w:t>
+        <w:t xml:space="preserve">) will be discarded. After this instruction has been executed,</w:t>
       </w:r>
       <w:r>
         <w:t xml:space="preserve"> </w:t>
@@ -10439,7 +10439,7 @@
         <w:t xml:space="preserve"> </w:t>
       </w:r>
       <w:r>
-        <w:t xml:space="preserve">are discarded. This means that for initial values that are negative, any</w:t>
+        <w:t xml:space="preserve">are discarded. This means that for negative initial values, any</w:t>
       </w:r>
       <w:r>
         <w:t xml:space="preserve"> </w:t>
@@ -10454,7 +10454,7 @@
         <w:t xml:space="preserve"> </w:t>
       </w:r>
       <w:r>
-        <w:t xml:space="preserve">bit being discarded will set the carry bit, and for initial values that are positive, any</w:t>
+        <w:t xml:space="preserve">bit being discarded will set the carry bit, and for positive initial values, any</w:t>
       </w:r>
       <w:r>
         <w:t xml:space="preserve"> </w:t>
@@ -11319,7 +11319,7 @@
         <w:t xml:space="preserve">FLPT_</w:t>
       </w:r>
       <w:r>
-        <w:t xml:space="preserve">) must be used instead. There is a full table towards the end of the document that details which instructions accept which formats of data.</w:t>
+        <w:t xml:space="preserve">) must be used. There is a full table towards the end of the document that details which instructions accept which formats of data.</w:t>
       </w:r>
     </w:p>
     <w:p>
@@ -13131,7 +13131,7 @@
         <w:pStyle w:val="BodyText"/>
       </w:pPr>
       <w:r>
-        <w:t xml:space="preserve">Jumps can also be made to pointers, though it is important that you are sure that the pointer will contain the address of a valid opcode before jumping there.</w:t>
+        <w:t xml:space="preserve">Jumps can also be made to pointers, though you must be sure that the pointer will contain the address of a valid opcode before jumping there.</w:t>
       </w:r>
     </w:p>
     <w:p>
@@ -13213,7 +13213,7 @@
         <w:pStyle w:val="FirstParagraph"/>
       </w:pPr>
       <w:r>
-        <w:t xml:space="preserve">Branching is similar to jumping in that it changes where in the program execution is currently taking place, however a condition is first checked before performing the jump. If the condition is not met, the program will continue execution as normal without jumping anywhere.</w:t>
+        <w:t xml:space="preserve">Branching is similar to jumping in that it changes where in the program execution is currently taking place, however, when branching, a condition is checked first before performing the jump. If the condition is not met, the program will continue execution as normal without jumping anywhere.</w:t>
       </w:r>
     </w:p>
     <w:p>
@@ -14178,7 +14178,7 @@
         <w:pStyle w:val="FirstParagraph"/>
       </w:pPr>
       <w:r>
-        <w:t xml:space="preserve">In order to compare two floating point values, the</w:t>
+        <w:t xml:space="preserve">To compare two floating point values, the</w:t>
       </w:r>
       <w:r>
         <w:t xml:space="preserve"> </w:t>
@@ -15076,7 +15076,7 @@
         <w:pStyle w:val="FirstParagraph"/>
       </w:pPr>
       <w:r>
-        <w:t xml:space="preserve">Assembler directives follow the same format as standard instructions, however instead of being assembled to an opcode for the processor to execute, they tell the assembler itself to do something to modify either the final binary file or the lines of the source file as its being assembled.</w:t>
+        <w:t xml:space="preserve">Assembler directives follow the same format as standard instructions, however, instead of being assembled to an opcode for the processor to execute, they tell the assembler itself to do something to modify either the final binary file or the lines of the source file as its being assembled.</w:t>
       </w:r>
     </w:p>
     <w:bookmarkStart w:id="68" w:name="pad-byte-padding"/>
@@ -15673,7 +15673,28 @@
         <w:pStyle w:val="FirstParagraph"/>
       </w:pPr>
       <w:r>
-        <w:t xml:space="preserve">Or an example of using a string:</w:t>
+        <w:t xml:space="preserve">To insert a string using</w:t>
+      </w:r>
+      <w:r>
+        <w:t xml:space="preserve"> </w:t>
+      </w:r>
+      <w:r>
+        <w:rPr>
+          <w:rStyle w:val="VerbatimChar"/>
+        </w:rPr>
+        <w:t xml:space="preserve">DAT</w:t>
+      </w:r>
+      <w:r>
+        <w:t xml:space="preserve">, the desired characters must be surrounded by quotation marks (</w:t>
+      </w:r>
+      <w:r>
+        <w:rPr>
+          <w:rStyle w:val="VerbatimChar"/>
+        </w:rPr>
+        <w:t xml:space="preserve">"</w:t>
+      </w:r>
+      <w:r>
+        <w:t xml:space="preserve">) and be given as the sole operand to the directive. For example:</w:t>
       </w:r>
     </w:p>
     <w:p>
@@ -16292,7 +16313,7 @@
               <w:jc w:val="left"/>
             </w:pPr>
             <w:r>
-              <w:t xml:space="preserve">In order for a string to contain a backslash, you must escape it so it isn’t treated as the start of an escape sequence.</w:t>
+              <w:t xml:space="preserve">For a string to contain a backslash, you must escape it so it isn’t treated as the start of an escape sequence.</w:t>
             </w:r>
           </w:p>
         </w:tc>
@@ -17595,7 +17616,7 @@
         <w:pStyle w:val="BodyText"/>
       </w:pPr>
       <w:r>
-        <w:t xml:space="preserve">Note that macro definitions ignore many standard syntax rules due to each operand being interpreted as literal text. Both operands can contain whitespace, and the second operand may contain commas. They are case sensitive, and macros with the same name but different capitalisation can exist simultaneously. Be aware that aside from a</w:t>
+        <w:t xml:space="preserve">Note that macro definitions ignore many standard syntax rules due to each operand being interpreted as literal text. Both operands can contain whitespace, and the second operand may contain commas. They are case sensitive, and macros with the same name but different capitalisations can exist simultaneously. Be aware that aside from a</w:t>
       </w:r>
       <w:r>
         <w:t xml:space="preserve"> </w:t>
@@ -17626,7 +17647,16 @@
         <w:t xml:space="preserve"> </w:t>
       </w:r>
       <w:r>
-        <w:t xml:space="preserve">mnemonic from its operands, leading and trailing whitespace in either of the operands will not be removed. Macros can also contain quote marks, which will not be parsed until they are inserted as part of a replacement.</w:t>
+        <w:t xml:space="preserve">mnemonic from its operands, leading and trailing whitespace in either of the operands will not be removed. Macros can also contain quotation marks (</w:t>
+      </w:r>
+      <w:r>
+        <w:rPr>
+          <w:rStyle w:val="VerbatimChar"/>
+        </w:rPr>
+        <w:t xml:space="preserve">"</w:t>
+      </w:r>
+      <w:r>
+        <w:t xml:space="preserve">), which will not be immediately parsed as a string within the macro. If the quotation marks are placed into a line as replacement text, they will be parsed normally as a part of the line.</w:t>
       </w:r>
     </w:p>
     <w:bookmarkEnd w:id="72"/>
@@ -19683,7 +19713,7 @@
         <w:t xml:space="preserve">popped</w:t>
       </w:r>
       <w:r>
-        <w:t xml:space="preserve">), starting at the most recently pushed item. As with most other instructions with a destination, items from the stack must be popped into registers with the</w:t>
+        <w:t xml:space="preserve">), starting with the most recently pushed item. As with most other instructions with a destination, items from the stack must be popped into registers with the</w:t>
       </w:r>
       <w:r>
         <w:t xml:space="preserve"> </w:t>
@@ -21008,7 +21038,7 @@
         <w:t xml:space="preserve"> </w:t>
       </w:r>
       <w:r>
-        <w:t xml:space="preserve">are popped off the top of the stack, thereby continuing execution as it was before the subroutine was called. It is important that all values apart from these two are popped off the stack prior to using the</w:t>
+        <w:t xml:space="preserve">are popped off the top of the stack, thereby continuing execution as it was before the subroutine was called. All values apart from these two must be popped off the stack before using the</w:t>
       </w:r>
       <w:r>
         <w:t xml:space="preserve"> </w:t>
@@ -21106,7 +21136,7 @@
         <w:t xml:space="preserve"> </w:t>
       </w:r>
       <w:r>
-        <w:t xml:space="preserve">instruction can only take a single parameter, however there may be situations where multiple values need to be passed to a subroutine; it is best to use the stack in situations such as these. Before calling the subroutine, push any values you want to act as parameters to the subroutine, to the stack. Once the subroutine has been called, you can use</w:t>
+        <w:t xml:space="preserve">instruction can only take a single data parameter, however, there may be situations where multiple values need to be passed to a subroutine; it is best to use the stack in situations such as these. Before calling the subroutine, push any values you want to act as parameters to the subroutine, to the stack. Once the subroutine has been called, you can use</w:t>
       </w:r>
       <w:r>
         <w:t xml:space="preserve"> </w:t>
@@ -21447,7 +21477,7 @@
         <w:t xml:space="preserve">FEX</w:t>
       </w:r>
       <w:r>
-        <w:t xml:space="preserve">, etc) is encoded in UTF-8. This means that all characters that are a part of the ASCII character set only take up a single byte, though some characters may take as many as 4 bytes to store fully.</w:t>
+        <w:t xml:space="preserve">, etc.) is encoded in UTF-8. This means that all characters that are a part of the ASCII character set only take up a single byte, though some characters may take as many as 4 bytes to store fully.</w:t>
       </w:r>
     </w:p>
     <w:p>
@@ -21660,7 +21690,7 @@
         <w:t xml:space="preserve"> </w:t>
       </w:r>
       <w:r>
-        <w:t xml:space="preserve">= Instruction accepts the data type, but see the numbered footnote below the table on additional information to keep in mind</w:t>
+        <w:t xml:space="preserve">= Instruction accepts the data type, but see the numbered footnote below the table for additional information to keep in mind</w:t>
       </w:r>
     </w:p>
     <w:p>
@@ -25931,7 +25961,7 @@
         <w:t xml:space="preserve"> </w:t>
       </w:r>
       <w:r>
-        <w:t xml:space="preserve">= Instructions uses standard behaviour for flag according to result, unaffected by operands. They are as follows:</w:t>
+        <w:t xml:space="preserve">= Instruction uses standard behaviour for flag according to result, unaffected by operands. They are as follows:</w:t>
       </w:r>
     </w:p>
     <w:p>

</xml_diff>

<commit_message>
Docs grammar and revised date
</commit_message>
<xml_diff>
--- a/Documentation/Language.docx
+++ b/Documentation/Language.docx
@@ -33,7 +33,7 @@
         <w:pStyle w:val="BodyText"/>
       </w:pPr>
       <w:r>
-        <w:t xml:space="preserve">Last revised: 2023-09-11</w:t>
+        <w:t xml:space="preserve">Last revised: 2023-09-27</w:t>
       </w:r>
     </w:p>
     <w:bookmarkStart w:id="21" w:name="introduction"/>
@@ -11997,7 +11997,7 @@
         <w:t xml:space="preserve">FLPT_FNS</w:t>
       </w:r>
       <w:r>
-        <w:t xml:space="preserve">. These convert the floating point value to an integer which can be interpreted as signed, using one of four rounding methods respectively: truncation (rounding toward zero), ceiling (rounding to the greater adjacent integer), floor (rounding to the lesser adjacent integer), and nearest (rounding to the closest integer, with exact midpoints being rounded to the adjacent integer that is even).</w:t>
+        <w:t xml:space="preserve">. These convert a floating point value to an integer which can be interpreted as signed, using one of four rounding methods respectively: truncation (rounding toward zero), ceiling (rounding to the greater adjacent integer), floor (rounding to the lesser adjacent integer), and nearest (rounding to the closest integer, with exact midpoints being rounded to the adjacent integer that is even).</w:t>
       </w:r>
     </w:p>
     <w:p>

</xml_diff>